<commit_message>
status update 14-03-2024 - 18-03-2024
</commit_message>
<xml_diff>
--- a/master_thesis.docx
+++ b/master_thesis.docx
@@ -28,6 +28,9 @@
           <w:p>
             <w:pPr>
               <w:pStyle w:val="Nzev"/>
+              <w:rPr>
+                <w:lang w:val="cs-CZ"/>
+              </w:rPr>
             </w:pPr>
           </w:p>
         </w:tc>
@@ -659,7 +662,27 @@
           <w:szCs w:val="24"/>
           <w:lang w:val="en-GB"/>
         </w:rPr>
-        <w:t>I understand that my Diploma Thesis will be stored electronically in the university information system and be made available for on-site inspection, and that a copy of the Diploma/Thesis will be stored in the Reference Library of the Faculty of Applied Informatics, Tomas Bata University in Zlin, and that a copy shall be deposited with my Supervisor.</w:t>
+        <w:t xml:space="preserve">I understand that my Diploma Thesis will be stored electronically in the university information system and be made available for on-site inspection, and that a copy of the Diploma/Thesis will be stored in the Reference Library of the Faculty of Applied Informatics, Tomas Bata University in </w:t>
+      </w:r>
+      <w:proofErr w:type="spellStart"/>
+      <w:r>
+        <w:rPr>
+          <w:rFonts w:ascii="Times New Roman" w:hAnsi="Times New Roman" w:cs="Times New Roman"/>
+          <w:sz w:val="24"/>
+          <w:szCs w:val="24"/>
+          <w:lang w:val="en-GB"/>
+        </w:rPr>
+        <w:t>Zlin</w:t>
+      </w:r>
+      <w:proofErr w:type="spellEnd"/>
+      <w:r>
+        <w:rPr>
+          <w:rFonts w:ascii="Times New Roman" w:hAnsi="Times New Roman" w:cs="Times New Roman"/>
+          <w:sz w:val="24"/>
+          <w:szCs w:val="24"/>
+          <w:lang w:val="en-GB"/>
+        </w:rPr>
+        <w:t>, and that a copy shall be deposited with my Supervisor.</w:t>
       </w:r>
     </w:p>
     <w:p>
@@ -711,7 +734,27 @@
           <w:szCs w:val="24"/>
           <w:lang w:val="en-GB"/>
         </w:rPr>
-        <w:t>I understand that, according to §60, Para. 1 of the Copyright Act, TBU in Zlin has the right to conclude licensing agreements relating to the use of scholastic work within the full extent of §12, Para. 4, of the Copyright Act.</w:t>
+        <w:t xml:space="preserve">I understand that, according to §60, Para. 1 of the Copyright Act, TBU in </w:t>
+      </w:r>
+      <w:proofErr w:type="spellStart"/>
+      <w:r>
+        <w:rPr>
+          <w:rFonts w:ascii="Times New Roman" w:hAnsi="Times New Roman" w:cs="Times New Roman"/>
+          <w:sz w:val="24"/>
+          <w:szCs w:val="24"/>
+          <w:lang w:val="en-GB"/>
+        </w:rPr>
+        <w:t>Zlin</w:t>
+      </w:r>
+      <w:proofErr w:type="spellEnd"/>
+      <w:r>
+        <w:rPr>
+          <w:rFonts w:ascii="Times New Roman" w:hAnsi="Times New Roman" w:cs="Times New Roman"/>
+          <w:sz w:val="24"/>
+          <w:szCs w:val="24"/>
+          <w:lang w:val="en-GB"/>
+        </w:rPr>
+        <w:t xml:space="preserve"> has the right to conclude licensing agreements relating to the use of scholastic work within the full extent of §12, Para. 4, of the Copyright Act.</w:t>
       </w:r>
     </w:p>
     <w:p>
@@ -737,7 +780,27 @@
           <w:szCs w:val="24"/>
           <w:lang w:val="en-GB"/>
         </w:rPr>
-        <w:t>I understand that, according to §60, Para. 2, and Para. 3, of the Copyright Act, I may use my work - Diploma Thesis, or grant a license for its use, only if permitted by the licensing agreement concluded between myself and Tomas Bata University in Zlin with a view to the fact that Tomas Bata University in Zlín must be compensated for any reasonable contribution to covering such expenses/costs as invested by them in the creation of the thesis (up until the full actual amount) shall also be a subject of this licensing agreement.</w:t>
+        <w:t xml:space="preserve">I understand that, according to §60, Para. 2, and Para. 3, of the Copyright Act, I may use my work - Diploma Thesis, or grant a license for its use, only if permitted by the licensing agreement concluded between myself and Tomas Bata University in </w:t>
+      </w:r>
+      <w:proofErr w:type="spellStart"/>
+      <w:r>
+        <w:rPr>
+          <w:rFonts w:ascii="Times New Roman" w:hAnsi="Times New Roman" w:cs="Times New Roman"/>
+          <w:sz w:val="24"/>
+          <w:szCs w:val="24"/>
+          <w:lang w:val="en-GB"/>
+        </w:rPr>
+        <w:t>Zlin</w:t>
+      </w:r>
+      <w:proofErr w:type="spellEnd"/>
+      <w:r>
+        <w:rPr>
+          <w:rFonts w:ascii="Times New Roman" w:hAnsi="Times New Roman" w:cs="Times New Roman"/>
+          <w:sz w:val="24"/>
+          <w:szCs w:val="24"/>
+          <w:lang w:val="en-GB"/>
+        </w:rPr>
+        <w:t xml:space="preserve"> with a view to the fact that Tomas Bata University in Zlín must be compensated for any reasonable contribution to covering such expenses/costs as invested by them in the creation of the thesis (up until the full actual amount) shall also be a subject of this licensing agreement.</w:t>
       </w:r>
     </w:p>
     <w:p>
@@ -763,7 +826,27 @@
           <w:szCs w:val="24"/>
           <w:lang w:val="en-GB"/>
         </w:rPr>
-        <w:t>I understand that, should the elaboration of the Diploma Thesis include the use of software provided by Tomas Bata University in Zlin or other such entities strictly for study and research purposes (i.e. only for non-commercial use), the results of my Diploma Thesis cannot be used for commercial purposes.</w:t>
+        <w:t xml:space="preserve">I understand that, should the elaboration of the Diploma Thesis include the use of software provided by Tomas Bata University in </w:t>
+      </w:r>
+      <w:proofErr w:type="spellStart"/>
+      <w:r>
+        <w:rPr>
+          <w:rFonts w:ascii="Times New Roman" w:hAnsi="Times New Roman" w:cs="Times New Roman"/>
+          <w:sz w:val="24"/>
+          <w:szCs w:val="24"/>
+          <w:lang w:val="en-GB"/>
+        </w:rPr>
+        <w:t>Zlin</w:t>
+      </w:r>
+      <w:proofErr w:type="spellEnd"/>
+      <w:r>
+        <w:rPr>
+          <w:rFonts w:ascii="Times New Roman" w:hAnsi="Times New Roman" w:cs="Times New Roman"/>
+          <w:sz w:val="24"/>
+          <w:szCs w:val="24"/>
+          <w:lang w:val="en-GB"/>
+        </w:rPr>
+        <w:t xml:space="preserve"> or other such entities strictly for study and research purposes (i.e. only for non-commercial use), the results of my Diploma Thesis cannot be used for commercial purposes.</w:t>
       </w:r>
     </w:p>
     <w:p>
@@ -883,7 +966,21 @@
         <w:rPr>
           <w:lang w:val="en-GB"/>
         </w:rPr>
-        <w:t xml:space="preserve">In Zlin; dated: </w:t>
+        <w:t xml:space="preserve">In </w:t>
+      </w:r>
+      <w:proofErr w:type="spellStart"/>
+      <w:r>
+        <w:rPr>
+          <w:lang w:val="en-GB"/>
+        </w:rPr>
+        <w:t>Zlin</w:t>
+      </w:r>
+      <w:proofErr w:type="spellEnd"/>
+      <w:r>
+        <w:rPr>
+          <w:lang w:val="en-GB"/>
+        </w:rPr>
+        <w:t xml:space="preserve">; dated: </w:t>
       </w:r>
       <w:r>
         <w:rPr>
@@ -924,16 +1021,24 @@
           <w:lang w:val="cs-CZ"/>
         </w:rPr>
       </w:pPr>
+      <w:proofErr w:type="spellStart"/>
       <w:r>
         <w:rPr>
           <w:lang w:val="cs-CZ"/>
         </w:rPr>
-        <w:t xml:space="preserve">DeepFake tvoří značnou hrozbu pro dnešní společnost. Informace v kyberprostoru mohou mít dosah milionů lidí v řádech hodin. První slovo vždy platí a </w:t>
-      </w:r>
+        <w:t>DeepFake</w:t>
+      </w:r>
+      <w:proofErr w:type="spellEnd"/>
       <w:r>
         <w:rPr>
           <w:lang w:val="cs-CZ"/>
         </w:rPr>
+        <w:t xml:space="preserve"> tvoří značnou hrozbu pro dnešní společnost. Informace v kyberprostoru mohou mít dosah milionů lidí v řádech hodin. První slovo vždy platí a </w:t>
+      </w:r>
+      <w:r>
+        <w:rPr>
+          <w:lang w:val="cs-CZ"/>
+        </w:rPr>
         <w:t>náprava napáchaných</w:t>
       </w:r>
       <w:r>
@@ -962,11 +1067,29 @@
           <w:rStyle w:val="Temporarynotes"/>
         </w:rPr>
       </w:pPr>
-      <w:r>
-        <w:t xml:space="preserve">Klíčová slova: </w:t>
-      </w:r>
-      <w:r>
-        <w:t xml:space="preserve">DeepFake, AI, </w:t>
+      <w:proofErr w:type="spellStart"/>
+      <w:r>
+        <w:t>Klíčová</w:t>
+      </w:r>
+      <w:proofErr w:type="spellEnd"/>
+      <w:r>
+        <w:t xml:space="preserve"> </w:t>
+      </w:r>
+      <w:proofErr w:type="spellStart"/>
+      <w:r>
+        <w:t>slova</w:t>
+      </w:r>
+      <w:proofErr w:type="spellEnd"/>
+      <w:r>
+        <w:t xml:space="preserve">: </w:t>
+      </w:r>
+      <w:proofErr w:type="spellStart"/>
+      <w:r>
+        <w:t>DeepFake</w:t>
+      </w:r>
+      <w:proofErr w:type="spellEnd"/>
+      <w:r>
+        <w:t xml:space="preserve">, AI, </w:t>
       </w:r>
     </w:p>
     <w:p/>
@@ -982,8 +1105,13 @@
       </w:r>
     </w:p>
     <w:p>
-      <w:r>
-        <w:t>DeepFakes pose a significant threat to current society. At present, information can reach millions in order of hours. The first information is always taken as truth and damage</w:t>
+      <w:proofErr w:type="spellStart"/>
+      <w:r>
+        <w:t>DeepFakes</w:t>
+      </w:r>
+      <w:proofErr w:type="spellEnd"/>
+      <w:r>
+        <w:t xml:space="preserve"> pose a significant threat to current society. At present, information can reach millions in order of hours. The first information is always taken as truth and damage</w:t>
       </w:r>
       <w:r>
         <w:t xml:space="preserve"> repair is difficult, costly and never fully effective. That is why this work focuses on detection of synthetically edited or generated videos.</w:t>
@@ -995,7 +1123,15 @@
         <w:t>Keywords:</w:t>
       </w:r>
       <w:r>
-        <w:t xml:space="preserve"> DeepFake, AI, </w:t>
+        <w:t xml:space="preserve"> </w:t>
+      </w:r>
+      <w:proofErr w:type="spellStart"/>
+      <w:r>
+        <w:t>DeepFake</w:t>
+      </w:r>
+      <w:proofErr w:type="spellEnd"/>
+      <w:r>
+        <w:t xml:space="preserve">, AI, </w:t>
       </w:r>
     </w:p>
     <w:p>
@@ -1017,7 +1153,15 @@
     </w:p>
     <w:p>
       <w:r>
-        <w:t>Acknowledgements, motto and a declaration of honour saying that the print version of the Bachelor's/Master's thesis and the electronic version of the thesis deposited in the IS/STAG system are identical, worded as follows:</w:t>
+        <w:t xml:space="preserve">Acknowledgements, motto and a declaration of </w:t>
+      </w:r>
+      <w:proofErr w:type="spellStart"/>
+      <w:r>
+        <w:t>honour</w:t>
+      </w:r>
+      <w:proofErr w:type="spellEnd"/>
+      <w:r>
+        <w:t xml:space="preserve"> saying that the print version of the Bachelor's/Master's thesis and the electronic version of the thesis deposited in the IS/STAG system are identical, worded as follows:</w:t>
       </w:r>
     </w:p>
     <w:p>
@@ -3942,7 +4086,39 @@
         </w:numPr>
       </w:pPr>
       <w:r>
-        <w:t>Premise - loads of „public“ images and videos online</w:t>
+        <w:t xml:space="preserve">Premise - </w:t>
+      </w:r>
+      <w:proofErr w:type="spellStart"/>
+      <w:r>
+        <w:t>loads</w:t>
+      </w:r>
+      <w:proofErr w:type="spellEnd"/>
+      <w:r>
+        <w:t xml:space="preserve"> </w:t>
+      </w:r>
+      <w:proofErr w:type="spellStart"/>
+      <w:r>
+        <w:t>of</w:t>
+      </w:r>
+      <w:proofErr w:type="spellEnd"/>
+      <w:r>
+        <w:t xml:space="preserve"> „public“ </w:t>
+      </w:r>
+      <w:proofErr w:type="spellStart"/>
+      <w:r>
+        <w:t>images</w:t>
+      </w:r>
+      <w:proofErr w:type="spellEnd"/>
+      <w:r>
+        <w:t xml:space="preserve"> and </w:t>
+      </w:r>
+      <w:proofErr w:type="spellStart"/>
+      <w:r>
+        <w:t>videos</w:t>
+      </w:r>
+      <w:proofErr w:type="spellEnd"/>
+      <w:r>
+        <w:t xml:space="preserve"> online</w:t>
       </w:r>
     </w:p>
     <w:p>
@@ -3953,8 +4129,69 @@
           <w:numId w:val="36"/>
         </w:numPr>
       </w:pPr>
-      <w:r>
-        <w:t>Dangers of social media &amp; general habits of sharing everything online</w:t>
+      <w:proofErr w:type="spellStart"/>
+      <w:r>
+        <w:t>Dangers</w:t>
+      </w:r>
+      <w:proofErr w:type="spellEnd"/>
+      <w:r>
+        <w:t xml:space="preserve"> </w:t>
+      </w:r>
+      <w:proofErr w:type="spellStart"/>
+      <w:r>
+        <w:t>of</w:t>
+      </w:r>
+      <w:proofErr w:type="spellEnd"/>
+      <w:r>
+        <w:t xml:space="preserve"> </w:t>
+      </w:r>
+      <w:proofErr w:type="spellStart"/>
+      <w:r>
+        <w:t>social</w:t>
+      </w:r>
+      <w:proofErr w:type="spellEnd"/>
+      <w:r>
+        <w:t xml:space="preserve"> media &amp; </w:t>
+      </w:r>
+      <w:proofErr w:type="spellStart"/>
+      <w:r>
+        <w:t>general</w:t>
+      </w:r>
+      <w:proofErr w:type="spellEnd"/>
+      <w:r>
+        <w:t xml:space="preserve"> </w:t>
+      </w:r>
+      <w:proofErr w:type="spellStart"/>
+      <w:r>
+        <w:t>habits</w:t>
+      </w:r>
+      <w:proofErr w:type="spellEnd"/>
+      <w:r>
+        <w:t xml:space="preserve"> </w:t>
+      </w:r>
+      <w:proofErr w:type="spellStart"/>
+      <w:r>
+        <w:t>of</w:t>
+      </w:r>
+      <w:proofErr w:type="spellEnd"/>
+      <w:r>
+        <w:t xml:space="preserve"> </w:t>
+      </w:r>
+      <w:proofErr w:type="spellStart"/>
+      <w:r>
+        <w:t>sharing</w:t>
+      </w:r>
+      <w:proofErr w:type="spellEnd"/>
+      <w:r>
+        <w:t xml:space="preserve"> </w:t>
+      </w:r>
+      <w:proofErr w:type="spellStart"/>
+      <w:r>
+        <w:t>everything</w:t>
+      </w:r>
+      <w:proofErr w:type="spellEnd"/>
+      <w:r>
+        <w:t xml:space="preserve"> online</w:t>
       </w:r>
     </w:p>
     <w:p>
@@ -3965,9 +4202,27 @@
           <w:numId w:val="36"/>
         </w:numPr>
       </w:pPr>
-      <w:r>
-        <w:t>Deep Fake dangers</w:t>
-      </w:r>
+      <w:proofErr w:type="spellStart"/>
+      <w:r>
+        <w:t>Deep</w:t>
+      </w:r>
+      <w:proofErr w:type="spellEnd"/>
+      <w:r>
+        <w:t xml:space="preserve"> </w:t>
+      </w:r>
+      <w:proofErr w:type="spellStart"/>
+      <w:r>
+        <w:t>Fake</w:t>
+      </w:r>
+      <w:proofErr w:type="spellEnd"/>
+      <w:r>
+        <w:t xml:space="preserve"> </w:t>
+      </w:r>
+      <w:proofErr w:type="spellStart"/>
+      <w:r>
+        <w:t>dangers</w:t>
+      </w:r>
+      <w:proofErr w:type="spellEnd"/>
     </w:p>
     <w:p>
       <w:pPr>
@@ -3977,9 +4232,11 @@
           <w:numId w:val="36"/>
         </w:numPr>
       </w:pPr>
+      <w:proofErr w:type="spellStart"/>
       <w:r>
         <w:t>Disinformation</w:t>
       </w:r>
+      <w:proofErr w:type="spellEnd"/>
     </w:p>
     <w:p>
       <w:pPr>
@@ -3989,9 +4246,11 @@
           <w:numId w:val="36"/>
         </w:numPr>
       </w:pPr>
+      <w:proofErr w:type="spellStart"/>
       <w:r>
         <w:t>Political</w:t>
       </w:r>
+      <w:proofErr w:type="spellEnd"/>
     </w:p>
     <w:p>
       <w:pPr>
@@ -4013,8 +4272,13 @@
           <w:numId w:val="36"/>
         </w:numPr>
       </w:pPr>
-      <w:r>
-        <w:t xml:space="preserve">Military </w:t>
+      <w:proofErr w:type="spellStart"/>
+      <w:r>
+        <w:t>Military</w:t>
+      </w:r>
+      <w:proofErr w:type="spellEnd"/>
+      <w:r>
+        <w:t xml:space="preserve"> </w:t>
       </w:r>
     </w:p>
     <w:p>
@@ -4037,9 +4301,35 @@
           <w:numId w:val="36"/>
         </w:numPr>
       </w:pPr>
-      <w:r>
-        <w:t>Cybercriminality – extortion, scareware, phishing</w:t>
-      </w:r>
+      <w:proofErr w:type="spellStart"/>
+      <w:r>
+        <w:t>Cybercriminality</w:t>
+      </w:r>
+      <w:proofErr w:type="spellEnd"/>
+      <w:r>
+        <w:t xml:space="preserve"> – </w:t>
+      </w:r>
+      <w:proofErr w:type="spellStart"/>
+      <w:r>
+        <w:t>extortion</w:t>
+      </w:r>
+      <w:proofErr w:type="spellEnd"/>
+      <w:r>
+        <w:t xml:space="preserve">, </w:t>
+      </w:r>
+      <w:proofErr w:type="spellStart"/>
+      <w:r>
+        <w:t>scareware</w:t>
+      </w:r>
+      <w:proofErr w:type="spellEnd"/>
+      <w:r>
+        <w:t xml:space="preserve">, </w:t>
+      </w:r>
+      <w:proofErr w:type="spellStart"/>
+      <w:r>
+        <w:t>phishing</w:t>
+      </w:r>
+      <w:proofErr w:type="spellEnd"/>
     </w:p>
     <w:p>
       <w:pPr>
@@ -4049,8 +4339,37 @@
           <w:numId w:val="36"/>
         </w:numPr>
       </w:pPr>
-      <w:r>
-        <w:t>Examples – phishing commercials with Petr Pavel</w:t>
+      <w:proofErr w:type="spellStart"/>
+      <w:r>
+        <w:t>Examples</w:t>
+      </w:r>
+      <w:proofErr w:type="spellEnd"/>
+      <w:r>
+        <w:t xml:space="preserve"> – </w:t>
+      </w:r>
+      <w:proofErr w:type="spellStart"/>
+      <w:r>
+        <w:t>phishing</w:t>
+      </w:r>
+      <w:proofErr w:type="spellEnd"/>
+      <w:r>
+        <w:t xml:space="preserve"> </w:t>
+      </w:r>
+      <w:proofErr w:type="spellStart"/>
+      <w:r>
+        <w:t>commercials</w:t>
+      </w:r>
+      <w:proofErr w:type="spellEnd"/>
+      <w:r>
+        <w:t xml:space="preserve"> </w:t>
+      </w:r>
+      <w:proofErr w:type="spellStart"/>
+      <w:r>
+        <w:t>with</w:t>
+      </w:r>
+      <w:proofErr w:type="spellEnd"/>
+      <w:r>
+        <w:t xml:space="preserve"> Petr Pavel</w:t>
       </w:r>
     </w:p>
     <w:p>
@@ -4074,9 +4393,19 @@
           <w:numId w:val="36"/>
         </w:numPr>
       </w:pPr>
-      <w:r>
-        <w:t>Revenge porn</w:t>
-      </w:r>
+      <w:proofErr w:type="spellStart"/>
+      <w:r>
+        <w:t>Revenge</w:t>
+      </w:r>
+      <w:proofErr w:type="spellEnd"/>
+      <w:r>
+        <w:t xml:space="preserve"> </w:t>
+      </w:r>
+      <w:proofErr w:type="spellStart"/>
+      <w:r>
+        <w:t>porn</w:t>
+      </w:r>
+      <w:proofErr w:type="spellEnd"/>
     </w:p>
     <w:p>
       <w:pPr>
@@ -4086,8 +4415,29 @@
           <w:numId w:val="36"/>
         </w:numPr>
       </w:pPr>
-      <w:r>
-        <w:t>Examples – celebrities (not images)</w:t>
+      <w:proofErr w:type="spellStart"/>
+      <w:r>
+        <w:t>Examples</w:t>
+      </w:r>
+      <w:proofErr w:type="spellEnd"/>
+      <w:r>
+        <w:t xml:space="preserve"> – </w:t>
+      </w:r>
+      <w:proofErr w:type="spellStart"/>
+      <w:r>
+        <w:t>celebrities</w:t>
+      </w:r>
+      <w:proofErr w:type="spellEnd"/>
+      <w:r>
+        <w:t xml:space="preserve"> (not </w:t>
+      </w:r>
+      <w:proofErr w:type="spellStart"/>
+      <w:r>
+        <w:t>images</w:t>
+      </w:r>
+      <w:proofErr w:type="spellEnd"/>
+      <w:r>
+        <w:t>)</w:t>
       </w:r>
     </w:p>
     <w:p>
@@ -4098,9 +4448,11 @@
           <w:numId w:val="36"/>
         </w:numPr>
       </w:pPr>
+      <w:proofErr w:type="spellStart"/>
       <w:r>
         <w:t>Hoaxes</w:t>
       </w:r>
+      <w:proofErr w:type="spellEnd"/>
     </w:p>
     <w:p>
       <w:pPr>
@@ -4110,8 +4462,21 @@
           <w:numId w:val="36"/>
         </w:numPr>
       </w:pPr>
-      <w:r>
-        <w:t xml:space="preserve">Example - Trump arrested </w:t>
+      <w:proofErr w:type="spellStart"/>
+      <w:r>
+        <w:t>Example</w:t>
+      </w:r>
+      <w:proofErr w:type="spellEnd"/>
+      <w:r>
+        <w:t xml:space="preserve"> - Trump </w:t>
+      </w:r>
+      <w:proofErr w:type="spellStart"/>
+      <w:r>
+        <w:t>arrested</w:t>
+      </w:r>
+      <w:proofErr w:type="spellEnd"/>
+      <w:r>
+        <w:t xml:space="preserve"> </w:t>
       </w:r>
     </w:p>
     <w:p>
@@ -4122,9 +4487,19 @@
           <w:numId w:val="36"/>
         </w:numPr>
       </w:pPr>
-      <w:r>
-        <w:t>Easy to use apps</w:t>
-      </w:r>
+      <w:proofErr w:type="spellStart"/>
+      <w:r>
+        <w:t>Easy</w:t>
+      </w:r>
+      <w:proofErr w:type="spellEnd"/>
+      <w:r>
+        <w:t xml:space="preserve"> to use </w:t>
+      </w:r>
+      <w:proofErr w:type="spellStart"/>
+      <w:r>
+        <w:t>apps</w:t>
+      </w:r>
+      <w:proofErr w:type="spellEnd"/>
     </w:p>
     <w:p>
       <w:pPr>
@@ -4134,9 +4509,27 @@
           <w:numId w:val="36"/>
         </w:numPr>
       </w:pPr>
-      <w:r>
-        <w:t>Possible futures - SORA and similar services</w:t>
-      </w:r>
+      <w:proofErr w:type="spellStart"/>
+      <w:r>
+        <w:t>Possible</w:t>
+      </w:r>
+      <w:proofErr w:type="spellEnd"/>
+      <w:r>
+        <w:t xml:space="preserve"> futures - SORA and </w:t>
+      </w:r>
+      <w:proofErr w:type="spellStart"/>
+      <w:r>
+        <w:t>similar</w:t>
+      </w:r>
+      <w:proofErr w:type="spellEnd"/>
+      <w:r>
+        <w:t xml:space="preserve"> </w:t>
+      </w:r>
+      <w:proofErr w:type="spellStart"/>
+      <w:r>
+        <w:t>services</w:t>
+      </w:r>
+      <w:proofErr w:type="spellEnd"/>
     </w:p>
     <w:p>
       <w:pPr>
@@ -4146,9 +4539,43 @@
           <w:numId w:val="36"/>
         </w:numPr>
       </w:pPr>
-      <w:r>
-        <w:t>Approaches to the fight against DeepFakes</w:t>
-      </w:r>
+      <w:proofErr w:type="spellStart"/>
+      <w:r>
+        <w:t>Approaches</w:t>
+      </w:r>
+      <w:proofErr w:type="spellEnd"/>
+      <w:r>
+        <w:t xml:space="preserve"> to </w:t>
+      </w:r>
+      <w:proofErr w:type="spellStart"/>
+      <w:r>
+        <w:t>the</w:t>
+      </w:r>
+      <w:proofErr w:type="spellEnd"/>
+      <w:r>
+        <w:t xml:space="preserve"> </w:t>
+      </w:r>
+      <w:proofErr w:type="spellStart"/>
+      <w:r>
+        <w:t>fight</w:t>
+      </w:r>
+      <w:proofErr w:type="spellEnd"/>
+      <w:r>
+        <w:t xml:space="preserve"> </w:t>
+      </w:r>
+      <w:proofErr w:type="spellStart"/>
+      <w:r>
+        <w:t>against</w:t>
+      </w:r>
+      <w:proofErr w:type="spellEnd"/>
+      <w:r>
+        <w:t xml:space="preserve"> </w:t>
+      </w:r>
+      <w:proofErr w:type="spellStart"/>
+      <w:r>
+        <w:t>DeepFakes</w:t>
+      </w:r>
+      <w:proofErr w:type="spellEnd"/>
     </w:p>
     <w:p>
       <w:pPr>
@@ -4158,9 +4585,19 @@
           <w:numId w:val="36"/>
         </w:numPr>
       </w:pPr>
-      <w:r>
-        <w:t>Verified sources</w:t>
-      </w:r>
+      <w:proofErr w:type="spellStart"/>
+      <w:r>
+        <w:t>Verified</w:t>
+      </w:r>
+      <w:proofErr w:type="spellEnd"/>
+      <w:r>
+        <w:t xml:space="preserve"> </w:t>
+      </w:r>
+      <w:proofErr w:type="spellStart"/>
+      <w:r>
+        <w:t>sources</w:t>
+      </w:r>
+      <w:proofErr w:type="spellEnd"/>
     </w:p>
     <w:p>
       <w:pPr>
@@ -4171,7 +4608,257 @@
         </w:numPr>
       </w:pPr>
       <w:r>
-        <w:t>Snaha o boj proti deepfakes: Existuji standardizacni projekty ktere si kladou za cil vyresit problem s autenticitou medii (fotky, videa). Project Origin a CAI (Content Authenticity Initiative), ktere se zabyvaji technickym resenim a C2PA (The Coalition for Content Provenance and Authenticity) jehoz cilem je vytvorit  otevreny standard, ktery zajisti fungovani celeho retezce (tvurci, vydavatele, konzumenti) s resenim pro content authenticity.</w:t>
+        <w:t xml:space="preserve">Snaha o boj proti </w:t>
+      </w:r>
+      <w:proofErr w:type="spellStart"/>
+      <w:r>
+        <w:t>deepfakes</w:t>
+      </w:r>
+      <w:proofErr w:type="spellEnd"/>
+      <w:r>
+        <w:t xml:space="preserve">: Existuji </w:t>
+      </w:r>
+      <w:proofErr w:type="spellStart"/>
+      <w:r>
+        <w:t>standardizacni</w:t>
+      </w:r>
+      <w:proofErr w:type="spellEnd"/>
+      <w:r>
+        <w:t xml:space="preserve"> projekty </w:t>
+      </w:r>
+      <w:proofErr w:type="spellStart"/>
+      <w:r>
+        <w:t>ktere</w:t>
+      </w:r>
+      <w:proofErr w:type="spellEnd"/>
+      <w:r>
+        <w:t xml:space="preserve"> si kladou za cil </w:t>
+      </w:r>
+      <w:proofErr w:type="spellStart"/>
+      <w:r>
+        <w:t>vyresit</w:t>
+      </w:r>
+      <w:proofErr w:type="spellEnd"/>
+      <w:r>
+        <w:t xml:space="preserve"> </w:t>
+      </w:r>
+      <w:proofErr w:type="spellStart"/>
+      <w:r>
+        <w:t>problem</w:t>
+      </w:r>
+      <w:proofErr w:type="spellEnd"/>
+      <w:r>
+        <w:t xml:space="preserve"> s autenticitou medii (fotky, videa). Project </w:t>
+      </w:r>
+      <w:proofErr w:type="spellStart"/>
+      <w:r>
+        <w:t>Origin</w:t>
+      </w:r>
+      <w:proofErr w:type="spellEnd"/>
+      <w:r>
+        <w:t xml:space="preserve"> a CAI (</w:t>
+      </w:r>
+      <w:proofErr w:type="spellStart"/>
+      <w:r>
+        <w:t>Content</w:t>
+      </w:r>
+      <w:proofErr w:type="spellEnd"/>
+      <w:r>
+        <w:t xml:space="preserve"> </w:t>
+      </w:r>
+      <w:proofErr w:type="spellStart"/>
+      <w:r>
+        <w:t>Authenticity</w:t>
+      </w:r>
+      <w:proofErr w:type="spellEnd"/>
+      <w:r>
+        <w:t xml:space="preserve"> </w:t>
+      </w:r>
+      <w:proofErr w:type="spellStart"/>
+      <w:r>
+        <w:t>Initiative</w:t>
+      </w:r>
+      <w:proofErr w:type="spellEnd"/>
+      <w:r>
+        <w:t xml:space="preserve">), </w:t>
+      </w:r>
+      <w:proofErr w:type="spellStart"/>
+      <w:r>
+        <w:t>ktere</w:t>
+      </w:r>
+      <w:proofErr w:type="spellEnd"/>
+      <w:r>
+        <w:t xml:space="preserve"> se </w:t>
+      </w:r>
+      <w:proofErr w:type="spellStart"/>
+      <w:r>
+        <w:t>zabyvaji</w:t>
+      </w:r>
+      <w:proofErr w:type="spellEnd"/>
+      <w:r>
+        <w:t xml:space="preserve"> </w:t>
+      </w:r>
+      <w:proofErr w:type="spellStart"/>
+      <w:r>
+        <w:t>technickym</w:t>
+      </w:r>
+      <w:proofErr w:type="spellEnd"/>
+      <w:r>
+        <w:t xml:space="preserve"> </w:t>
+      </w:r>
+      <w:proofErr w:type="spellStart"/>
+      <w:r>
+        <w:t>resenim</w:t>
+      </w:r>
+      <w:proofErr w:type="spellEnd"/>
+      <w:r>
+        <w:t xml:space="preserve"> a C2PA (</w:t>
+      </w:r>
+      <w:proofErr w:type="spellStart"/>
+      <w:r>
+        <w:t>The</w:t>
+      </w:r>
+      <w:proofErr w:type="spellEnd"/>
+      <w:r>
+        <w:t xml:space="preserve"> </w:t>
+      </w:r>
+      <w:proofErr w:type="spellStart"/>
+      <w:r>
+        <w:t>Coalition</w:t>
+      </w:r>
+      <w:proofErr w:type="spellEnd"/>
+      <w:r>
+        <w:t xml:space="preserve"> </w:t>
+      </w:r>
+      <w:proofErr w:type="spellStart"/>
+      <w:r>
+        <w:t>for</w:t>
+      </w:r>
+      <w:proofErr w:type="spellEnd"/>
+      <w:r>
+        <w:t xml:space="preserve"> </w:t>
+      </w:r>
+      <w:proofErr w:type="spellStart"/>
+      <w:r>
+        <w:t>Content</w:t>
+      </w:r>
+      <w:proofErr w:type="spellEnd"/>
+      <w:r>
+        <w:t xml:space="preserve"> </w:t>
+      </w:r>
+      <w:proofErr w:type="spellStart"/>
+      <w:r>
+        <w:t>Provenance</w:t>
+      </w:r>
+      <w:proofErr w:type="spellEnd"/>
+      <w:r>
+        <w:t xml:space="preserve"> and </w:t>
+      </w:r>
+      <w:proofErr w:type="spellStart"/>
+      <w:r>
+        <w:t>Authenticity</w:t>
+      </w:r>
+      <w:proofErr w:type="spellEnd"/>
+      <w:r>
+        <w:t xml:space="preserve">) </w:t>
+      </w:r>
+      <w:proofErr w:type="spellStart"/>
+      <w:r>
+        <w:t>jehoz</w:t>
+      </w:r>
+      <w:proofErr w:type="spellEnd"/>
+      <w:r>
+        <w:t xml:space="preserve"> </w:t>
+      </w:r>
+      <w:proofErr w:type="spellStart"/>
+      <w:r>
+        <w:t>cilem</w:t>
+      </w:r>
+      <w:proofErr w:type="spellEnd"/>
+      <w:r>
+        <w:t xml:space="preserve"> je </w:t>
+      </w:r>
+      <w:proofErr w:type="spellStart"/>
+      <w:proofErr w:type="gramStart"/>
+      <w:r>
+        <w:t>vytvorit</w:t>
+      </w:r>
+      <w:proofErr w:type="spellEnd"/>
+      <w:r>
+        <w:t xml:space="preserve">  </w:t>
+      </w:r>
+      <w:proofErr w:type="spellStart"/>
+      <w:r>
+        <w:t>otevreny</w:t>
+      </w:r>
+      <w:proofErr w:type="spellEnd"/>
+      <w:proofErr w:type="gramEnd"/>
+      <w:r>
+        <w:t xml:space="preserve"> standard, </w:t>
+      </w:r>
+      <w:proofErr w:type="spellStart"/>
+      <w:r>
+        <w:t>ktery</w:t>
+      </w:r>
+      <w:proofErr w:type="spellEnd"/>
+      <w:r>
+        <w:t xml:space="preserve"> zajisti </w:t>
+      </w:r>
+      <w:proofErr w:type="spellStart"/>
+      <w:r>
+        <w:t>fungovani</w:t>
+      </w:r>
+      <w:proofErr w:type="spellEnd"/>
+      <w:r>
+        <w:t xml:space="preserve"> </w:t>
+      </w:r>
+      <w:proofErr w:type="spellStart"/>
+      <w:r>
+        <w:t>celeho</w:t>
+      </w:r>
+      <w:proofErr w:type="spellEnd"/>
+      <w:r>
+        <w:t xml:space="preserve"> </w:t>
+      </w:r>
+      <w:proofErr w:type="spellStart"/>
+      <w:r>
+        <w:t>retezce</w:t>
+      </w:r>
+      <w:proofErr w:type="spellEnd"/>
+      <w:r>
+        <w:t xml:space="preserve"> (</w:t>
+      </w:r>
+      <w:proofErr w:type="spellStart"/>
+      <w:r>
+        <w:t>tvurci</w:t>
+      </w:r>
+      <w:proofErr w:type="spellEnd"/>
+      <w:r>
+        <w:t xml:space="preserve">, vydavatele, konzumenti) s </w:t>
+      </w:r>
+      <w:proofErr w:type="spellStart"/>
+      <w:r>
+        <w:t>resenim</w:t>
+      </w:r>
+      <w:proofErr w:type="spellEnd"/>
+      <w:r>
+        <w:t xml:space="preserve"> pro </w:t>
+      </w:r>
+      <w:proofErr w:type="spellStart"/>
+      <w:r>
+        <w:t>content</w:t>
+      </w:r>
+      <w:proofErr w:type="spellEnd"/>
+      <w:r>
+        <w:t xml:space="preserve"> </w:t>
+      </w:r>
+      <w:proofErr w:type="spellStart"/>
+      <w:r>
+        <w:t>authenticity</w:t>
+      </w:r>
+      <w:proofErr w:type="spellEnd"/>
+      <w:r>
+        <w:t>.</w:t>
       </w:r>
     </w:p>
     <w:p>
@@ -4183,7 +4870,295 @@
         </w:numPr>
       </w:pPr>
       <w:r>
-        <w:t>V podstate jde o to, ze samotne zarizeni (kamera, fotak) budou k vyvtorenemu kontentu pridavat data jako datum a cas, pozice, typ fotaku, autor - proste vsechno co uz stejne normalne delaji - a vsechno se to pak vcetne contentu samotneho podepise soukromym klicem vydanym vyrobcem. Dale bude mozne v celem retezci pridavat dalsi data provadet zmeny a dale je podepisovat, mela by se tam vytvorit overitelna historie toho co se s danym videem, nebo fotkou delo a jak.</w:t>
+        <w:t xml:space="preserve">V </w:t>
+      </w:r>
+      <w:proofErr w:type="spellStart"/>
+      <w:r>
+        <w:t>podstate</w:t>
+      </w:r>
+      <w:proofErr w:type="spellEnd"/>
+      <w:r>
+        <w:t xml:space="preserve"> jde o to, ze </w:t>
+      </w:r>
+      <w:proofErr w:type="spellStart"/>
+      <w:r>
+        <w:t>samotne</w:t>
+      </w:r>
+      <w:proofErr w:type="spellEnd"/>
+      <w:r>
+        <w:t xml:space="preserve"> </w:t>
+      </w:r>
+      <w:proofErr w:type="spellStart"/>
+      <w:r>
+        <w:t>zarizeni</w:t>
+      </w:r>
+      <w:proofErr w:type="spellEnd"/>
+      <w:r>
+        <w:t xml:space="preserve"> (kamera, </w:t>
+      </w:r>
+      <w:proofErr w:type="spellStart"/>
+      <w:r>
+        <w:t>fotak</w:t>
+      </w:r>
+      <w:proofErr w:type="spellEnd"/>
+      <w:r>
+        <w:t xml:space="preserve">) budou k </w:t>
+      </w:r>
+      <w:proofErr w:type="spellStart"/>
+      <w:r>
+        <w:t>vyvtorenemu</w:t>
+      </w:r>
+      <w:proofErr w:type="spellEnd"/>
+      <w:r>
+        <w:t xml:space="preserve"> kontentu </w:t>
+      </w:r>
+      <w:proofErr w:type="spellStart"/>
+      <w:r>
+        <w:t>pridavat</w:t>
+      </w:r>
+      <w:proofErr w:type="spellEnd"/>
+      <w:r>
+        <w:t xml:space="preserve"> data jako datum a </w:t>
+      </w:r>
+      <w:proofErr w:type="spellStart"/>
+      <w:r>
+        <w:t>cas</w:t>
+      </w:r>
+      <w:proofErr w:type="spellEnd"/>
+      <w:r>
+        <w:t xml:space="preserve">, pozice, typ </w:t>
+      </w:r>
+      <w:proofErr w:type="spellStart"/>
+      <w:r>
+        <w:t>fotaku</w:t>
+      </w:r>
+      <w:proofErr w:type="spellEnd"/>
+      <w:r>
+        <w:t xml:space="preserve">, autor - proste </w:t>
+      </w:r>
+      <w:proofErr w:type="spellStart"/>
+      <w:r>
+        <w:t>vsechno</w:t>
+      </w:r>
+      <w:proofErr w:type="spellEnd"/>
+      <w:r>
+        <w:t xml:space="preserve"> co </w:t>
+      </w:r>
+      <w:proofErr w:type="spellStart"/>
+      <w:r>
+        <w:t>uz</w:t>
+      </w:r>
+      <w:proofErr w:type="spellEnd"/>
+      <w:r>
+        <w:t xml:space="preserve"> </w:t>
+      </w:r>
+      <w:proofErr w:type="spellStart"/>
+      <w:r>
+        <w:t>stejne</w:t>
+      </w:r>
+      <w:proofErr w:type="spellEnd"/>
+      <w:r>
+        <w:t xml:space="preserve"> </w:t>
+      </w:r>
+      <w:proofErr w:type="spellStart"/>
+      <w:r>
+        <w:t>normalne</w:t>
+      </w:r>
+      <w:proofErr w:type="spellEnd"/>
+      <w:r>
+        <w:t xml:space="preserve"> </w:t>
+      </w:r>
+      <w:proofErr w:type="spellStart"/>
+      <w:r>
+        <w:t>delaji</w:t>
+      </w:r>
+      <w:proofErr w:type="spellEnd"/>
+      <w:r>
+        <w:t xml:space="preserve"> - a </w:t>
+      </w:r>
+      <w:proofErr w:type="spellStart"/>
+      <w:r>
+        <w:t>vsechno</w:t>
+      </w:r>
+      <w:proofErr w:type="spellEnd"/>
+      <w:r>
+        <w:t xml:space="preserve"> se to pak </w:t>
+      </w:r>
+      <w:proofErr w:type="spellStart"/>
+      <w:r>
+        <w:t>vcetne</w:t>
+      </w:r>
+      <w:proofErr w:type="spellEnd"/>
+      <w:r>
+        <w:t xml:space="preserve"> </w:t>
+      </w:r>
+      <w:proofErr w:type="spellStart"/>
+      <w:r>
+        <w:t>contentu</w:t>
+      </w:r>
+      <w:proofErr w:type="spellEnd"/>
+      <w:r>
+        <w:t xml:space="preserve"> </w:t>
+      </w:r>
+      <w:proofErr w:type="spellStart"/>
+      <w:r>
+        <w:t>samotneho</w:t>
+      </w:r>
+      <w:proofErr w:type="spellEnd"/>
+      <w:r>
+        <w:t xml:space="preserve"> </w:t>
+      </w:r>
+      <w:proofErr w:type="spellStart"/>
+      <w:r>
+        <w:t>podepise</w:t>
+      </w:r>
+      <w:proofErr w:type="spellEnd"/>
+      <w:r>
+        <w:t xml:space="preserve"> </w:t>
+      </w:r>
+      <w:proofErr w:type="spellStart"/>
+      <w:r>
+        <w:t>soukromym</w:t>
+      </w:r>
+      <w:proofErr w:type="spellEnd"/>
+      <w:r>
+        <w:t xml:space="preserve"> </w:t>
+      </w:r>
+      <w:proofErr w:type="spellStart"/>
+      <w:r>
+        <w:t>klicem</w:t>
+      </w:r>
+      <w:proofErr w:type="spellEnd"/>
+      <w:r>
+        <w:t xml:space="preserve"> </w:t>
+      </w:r>
+      <w:proofErr w:type="spellStart"/>
+      <w:r>
+        <w:t>vydanym</w:t>
+      </w:r>
+      <w:proofErr w:type="spellEnd"/>
+      <w:r>
+        <w:t xml:space="preserve"> </w:t>
+      </w:r>
+      <w:proofErr w:type="spellStart"/>
+      <w:r>
+        <w:t>vyrobcem</w:t>
+      </w:r>
+      <w:proofErr w:type="spellEnd"/>
+      <w:r>
+        <w:t xml:space="preserve">. </w:t>
+      </w:r>
+      <w:proofErr w:type="spellStart"/>
+      <w:r>
+        <w:t>Dale</w:t>
+      </w:r>
+      <w:proofErr w:type="spellEnd"/>
+      <w:r>
+        <w:t xml:space="preserve"> bude </w:t>
+      </w:r>
+      <w:proofErr w:type="spellStart"/>
+      <w:r>
+        <w:t>mozne</w:t>
+      </w:r>
+      <w:proofErr w:type="spellEnd"/>
+      <w:r>
+        <w:t xml:space="preserve"> v </w:t>
+      </w:r>
+      <w:proofErr w:type="spellStart"/>
+      <w:r>
+        <w:t>celem</w:t>
+      </w:r>
+      <w:proofErr w:type="spellEnd"/>
+      <w:r>
+        <w:t xml:space="preserve"> </w:t>
+      </w:r>
+      <w:proofErr w:type="spellStart"/>
+      <w:r>
+        <w:t>retezci</w:t>
+      </w:r>
+      <w:proofErr w:type="spellEnd"/>
+      <w:r>
+        <w:t xml:space="preserve"> </w:t>
+      </w:r>
+      <w:proofErr w:type="spellStart"/>
+      <w:r>
+        <w:t>pridavat</w:t>
+      </w:r>
+      <w:proofErr w:type="spellEnd"/>
+      <w:r>
+        <w:t xml:space="preserve"> </w:t>
+      </w:r>
+      <w:proofErr w:type="spellStart"/>
+      <w:r>
+        <w:t>dalsi</w:t>
+      </w:r>
+      <w:proofErr w:type="spellEnd"/>
+      <w:r>
+        <w:t xml:space="preserve"> data </w:t>
+      </w:r>
+      <w:proofErr w:type="spellStart"/>
+      <w:r>
+        <w:t>provadet</w:t>
+      </w:r>
+      <w:proofErr w:type="spellEnd"/>
+      <w:r>
+        <w:t xml:space="preserve"> </w:t>
+      </w:r>
+      <w:proofErr w:type="spellStart"/>
+      <w:r>
+        <w:t>zmeny</w:t>
+      </w:r>
+      <w:proofErr w:type="spellEnd"/>
+      <w:r>
+        <w:t xml:space="preserve"> a </w:t>
+      </w:r>
+      <w:proofErr w:type="spellStart"/>
+      <w:r>
+        <w:t>dale</w:t>
+      </w:r>
+      <w:proofErr w:type="spellEnd"/>
+      <w:r>
+        <w:t xml:space="preserve"> je podepisovat, mela by se tam </w:t>
+      </w:r>
+      <w:proofErr w:type="spellStart"/>
+      <w:r>
+        <w:t>vytvorit</w:t>
+      </w:r>
+      <w:proofErr w:type="spellEnd"/>
+      <w:r>
+        <w:t xml:space="preserve"> </w:t>
+      </w:r>
+      <w:proofErr w:type="spellStart"/>
+      <w:r>
+        <w:t>overitelna</w:t>
+      </w:r>
+      <w:proofErr w:type="spellEnd"/>
+      <w:r>
+        <w:t xml:space="preserve"> historie </w:t>
+      </w:r>
+      <w:proofErr w:type="gramStart"/>
+      <w:r>
+        <w:t>toho</w:t>
+      </w:r>
+      <w:proofErr w:type="gramEnd"/>
+      <w:r>
+        <w:t xml:space="preserve"> co se s </w:t>
+      </w:r>
+      <w:proofErr w:type="spellStart"/>
+      <w:r>
+        <w:t>danym</w:t>
+      </w:r>
+      <w:proofErr w:type="spellEnd"/>
+      <w:r>
+        <w:t xml:space="preserve"> videem, nebo fotkou </w:t>
+      </w:r>
+      <w:proofErr w:type="spellStart"/>
+      <w:r>
+        <w:t>delo</w:t>
+      </w:r>
+      <w:proofErr w:type="spellEnd"/>
+      <w:r>
+        <w:t xml:space="preserve"> a jak.</w:t>
       </w:r>
     </w:p>
     <w:p>
@@ -4195,8 +5170,130 @@
         </w:numPr>
       </w:pPr>
       <w:r>
-        <w:t>Existuji prvni produkty jako napriklad Leica M11P ktera uz tohle umi a budou nasledovat dalsi. Ve vyvoji je i cip, ktery muze byt vyuzity v android telefonech.https://c2pa.org/about/about/</w:t>
-      </w:r>
+        <w:t xml:space="preserve">Existuji </w:t>
+      </w:r>
+      <w:proofErr w:type="spellStart"/>
+      <w:r>
+        <w:t>prvni</w:t>
+      </w:r>
+      <w:proofErr w:type="spellEnd"/>
+      <w:r>
+        <w:t xml:space="preserve"> produkty jako </w:t>
+      </w:r>
+      <w:proofErr w:type="spellStart"/>
+      <w:r>
+        <w:t>napriklad</w:t>
+      </w:r>
+      <w:proofErr w:type="spellEnd"/>
+      <w:r>
+        <w:t xml:space="preserve"> </w:t>
+      </w:r>
+      <w:proofErr w:type="spellStart"/>
+      <w:r>
+        <w:t>Leica</w:t>
+      </w:r>
+      <w:proofErr w:type="spellEnd"/>
+      <w:r>
+        <w:t xml:space="preserve"> M11P </w:t>
+      </w:r>
+      <w:proofErr w:type="spellStart"/>
+      <w:r>
+        <w:t>ktera</w:t>
+      </w:r>
+      <w:proofErr w:type="spellEnd"/>
+      <w:r>
+        <w:t xml:space="preserve"> </w:t>
+      </w:r>
+      <w:proofErr w:type="spellStart"/>
+      <w:r>
+        <w:t>uz</w:t>
+      </w:r>
+      <w:proofErr w:type="spellEnd"/>
+      <w:r>
+        <w:t xml:space="preserve"> tohle </w:t>
+      </w:r>
+      <w:proofErr w:type="spellStart"/>
+      <w:r>
+        <w:t>umi</w:t>
+      </w:r>
+      <w:proofErr w:type="spellEnd"/>
+      <w:r>
+        <w:t xml:space="preserve"> a budou </w:t>
+      </w:r>
+      <w:proofErr w:type="spellStart"/>
+      <w:r>
+        <w:t>nasledovat</w:t>
+      </w:r>
+      <w:proofErr w:type="spellEnd"/>
+      <w:r>
+        <w:t xml:space="preserve"> </w:t>
+      </w:r>
+      <w:proofErr w:type="spellStart"/>
+      <w:r>
+        <w:t>dalsi</w:t>
+      </w:r>
+      <w:proofErr w:type="spellEnd"/>
+      <w:r>
+        <w:t xml:space="preserve">. Ve </w:t>
+      </w:r>
+      <w:proofErr w:type="spellStart"/>
+      <w:r>
+        <w:t>vyvoji</w:t>
+      </w:r>
+      <w:proofErr w:type="spellEnd"/>
+      <w:r>
+        <w:t xml:space="preserve"> je i cip, </w:t>
+      </w:r>
+      <w:proofErr w:type="spellStart"/>
+      <w:r>
+        <w:t>ktery</w:t>
+      </w:r>
+      <w:proofErr w:type="spellEnd"/>
+      <w:r>
+        <w:t xml:space="preserve"> </w:t>
+      </w:r>
+      <w:proofErr w:type="spellStart"/>
+      <w:r>
+        <w:t>muze</w:t>
+      </w:r>
+      <w:proofErr w:type="spellEnd"/>
+      <w:r>
+        <w:t xml:space="preserve"> byt </w:t>
+      </w:r>
+      <w:proofErr w:type="spellStart"/>
+      <w:r>
+        <w:t>vyuzity</w:t>
+      </w:r>
+      <w:proofErr w:type="spellEnd"/>
+      <w:r>
+        <w:t xml:space="preserve"> v android </w:t>
+      </w:r>
+      <w:proofErr w:type="spellStart"/>
+      <w:proofErr w:type="gramStart"/>
+      <w:r>
+        <w:t>telefonech.https</w:t>
+      </w:r>
+      <w:proofErr w:type="spellEnd"/>
+      <w:r>
+        <w:t>://c2pa.org/</w:t>
+      </w:r>
+      <w:proofErr w:type="spellStart"/>
+      <w:r>
+        <w:t>about</w:t>
+      </w:r>
+      <w:proofErr w:type="spellEnd"/>
+      <w:r>
+        <w:t>/</w:t>
+      </w:r>
+      <w:proofErr w:type="spellStart"/>
+      <w:r>
+        <w:t>about</w:t>
+      </w:r>
+      <w:proofErr w:type="spellEnd"/>
+      <w:r>
+        <w:t>/</w:t>
+      </w:r>
+      <w:proofErr w:type="gramEnd"/>
     </w:p>
     <w:p>
       <w:pPr>
@@ -4230,9 +5327,11 @@
           <w:numId w:val="36"/>
         </w:numPr>
       </w:pPr>
+      <w:proofErr w:type="spellStart"/>
       <w:r>
         <w:t>Detection</w:t>
       </w:r>
+      <w:proofErr w:type="spellEnd"/>
     </w:p>
     <w:p>
       <w:pPr>
@@ -4242,9 +5341,35 @@
           <w:numId w:val="36"/>
         </w:numPr>
       </w:pPr>
-      <w:r>
-        <w:t>Why is detection important</w:t>
-      </w:r>
+      <w:proofErr w:type="spellStart"/>
+      <w:r>
+        <w:t>Why</w:t>
+      </w:r>
+      <w:proofErr w:type="spellEnd"/>
+      <w:r>
+        <w:t xml:space="preserve"> </w:t>
+      </w:r>
+      <w:proofErr w:type="spellStart"/>
+      <w:r>
+        <w:t>is</w:t>
+      </w:r>
+      <w:proofErr w:type="spellEnd"/>
+      <w:r>
+        <w:t xml:space="preserve"> </w:t>
+      </w:r>
+      <w:proofErr w:type="spellStart"/>
+      <w:r>
+        <w:t>detection</w:t>
+      </w:r>
+      <w:proofErr w:type="spellEnd"/>
+      <w:r>
+        <w:t xml:space="preserve"> </w:t>
+      </w:r>
+      <w:proofErr w:type="spellStart"/>
+      <w:r>
+        <w:t>important</w:t>
+      </w:r>
+      <w:proofErr w:type="spellEnd"/>
     </w:p>
     <w:p>
       <w:pPr>
@@ -4254,8 +5379,13 @@
           <w:numId w:val="36"/>
         </w:numPr>
       </w:pPr>
-      <w:r>
-        <w:t>News media</w:t>
+      <w:proofErr w:type="spellStart"/>
+      <w:r>
+        <w:t>News</w:t>
+      </w:r>
+      <w:proofErr w:type="spellEnd"/>
+      <w:r>
+        <w:t xml:space="preserve"> media</w:t>
       </w:r>
     </w:p>
     <w:p>
@@ -4284,8 +5414,13 @@
           </w14:textOutline>
         </w:rPr>
       </w:pPr>
-      <w:r>
-        <w:t>Social media</w:t>
+      <w:proofErr w:type="spellStart"/>
+      <w:r>
+        <w:t>Social</w:t>
+      </w:r>
+      <w:proofErr w:type="spellEnd"/>
+      <w:r>
+        <w:t xml:space="preserve"> media</w:t>
       </w:r>
     </w:p>
     <w:p>
@@ -4300,12 +5435,54 @@
           <w:color w:val="auto"/>
         </w:rPr>
       </w:pPr>
-      <w:r>
-        <w:t>Stating what is this thesis trying to accomplish</w:t>
+      <w:proofErr w:type="spellStart"/>
+      <w:r>
+        <w:t>Stating</w:t>
+      </w:r>
+      <w:proofErr w:type="spellEnd"/>
+      <w:r>
+        <w:t xml:space="preserve"> </w:t>
+      </w:r>
+      <w:proofErr w:type="spellStart"/>
+      <w:r>
+        <w:t>what</w:t>
+      </w:r>
+      <w:proofErr w:type="spellEnd"/>
+      <w:r>
+        <w:t xml:space="preserve"> </w:t>
+      </w:r>
+      <w:proofErr w:type="spellStart"/>
+      <w:r>
+        <w:t>is</w:t>
+      </w:r>
+      <w:proofErr w:type="spellEnd"/>
+      <w:r>
+        <w:t xml:space="preserve"> </w:t>
+      </w:r>
+      <w:proofErr w:type="spellStart"/>
+      <w:r>
+        <w:t>this</w:t>
+      </w:r>
+      <w:proofErr w:type="spellEnd"/>
+      <w:r>
+        <w:t xml:space="preserve"> thesis </w:t>
+      </w:r>
+      <w:proofErr w:type="spellStart"/>
+      <w:r>
+        <w:t>trying</w:t>
+      </w:r>
+      <w:proofErr w:type="spellEnd"/>
+      <w:r>
+        <w:t xml:space="preserve"> to </w:t>
+      </w:r>
+      <w:proofErr w:type="spellStart"/>
+      <w:r>
+        <w:t>accomplish</w:t>
       </w:r>
       <w:r>
         <w:t>ext</w:t>
       </w:r>
+      <w:proofErr w:type="spellEnd"/>
     </w:p>
     <w:tbl>
       <w:tblPr>
@@ -4373,9 +5550,43 @@
           <w:numId w:val="38"/>
         </w:numPr>
       </w:pPr>
-      <w:r>
-        <w:t>Include teoretical background into AI models as well</w:t>
-      </w:r>
+      <w:proofErr w:type="spellStart"/>
+      <w:r>
+        <w:t>Include</w:t>
+      </w:r>
+      <w:proofErr w:type="spellEnd"/>
+      <w:r>
+        <w:t xml:space="preserve"> </w:t>
+      </w:r>
+      <w:proofErr w:type="spellStart"/>
+      <w:r>
+        <w:t>teoretical</w:t>
+      </w:r>
+      <w:proofErr w:type="spellEnd"/>
+      <w:r>
+        <w:t xml:space="preserve"> background </w:t>
+      </w:r>
+      <w:proofErr w:type="spellStart"/>
+      <w:r>
+        <w:t>into</w:t>
+      </w:r>
+      <w:proofErr w:type="spellEnd"/>
+      <w:r>
+        <w:t xml:space="preserve"> AI </w:t>
+      </w:r>
+      <w:proofErr w:type="spellStart"/>
+      <w:r>
+        <w:t>models</w:t>
+      </w:r>
+      <w:proofErr w:type="spellEnd"/>
+      <w:r>
+        <w:t xml:space="preserve"> as </w:t>
+      </w:r>
+      <w:proofErr w:type="spellStart"/>
+      <w:r>
+        <w:t>well</w:t>
+      </w:r>
+      <w:proofErr w:type="spellEnd"/>
     </w:p>
     <w:p>
       <w:pPr>
@@ -4754,14 +5965,34 @@
         </w:rPr>
       </w:pPr>
       <w:hyperlink r:id="rId11" w:history="1">
+        <w:proofErr w:type="spellStart"/>
         <w:r>
           <w:rPr>
             <w:rFonts w:ascii="Times New Roman" w:hAnsi="Times New Roman" w:cs="Times New Roman"/>
             <w:sz w:val="24"/>
             <w:szCs w:val="24"/>
           </w:rPr>
-          <w:t>ForgeryNet Github</w:t>
-        </w:r>
+          <w:t>ForgeryNet</w:t>
+        </w:r>
+        <w:proofErr w:type="spellEnd"/>
+        <w:r>
+          <w:rPr>
+            <w:rFonts w:ascii="Times New Roman" w:hAnsi="Times New Roman" w:cs="Times New Roman"/>
+            <w:sz w:val="24"/>
+            <w:szCs w:val="24"/>
+          </w:rPr>
+          <w:t xml:space="preserve"> </w:t>
+        </w:r>
+        <w:proofErr w:type="spellStart"/>
+        <w:r>
+          <w:rPr>
+            <w:rFonts w:ascii="Times New Roman" w:hAnsi="Times New Roman" w:cs="Times New Roman"/>
+            <w:sz w:val="24"/>
+            <w:szCs w:val="24"/>
+          </w:rPr>
+          <w:t>Github</w:t>
+        </w:r>
+        <w:proofErr w:type="spellEnd"/>
       </w:hyperlink>
     </w:p>
     <w:p>
@@ -4779,14 +6010,34 @@
         </w:rPr>
       </w:pPr>
       <w:hyperlink r:id="rId12" w:history="1">
+        <w:proofErr w:type="spellStart"/>
         <w:r>
           <w:rPr>
             <w:rFonts w:ascii="Times New Roman" w:hAnsi="Times New Roman" w:cs="Times New Roman"/>
             <w:sz w:val="24"/>
             <w:szCs w:val="24"/>
           </w:rPr>
-          <w:t>Celeb-DF Github</w:t>
-        </w:r>
+          <w:t>Celeb</w:t>
+        </w:r>
+        <w:proofErr w:type="spellEnd"/>
+        <w:r>
+          <w:rPr>
+            <w:rFonts w:ascii="Times New Roman" w:hAnsi="Times New Roman" w:cs="Times New Roman"/>
+            <w:sz w:val="24"/>
+            <w:szCs w:val="24"/>
+          </w:rPr>
+          <w:t xml:space="preserve">-DF </w:t>
+        </w:r>
+        <w:proofErr w:type="spellStart"/>
+        <w:r>
+          <w:rPr>
+            <w:rFonts w:ascii="Times New Roman" w:hAnsi="Times New Roman" w:cs="Times New Roman"/>
+            <w:sz w:val="24"/>
+            <w:szCs w:val="24"/>
+          </w:rPr>
+          <w:t>Github</w:t>
+        </w:r>
+        <w:proofErr w:type="spellEnd"/>
       </w:hyperlink>
     </w:p>
     <w:p>
@@ -4810,9 +6061,117 @@
             <w:sz w:val="24"/>
             <w:szCs w:val="24"/>
           </w:rPr>
-          <w:t>DF-W Github</w:t>
-        </w:r>
+          <w:t xml:space="preserve">DF-W </w:t>
+        </w:r>
+        <w:proofErr w:type="spellStart"/>
+        <w:r>
+          <w:rPr>
+            <w:rFonts w:ascii="Times New Roman" w:hAnsi="Times New Roman" w:cs="Times New Roman"/>
+            <w:sz w:val="24"/>
+            <w:szCs w:val="24"/>
+          </w:rPr>
+          <w:t>Github</w:t>
+        </w:r>
+        <w:proofErr w:type="spellEnd"/>
       </w:hyperlink>
+      <w:r>
+        <w:rPr>
+          <w:rFonts w:ascii="Times New Roman" w:hAnsi="Times New Roman" w:cs="Times New Roman"/>
+          <w:sz w:val="24"/>
+          <w:szCs w:val="24"/>
+        </w:rPr>
+        <w:t xml:space="preserve"> – </w:t>
+      </w:r>
+      <w:proofErr w:type="spellStart"/>
+      <w:r>
+        <w:rPr>
+          <w:rFonts w:ascii="Times New Roman" w:hAnsi="Times New Roman" w:cs="Times New Roman"/>
+          <w:sz w:val="24"/>
+          <w:szCs w:val="24"/>
+        </w:rPr>
+        <w:t>send</w:t>
+      </w:r>
+      <w:proofErr w:type="spellEnd"/>
+      <w:r>
+        <w:rPr>
+          <w:rFonts w:ascii="Times New Roman" w:hAnsi="Times New Roman" w:cs="Times New Roman"/>
+          <w:sz w:val="24"/>
+          <w:szCs w:val="24"/>
+        </w:rPr>
+        <w:t xml:space="preserve"> </w:t>
+      </w:r>
+      <w:proofErr w:type="spellStart"/>
+      <w:r>
+        <w:rPr>
+          <w:rFonts w:ascii="Times New Roman" w:hAnsi="Times New Roman" w:cs="Times New Roman"/>
+          <w:sz w:val="24"/>
+          <w:szCs w:val="24"/>
+        </w:rPr>
+        <w:t>request</w:t>
+      </w:r>
+      <w:proofErr w:type="spellEnd"/>
+      <w:r>
+        <w:rPr>
+          <w:rFonts w:ascii="Times New Roman" w:hAnsi="Times New Roman" w:cs="Times New Roman"/>
+          <w:sz w:val="24"/>
+          <w:szCs w:val="24"/>
+        </w:rPr>
+        <w:t xml:space="preserve"> via email (Google </w:t>
+      </w:r>
+      <w:proofErr w:type="spellStart"/>
+      <w:r>
+        <w:rPr>
+          <w:rFonts w:ascii="Times New Roman" w:hAnsi="Times New Roman" w:cs="Times New Roman"/>
+          <w:sz w:val="24"/>
+          <w:szCs w:val="24"/>
+        </w:rPr>
+        <w:t>Form</w:t>
+      </w:r>
+      <w:proofErr w:type="spellEnd"/>
+      <w:r>
+        <w:rPr>
+          <w:rFonts w:ascii="Times New Roman" w:hAnsi="Times New Roman" w:cs="Times New Roman"/>
+          <w:sz w:val="24"/>
+          <w:szCs w:val="24"/>
+        </w:rPr>
+        <w:t xml:space="preserve"> </w:t>
+      </w:r>
+      <w:proofErr w:type="spellStart"/>
+      <w:r>
+        <w:rPr>
+          <w:rFonts w:ascii="Times New Roman" w:hAnsi="Times New Roman" w:cs="Times New Roman"/>
+          <w:sz w:val="24"/>
+          <w:szCs w:val="24"/>
+        </w:rPr>
+        <w:t>does</w:t>
+      </w:r>
+      <w:proofErr w:type="spellEnd"/>
+      <w:r>
+        <w:rPr>
+          <w:rFonts w:ascii="Times New Roman" w:hAnsi="Times New Roman" w:cs="Times New Roman"/>
+          <w:sz w:val="24"/>
+          <w:szCs w:val="24"/>
+        </w:rPr>
+        <w:t xml:space="preserve"> not </w:t>
+      </w:r>
+      <w:proofErr w:type="spellStart"/>
+      <w:r>
+        <w:rPr>
+          <w:rFonts w:ascii="Times New Roman" w:hAnsi="Times New Roman" w:cs="Times New Roman"/>
+          <w:sz w:val="24"/>
+          <w:szCs w:val="24"/>
+        </w:rPr>
+        <w:t>work</w:t>
+      </w:r>
+      <w:proofErr w:type="spellEnd"/>
+      <w:r>
+        <w:rPr>
+          <w:rFonts w:ascii="Times New Roman" w:hAnsi="Times New Roman" w:cs="Times New Roman"/>
+          <w:sz w:val="24"/>
+          <w:szCs w:val="24"/>
+        </w:rPr>
+        <w:t>)</w:t>
+      </w:r>
     </w:p>
     <w:p>
       <w:pPr>
@@ -4835,8 +6194,34 @@
             <w:sz w:val="24"/>
             <w:szCs w:val="24"/>
           </w:rPr>
-          <w:t>CDDB Github</w:t>
-        </w:r>
+          <w:t xml:space="preserve">CDDB </w:t>
+        </w:r>
+        <w:proofErr w:type="spellStart"/>
+        <w:r>
+          <w:rPr>
+            <w:rFonts w:ascii="Times New Roman" w:hAnsi="Times New Roman" w:cs="Times New Roman"/>
+            <w:sz w:val="24"/>
+            <w:szCs w:val="24"/>
+          </w:rPr>
+          <w:t>Gi</w:t>
+        </w:r>
+        <w:r>
+          <w:rPr>
+            <w:rFonts w:ascii="Times New Roman" w:hAnsi="Times New Roman" w:cs="Times New Roman"/>
+            <w:sz w:val="24"/>
+            <w:szCs w:val="24"/>
+          </w:rPr>
+          <w:t>t</w:t>
+        </w:r>
+        <w:r>
+          <w:rPr>
+            <w:rFonts w:ascii="Times New Roman" w:hAnsi="Times New Roman" w:cs="Times New Roman"/>
+            <w:sz w:val="24"/>
+            <w:szCs w:val="24"/>
+          </w:rPr>
+          <w:t>hub</w:t>
+        </w:r>
+        <w:proofErr w:type="spellEnd"/>
       </w:hyperlink>
     </w:p>
     <w:p>
@@ -4860,9 +6245,127 @@
             <w:sz w:val="24"/>
             <w:szCs w:val="24"/>
           </w:rPr>
-          <w:t>FF++ Github</w:t>
-        </w:r>
+          <w:t xml:space="preserve">FF++ </w:t>
+        </w:r>
+        <w:proofErr w:type="spellStart"/>
+        <w:r>
+          <w:rPr>
+            <w:rFonts w:ascii="Times New Roman" w:hAnsi="Times New Roman" w:cs="Times New Roman"/>
+            <w:sz w:val="24"/>
+            <w:szCs w:val="24"/>
+          </w:rPr>
+          <w:t>Github</w:t>
+        </w:r>
+        <w:proofErr w:type="spellEnd"/>
       </w:hyperlink>
+      <w:r>
+        <w:rPr>
+          <w:rFonts w:ascii="Times New Roman" w:hAnsi="Times New Roman" w:cs="Times New Roman"/>
+          <w:sz w:val="24"/>
+          <w:szCs w:val="24"/>
+        </w:rPr>
+        <w:t xml:space="preserve"> – </w:t>
+      </w:r>
+      <w:proofErr w:type="spellStart"/>
+      <w:r>
+        <w:rPr>
+          <w:rFonts w:ascii="Times New Roman" w:hAnsi="Times New Roman" w:cs="Times New Roman"/>
+          <w:sz w:val="24"/>
+          <w:szCs w:val="24"/>
+        </w:rPr>
+        <w:t>aquired</w:t>
+      </w:r>
+      <w:proofErr w:type="spellEnd"/>
+      <w:r>
+        <w:rPr>
+          <w:rFonts w:ascii="Times New Roman" w:hAnsi="Times New Roman" w:cs="Times New Roman"/>
+          <w:sz w:val="24"/>
+          <w:szCs w:val="24"/>
+        </w:rPr>
+        <w:t xml:space="preserve"> </w:t>
+      </w:r>
+      <w:proofErr w:type="spellStart"/>
+      <w:r>
+        <w:rPr>
+          <w:rFonts w:ascii="Times New Roman" w:hAnsi="Times New Roman" w:cs="Times New Roman"/>
+          <w:sz w:val="24"/>
+          <w:szCs w:val="24"/>
+        </w:rPr>
+        <w:t>compresion</w:t>
+      </w:r>
+      <w:proofErr w:type="spellEnd"/>
+      <w:r>
+        <w:rPr>
+          <w:rFonts w:ascii="Times New Roman" w:hAnsi="Times New Roman" w:cs="Times New Roman"/>
+          <w:sz w:val="24"/>
+          <w:szCs w:val="24"/>
+        </w:rPr>
+        <w:t xml:space="preserve"> 23/40, not </w:t>
+      </w:r>
+      <w:proofErr w:type="spellStart"/>
+      <w:r>
+        <w:rPr>
+          <w:rFonts w:ascii="Times New Roman" w:hAnsi="Times New Roman" w:cs="Times New Roman"/>
+          <w:sz w:val="24"/>
+          <w:szCs w:val="24"/>
+        </w:rPr>
+        <w:t>enough</w:t>
+      </w:r>
+      <w:proofErr w:type="spellEnd"/>
+      <w:r>
+        <w:rPr>
+          <w:rFonts w:ascii="Times New Roman" w:hAnsi="Times New Roman" w:cs="Times New Roman"/>
+          <w:sz w:val="24"/>
+          <w:szCs w:val="24"/>
+        </w:rPr>
+        <w:t xml:space="preserve"> </w:t>
+      </w:r>
+      <w:proofErr w:type="spellStart"/>
+      <w:r>
+        <w:rPr>
+          <w:rFonts w:ascii="Times New Roman" w:hAnsi="Times New Roman" w:cs="Times New Roman"/>
+          <w:sz w:val="24"/>
+          <w:szCs w:val="24"/>
+        </w:rPr>
+        <w:t>storage</w:t>
+      </w:r>
+      <w:proofErr w:type="spellEnd"/>
+      <w:r>
+        <w:rPr>
+          <w:rFonts w:ascii="Times New Roman" w:hAnsi="Times New Roman" w:cs="Times New Roman"/>
+          <w:sz w:val="24"/>
+          <w:szCs w:val="24"/>
+        </w:rPr>
+        <w:t xml:space="preserve"> </w:t>
+      </w:r>
+      <w:proofErr w:type="spellStart"/>
+      <w:r>
+        <w:rPr>
+          <w:rFonts w:ascii="Times New Roman" w:hAnsi="Times New Roman" w:cs="Times New Roman"/>
+          <w:sz w:val="24"/>
+          <w:szCs w:val="24"/>
+        </w:rPr>
+        <w:t>for</w:t>
+      </w:r>
+      <w:proofErr w:type="spellEnd"/>
+      <w:r>
+        <w:rPr>
+          <w:rFonts w:ascii="Times New Roman" w:hAnsi="Times New Roman" w:cs="Times New Roman"/>
+          <w:sz w:val="24"/>
+          <w:szCs w:val="24"/>
+        </w:rPr>
+        <w:t xml:space="preserve"> </w:t>
+      </w:r>
+      <w:proofErr w:type="spellStart"/>
+      <w:r>
+        <w:rPr>
+          <w:rFonts w:ascii="Times New Roman" w:hAnsi="Times New Roman" w:cs="Times New Roman"/>
+          <w:sz w:val="24"/>
+          <w:szCs w:val="24"/>
+        </w:rPr>
+        <w:t>raw</w:t>
+      </w:r>
+      <w:proofErr w:type="spellEnd"/>
     </w:p>
     <w:p>
       <w:pPr>
@@ -4894,18 +6397,89 @@
           <w:sz w:val="24"/>
           <w:szCs w:val="24"/>
         </w:rPr>
-        <w:t xml:space="preserve"> – requires AWS (</w:t>
-      </w:r>
-      <w:hyperlink r:id="rId17" w:history="1">
-        <w:r>
-          <w:rPr>
-            <w:rFonts w:ascii="Times New Roman" w:hAnsi="Times New Roman" w:cs="Times New Roman"/>
-            <w:sz w:val="24"/>
-            <w:szCs w:val="24"/>
-          </w:rPr>
-          <w:t>Transferring data from Amazon S3 to Cloud Storage</w:t>
-        </w:r>
-      </w:hyperlink>
+        <w:t xml:space="preserve"> – </w:t>
+      </w:r>
+      <w:proofErr w:type="spellStart"/>
+      <w:r>
+        <w:rPr>
+          <w:rFonts w:ascii="Times New Roman" w:hAnsi="Times New Roman" w:cs="Times New Roman"/>
+          <w:sz w:val="24"/>
+          <w:szCs w:val="24"/>
+        </w:rPr>
+        <w:t>requires</w:t>
+      </w:r>
+      <w:proofErr w:type="spellEnd"/>
+      <w:r>
+        <w:rPr>
+          <w:rFonts w:ascii="Times New Roman" w:hAnsi="Times New Roman" w:cs="Times New Roman"/>
+          <w:sz w:val="24"/>
+          <w:szCs w:val="24"/>
+        </w:rPr>
+        <w:t xml:space="preserve"> AWS (</w:t>
+      </w:r>
+      <w:proofErr w:type="spellStart"/>
+      <w:r>
+        <w:fldChar w:fldCharType="begin"/>
+      </w:r>
+      <w:r>
+        <w:instrText>HYPERLINK "https://cloud.google.com/architecture/transferring-data-from-amazon-s3-to-cloud-storage-using-vpc-service-controls-and-storage-transfer-service"</w:instrText>
+      </w:r>
+      <w:r>
+        <w:fldChar w:fldCharType="separate"/>
+      </w:r>
+      <w:r>
+        <w:rPr>
+          <w:rFonts w:ascii="Times New Roman" w:hAnsi="Times New Roman" w:cs="Times New Roman"/>
+          <w:sz w:val="24"/>
+          <w:szCs w:val="24"/>
+        </w:rPr>
+        <w:t>Transferring</w:t>
+      </w:r>
+      <w:proofErr w:type="spellEnd"/>
+      <w:r>
+        <w:rPr>
+          <w:rFonts w:ascii="Times New Roman" w:hAnsi="Times New Roman" w:cs="Times New Roman"/>
+          <w:sz w:val="24"/>
+          <w:szCs w:val="24"/>
+        </w:rPr>
+        <w:t xml:space="preserve"> data </w:t>
+      </w:r>
+      <w:proofErr w:type="spellStart"/>
+      <w:r>
+        <w:rPr>
+          <w:rFonts w:ascii="Times New Roman" w:hAnsi="Times New Roman" w:cs="Times New Roman"/>
+          <w:sz w:val="24"/>
+          <w:szCs w:val="24"/>
+        </w:rPr>
+        <w:t>from</w:t>
+      </w:r>
+      <w:proofErr w:type="spellEnd"/>
+      <w:r>
+        <w:rPr>
+          <w:rFonts w:ascii="Times New Roman" w:hAnsi="Times New Roman" w:cs="Times New Roman"/>
+          <w:sz w:val="24"/>
+          <w:szCs w:val="24"/>
+        </w:rPr>
+        <w:t xml:space="preserve"> Amazon S3 to Cloud </w:t>
+      </w:r>
+      <w:proofErr w:type="spellStart"/>
+      <w:r>
+        <w:rPr>
+          <w:rFonts w:ascii="Times New Roman" w:hAnsi="Times New Roman" w:cs="Times New Roman"/>
+          <w:sz w:val="24"/>
+          <w:szCs w:val="24"/>
+        </w:rPr>
+        <w:t>Storage</w:t>
+      </w:r>
+      <w:proofErr w:type="spellEnd"/>
+      <w:r>
+        <w:rPr>
+          <w:rFonts w:ascii="Times New Roman" w:hAnsi="Times New Roman" w:cs="Times New Roman"/>
+          <w:sz w:val="24"/>
+          <w:szCs w:val="24"/>
+        </w:rPr>
+        <w:fldChar w:fldCharType="end"/>
+      </w:r>
       <w:r>
         <w:rPr>
           <w:rFonts w:ascii="Times New Roman" w:hAnsi="Times New Roman" w:cs="Times New Roman"/>
@@ -4914,27 +6488,6 @@
         </w:rPr>
         <w:t xml:space="preserve"> </w:t>
       </w:r>
-    </w:p>
-    <w:p>
-      <w:pPr>
-        <w:ind w:left="360"/>
-      </w:pPr>
-      <w:r>
-        <w:t>T</w:t>
-      </w:r>
-      <w:r>
-        <w:t>ext</w:t>
-      </w:r>
-    </w:p>
-    <w:p>
-      <w:pPr>
-        <w:pStyle w:val="Nadpis3"/>
-      </w:pPr>
-      <w:bookmarkStart w:id="40" w:name="_Toc160311446"/>
-      <w:r>
-        <w:t>Chosen Datasets</w:t>
-      </w:r>
-      <w:bookmarkEnd w:id="40"/>
     </w:p>
     <w:p>
       <w:pPr>
@@ -4950,14 +6503,58 @@
           <w:szCs w:val="24"/>
         </w:rPr>
       </w:pPr>
-      <w:r>
-        <w:rPr>
-          <w:rFonts w:ascii="Times New Roman" w:hAnsi="Times New Roman" w:cs="Times New Roman"/>
-          <w:sz w:val="24"/>
-          <w:szCs w:val="24"/>
-        </w:rPr>
-        <w:t>Reasons</w:t>
-      </w:r>
+      <w:hyperlink r:id="rId17" w:history="1">
+        <w:proofErr w:type="spellStart"/>
+        <w:r>
+          <w:rPr>
+            <w:rStyle w:val="Hypertextovodkaz"/>
+            <w:rFonts w:ascii="Times New Roman" w:hAnsi="Times New Roman" w:cs="Times New Roman"/>
+            <w:sz w:val="24"/>
+            <w:szCs w:val="24"/>
+          </w:rPr>
+          <w:t>DeepFakeTimid</w:t>
+        </w:r>
+        <w:proofErr w:type="spellEnd"/>
+      </w:hyperlink>
+      <w:r>
+        <w:rPr>
+          <w:rFonts w:ascii="Times New Roman" w:hAnsi="Times New Roman" w:cs="Times New Roman"/>
+          <w:sz w:val="24"/>
+          <w:szCs w:val="24"/>
+        </w:rPr>
+        <w:t xml:space="preserve"> - </w:t>
+      </w:r>
+      <w:proofErr w:type="spellStart"/>
+      <w:r>
+        <w:rPr>
+          <w:rFonts w:ascii="Times New Roman" w:hAnsi="Times New Roman" w:cs="Times New Roman"/>
+          <w:sz w:val="24"/>
+          <w:szCs w:val="24"/>
+        </w:rPr>
+        <w:t>aquired</w:t>
+      </w:r>
+      <w:proofErr w:type="spellEnd"/>
+    </w:p>
+    <w:p>
+      <w:pPr>
+        <w:ind w:left="360"/>
+      </w:pPr>
+      <w:r>
+        <w:t>T</w:t>
+      </w:r>
+      <w:r>
+        <w:t>ext</w:t>
+      </w:r>
+    </w:p>
+    <w:p>
+      <w:pPr>
+        <w:pStyle w:val="Nadpis3"/>
+      </w:pPr>
+      <w:bookmarkStart w:id="40" w:name="_Toc160311446"/>
+      <w:r>
+        <w:t>Chosen Datasets</w:t>
+      </w:r>
+      <w:bookmarkEnd w:id="40"/>
     </w:p>
     <w:p>
       <w:pPr>
@@ -4967,75 +6564,22 @@
           <w:numId w:val="37"/>
         </w:numPr>
         <w:spacing w:line="360" w:lineRule="auto"/>
-      </w:pPr>
-      <w:r>
-        <w:rPr>
-          <w:rFonts w:ascii="Times New Roman" w:hAnsi="Times New Roman" w:cs="Times New Roman"/>
-          <w:sz w:val="24"/>
-          <w:szCs w:val="24"/>
-        </w:rPr>
-        <w:t>What De</w:t>
-      </w:r>
-      <w:r>
-        <w:rPr>
-          <w:rFonts w:ascii="Times New Roman" w:hAnsi="Times New Roman" w:cs="Times New Roman"/>
-          <w:sz w:val="24"/>
-          <w:szCs w:val="24"/>
-        </w:rPr>
-        <w:t>e</w:t>
-      </w:r>
-      <w:r>
-        <w:rPr>
-          <w:rFonts w:ascii="Times New Roman" w:hAnsi="Times New Roman" w:cs="Times New Roman"/>
-          <w:sz w:val="24"/>
-          <w:szCs w:val="24"/>
-        </w:rPr>
-        <w:t>pFake categories are included</w:t>
-      </w:r>
-    </w:p>
-    <w:p>
-      <w:pPr>
-        <w:pStyle w:val="Nadpis2"/>
-      </w:pPr>
-      <w:bookmarkStart w:id="41" w:name="_Toc160227584"/>
-      <w:bookmarkStart w:id="42" w:name="_Toc160311447"/>
-      <w:r>
-        <w:t>Model design</w:t>
-      </w:r>
-      <w:bookmarkEnd w:id="41"/>
-      <w:bookmarkEnd w:id="42"/>
-    </w:p>
-    <w:p>
-      <w:r>
-        <w:t>Description of tested models</w:t>
-      </w:r>
-    </w:p>
-    <w:p>
-      <w:pPr>
-        <w:pStyle w:val="Nadpis2"/>
-      </w:pPr>
-      <w:bookmarkStart w:id="43" w:name="_Toc160227585"/>
-      <w:bookmarkStart w:id="44" w:name="_Toc160311448"/>
-      <w:r>
-        <w:t>Training</w:t>
-      </w:r>
-      <w:bookmarkEnd w:id="43"/>
-      <w:bookmarkEnd w:id="44"/>
-    </w:p>
-    <w:p>
-      <w:r>
-        <w:t>Why cloud needed to be used</w:t>
-      </w:r>
-    </w:p>
-    <w:p>
-      <w:pPr>
-        <w:pStyle w:val="Nadpis3"/>
-      </w:pPr>
-      <w:bookmarkStart w:id="45" w:name="_Toc160311449"/>
-      <w:r>
-        <w:t>Technical Approach</w:t>
-      </w:r>
-      <w:bookmarkEnd w:id="45"/>
+        <w:rPr>
+          <w:rFonts w:ascii="Times New Roman" w:hAnsi="Times New Roman" w:cs="Times New Roman"/>
+          <w:sz w:val="24"/>
+          <w:szCs w:val="24"/>
+        </w:rPr>
+      </w:pPr>
+      <w:proofErr w:type="spellStart"/>
+      <w:r>
+        <w:rPr>
+          <w:rFonts w:ascii="Times New Roman" w:hAnsi="Times New Roman" w:cs="Times New Roman"/>
+          <w:sz w:val="24"/>
+          <w:szCs w:val="24"/>
+        </w:rPr>
+        <w:t>Reasons</w:t>
+      </w:r>
+      <w:proofErr w:type="spellEnd"/>
     </w:p>
     <w:p>
       <w:pPr>
@@ -5045,22 +6589,131 @@
           <w:numId w:val="37"/>
         </w:numPr>
         <w:spacing w:line="360" w:lineRule="auto"/>
-        <w:rPr>
-          <w:rFonts w:ascii="Times New Roman" w:hAnsi="Times New Roman" w:cs="Times New Roman"/>
-          <w:sz w:val="24"/>
-          <w:szCs w:val="24"/>
-        </w:rPr>
-      </w:pPr>
-      <w:hyperlink r:id="rId18" w:history="1">
-        <w:r>
-          <w:rPr>
-            <w:rFonts w:ascii="Times New Roman" w:hAnsi="Times New Roman" w:cs="Times New Roman"/>
-            <w:sz w:val="24"/>
-            <w:szCs w:val="24"/>
-          </w:rPr>
-          <w:t>Artificial Intelligence and Machine Learning Capabilities and Application Programming Interfaces at Amazon, Google, and Microsoft</w:t>
-        </w:r>
-      </w:hyperlink>
+      </w:pPr>
+      <w:proofErr w:type="spellStart"/>
+      <w:r>
+        <w:rPr>
+          <w:rFonts w:ascii="Times New Roman" w:hAnsi="Times New Roman" w:cs="Times New Roman"/>
+          <w:sz w:val="24"/>
+          <w:szCs w:val="24"/>
+        </w:rPr>
+        <w:t>What</w:t>
+      </w:r>
+      <w:proofErr w:type="spellEnd"/>
+      <w:r>
+        <w:rPr>
+          <w:rFonts w:ascii="Times New Roman" w:hAnsi="Times New Roman" w:cs="Times New Roman"/>
+          <w:sz w:val="24"/>
+          <w:szCs w:val="24"/>
+        </w:rPr>
+        <w:t xml:space="preserve"> </w:t>
+      </w:r>
+      <w:proofErr w:type="spellStart"/>
+      <w:r>
+        <w:rPr>
+          <w:rFonts w:ascii="Times New Roman" w:hAnsi="Times New Roman" w:cs="Times New Roman"/>
+          <w:sz w:val="24"/>
+          <w:szCs w:val="24"/>
+        </w:rPr>
+        <w:t>De</w:t>
+      </w:r>
+      <w:r>
+        <w:rPr>
+          <w:rFonts w:ascii="Times New Roman" w:hAnsi="Times New Roman" w:cs="Times New Roman"/>
+          <w:sz w:val="24"/>
+          <w:szCs w:val="24"/>
+        </w:rPr>
+        <w:t>e</w:t>
+      </w:r>
+      <w:r>
+        <w:rPr>
+          <w:rFonts w:ascii="Times New Roman" w:hAnsi="Times New Roman" w:cs="Times New Roman"/>
+          <w:sz w:val="24"/>
+          <w:szCs w:val="24"/>
+        </w:rPr>
+        <w:t>pFake</w:t>
+      </w:r>
+      <w:proofErr w:type="spellEnd"/>
+      <w:r>
+        <w:rPr>
+          <w:rFonts w:ascii="Times New Roman" w:hAnsi="Times New Roman" w:cs="Times New Roman"/>
+          <w:sz w:val="24"/>
+          <w:szCs w:val="24"/>
+        </w:rPr>
+        <w:t xml:space="preserve"> </w:t>
+      </w:r>
+      <w:proofErr w:type="spellStart"/>
+      <w:r>
+        <w:rPr>
+          <w:rFonts w:ascii="Times New Roman" w:hAnsi="Times New Roman" w:cs="Times New Roman"/>
+          <w:sz w:val="24"/>
+          <w:szCs w:val="24"/>
+        </w:rPr>
+        <w:t>categories</w:t>
+      </w:r>
+      <w:proofErr w:type="spellEnd"/>
+      <w:r>
+        <w:rPr>
+          <w:rFonts w:ascii="Times New Roman" w:hAnsi="Times New Roman" w:cs="Times New Roman"/>
+          <w:sz w:val="24"/>
+          <w:szCs w:val="24"/>
+        </w:rPr>
+        <w:t xml:space="preserve"> are </w:t>
+      </w:r>
+      <w:proofErr w:type="spellStart"/>
+      <w:r>
+        <w:rPr>
+          <w:rFonts w:ascii="Times New Roman" w:hAnsi="Times New Roman" w:cs="Times New Roman"/>
+          <w:sz w:val="24"/>
+          <w:szCs w:val="24"/>
+        </w:rPr>
+        <w:t>included</w:t>
+      </w:r>
+      <w:proofErr w:type="spellEnd"/>
+    </w:p>
+    <w:p>
+      <w:pPr>
+        <w:pStyle w:val="Nadpis2"/>
+      </w:pPr>
+      <w:bookmarkStart w:id="41" w:name="_Toc160227584"/>
+      <w:bookmarkStart w:id="42" w:name="_Toc160311447"/>
+      <w:r>
+        <w:t>Model design</w:t>
+      </w:r>
+      <w:bookmarkEnd w:id="41"/>
+      <w:bookmarkEnd w:id="42"/>
+    </w:p>
+    <w:p>
+      <w:r>
+        <w:t>Description of tested models</w:t>
+      </w:r>
+    </w:p>
+    <w:p>
+      <w:pPr>
+        <w:pStyle w:val="Nadpis2"/>
+      </w:pPr>
+      <w:bookmarkStart w:id="43" w:name="_Toc160227585"/>
+      <w:bookmarkStart w:id="44" w:name="_Toc160311448"/>
+      <w:r>
+        <w:t>Training</w:t>
+      </w:r>
+      <w:bookmarkEnd w:id="43"/>
+      <w:bookmarkEnd w:id="44"/>
+    </w:p>
+    <w:p>
+      <w:r>
+        <w:t>Why cloud needed to be used</w:t>
+      </w:r>
+    </w:p>
+    <w:p>
+      <w:pPr>
+        <w:pStyle w:val="Nadpis3"/>
+      </w:pPr>
+      <w:bookmarkStart w:id="45" w:name="_Toc160311449"/>
+      <w:r>
+        <w:t>Technical Approach</w:t>
+      </w:r>
+      <w:bookmarkEnd w:id="45"/>
     </w:p>
     <w:p>
       <w:pPr>
@@ -5076,14 +6729,152 @@
           <w:szCs w:val="24"/>
         </w:rPr>
       </w:pPr>
-      <w:r>
-        <w:rPr>
-          <w:rFonts w:ascii="Times New Roman" w:hAnsi="Times New Roman" w:cs="Times New Roman"/>
-          <w:sz w:val="24"/>
-          <w:szCs w:val="24"/>
-        </w:rPr>
-        <w:t>Why Google Cloud Platform was selected</w:t>
-      </w:r>
+      <w:hyperlink r:id="rId18" w:history="1">
+        <w:proofErr w:type="spellStart"/>
+        <w:r>
+          <w:rPr>
+            <w:rFonts w:ascii="Times New Roman" w:hAnsi="Times New Roman" w:cs="Times New Roman"/>
+            <w:sz w:val="24"/>
+            <w:szCs w:val="24"/>
+          </w:rPr>
+          <w:t>Artificial</w:t>
+        </w:r>
+        <w:proofErr w:type="spellEnd"/>
+        <w:r>
+          <w:rPr>
+            <w:rFonts w:ascii="Times New Roman" w:hAnsi="Times New Roman" w:cs="Times New Roman"/>
+            <w:sz w:val="24"/>
+            <w:szCs w:val="24"/>
+          </w:rPr>
+          <w:t xml:space="preserve"> </w:t>
+        </w:r>
+        <w:proofErr w:type="spellStart"/>
+        <w:r>
+          <w:rPr>
+            <w:rFonts w:ascii="Times New Roman" w:hAnsi="Times New Roman" w:cs="Times New Roman"/>
+            <w:sz w:val="24"/>
+            <w:szCs w:val="24"/>
+          </w:rPr>
+          <w:t>Intelligence</w:t>
+        </w:r>
+        <w:proofErr w:type="spellEnd"/>
+        <w:r>
+          <w:rPr>
+            <w:rFonts w:ascii="Times New Roman" w:hAnsi="Times New Roman" w:cs="Times New Roman"/>
+            <w:sz w:val="24"/>
+            <w:szCs w:val="24"/>
+          </w:rPr>
+          <w:t xml:space="preserve"> and </w:t>
+        </w:r>
+        <w:proofErr w:type="spellStart"/>
+        <w:r>
+          <w:rPr>
+            <w:rFonts w:ascii="Times New Roman" w:hAnsi="Times New Roman" w:cs="Times New Roman"/>
+            <w:sz w:val="24"/>
+            <w:szCs w:val="24"/>
+          </w:rPr>
+          <w:t>Machine</w:t>
+        </w:r>
+        <w:proofErr w:type="spellEnd"/>
+        <w:r>
+          <w:rPr>
+            <w:rFonts w:ascii="Times New Roman" w:hAnsi="Times New Roman" w:cs="Times New Roman"/>
+            <w:sz w:val="24"/>
+            <w:szCs w:val="24"/>
+          </w:rPr>
+          <w:t xml:space="preserve"> Learning </w:t>
+        </w:r>
+        <w:proofErr w:type="spellStart"/>
+        <w:r>
+          <w:rPr>
+            <w:rFonts w:ascii="Times New Roman" w:hAnsi="Times New Roman" w:cs="Times New Roman"/>
+            <w:sz w:val="24"/>
+            <w:szCs w:val="24"/>
+          </w:rPr>
+          <w:t>Capabilities</w:t>
+        </w:r>
+        <w:proofErr w:type="spellEnd"/>
+        <w:r>
+          <w:rPr>
+            <w:rFonts w:ascii="Times New Roman" w:hAnsi="Times New Roman" w:cs="Times New Roman"/>
+            <w:sz w:val="24"/>
+            <w:szCs w:val="24"/>
+          </w:rPr>
+          <w:t xml:space="preserve"> and </w:t>
+        </w:r>
+        <w:proofErr w:type="spellStart"/>
+        <w:r>
+          <w:rPr>
+            <w:rFonts w:ascii="Times New Roman" w:hAnsi="Times New Roman" w:cs="Times New Roman"/>
+            <w:sz w:val="24"/>
+            <w:szCs w:val="24"/>
+          </w:rPr>
+          <w:t>Application</w:t>
+        </w:r>
+        <w:proofErr w:type="spellEnd"/>
+        <w:r>
+          <w:rPr>
+            <w:rFonts w:ascii="Times New Roman" w:hAnsi="Times New Roman" w:cs="Times New Roman"/>
+            <w:sz w:val="24"/>
+            <w:szCs w:val="24"/>
+          </w:rPr>
+          <w:t xml:space="preserve"> </w:t>
+        </w:r>
+        <w:proofErr w:type="spellStart"/>
+        <w:r>
+          <w:rPr>
+            <w:rFonts w:ascii="Times New Roman" w:hAnsi="Times New Roman" w:cs="Times New Roman"/>
+            <w:sz w:val="24"/>
+            <w:szCs w:val="24"/>
+          </w:rPr>
+          <w:t>Programming</w:t>
+        </w:r>
+        <w:proofErr w:type="spellEnd"/>
+        <w:r>
+          <w:rPr>
+            <w:rFonts w:ascii="Times New Roman" w:hAnsi="Times New Roman" w:cs="Times New Roman"/>
+            <w:sz w:val="24"/>
+            <w:szCs w:val="24"/>
+          </w:rPr>
+          <w:t xml:space="preserve"> </w:t>
+        </w:r>
+        <w:proofErr w:type="spellStart"/>
+        <w:r>
+          <w:rPr>
+            <w:rFonts w:ascii="Times New Roman" w:hAnsi="Times New Roman" w:cs="Times New Roman"/>
+            <w:sz w:val="24"/>
+            <w:szCs w:val="24"/>
+          </w:rPr>
+          <w:t>Interfaces</w:t>
+        </w:r>
+        <w:proofErr w:type="spellEnd"/>
+        <w:r>
+          <w:rPr>
+            <w:rFonts w:ascii="Times New Roman" w:hAnsi="Times New Roman" w:cs="Times New Roman"/>
+            <w:sz w:val="24"/>
+            <w:szCs w:val="24"/>
+          </w:rPr>
+          <w:t xml:space="preserve"> </w:t>
+        </w:r>
+        <w:proofErr w:type="spellStart"/>
+        <w:r>
+          <w:rPr>
+            <w:rFonts w:ascii="Times New Roman" w:hAnsi="Times New Roman" w:cs="Times New Roman"/>
+            <w:sz w:val="24"/>
+            <w:szCs w:val="24"/>
+          </w:rPr>
+          <w:t>at</w:t>
+        </w:r>
+        <w:proofErr w:type="spellEnd"/>
+        <w:r>
+          <w:rPr>
+            <w:rFonts w:ascii="Times New Roman" w:hAnsi="Times New Roman" w:cs="Times New Roman"/>
+            <w:sz w:val="24"/>
+            <w:szCs w:val="24"/>
+          </w:rPr>
+          <w:t xml:space="preserve"> Amazon, Google, and Microsoft</w:t>
+        </w:r>
+      </w:hyperlink>
     </w:p>
     <w:p>
       <w:pPr>
@@ -5099,24 +6890,70 @@
           <w:szCs w:val="24"/>
         </w:rPr>
       </w:pPr>
-      <w:r>
-        <w:rPr>
-          <w:rFonts w:ascii="Times New Roman" w:hAnsi="Times New Roman" w:cs="Times New Roman"/>
-          <w:sz w:val="24"/>
-          <w:szCs w:val="24"/>
-        </w:rPr>
-        <w:t>How training was done on GCP</w:t>
-      </w:r>
-    </w:p>
-    <w:p>
-      <w:pPr>
-        <w:pStyle w:val="Nadpis3"/>
-      </w:pPr>
-      <w:bookmarkStart w:id="46" w:name="_Toc160311450"/>
-      <w:r>
-        <w:t>Optimization</w:t>
-      </w:r>
-      <w:bookmarkEnd w:id="46"/>
+      <w:proofErr w:type="spellStart"/>
+      <w:r>
+        <w:rPr>
+          <w:rFonts w:ascii="Times New Roman" w:hAnsi="Times New Roman" w:cs="Times New Roman"/>
+          <w:sz w:val="24"/>
+          <w:szCs w:val="24"/>
+        </w:rPr>
+        <w:t>Why</w:t>
+      </w:r>
+      <w:proofErr w:type="spellEnd"/>
+      <w:r>
+        <w:rPr>
+          <w:rFonts w:ascii="Times New Roman" w:hAnsi="Times New Roman" w:cs="Times New Roman"/>
+          <w:sz w:val="24"/>
+          <w:szCs w:val="24"/>
+        </w:rPr>
+        <w:t xml:space="preserve"> Google Cloud </w:t>
+      </w:r>
+      <w:proofErr w:type="spellStart"/>
+      <w:r>
+        <w:rPr>
+          <w:rFonts w:ascii="Times New Roman" w:hAnsi="Times New Roman" w:cs="Times New Roman"/>
+          <w:sz w:val="24"/>
+          <w:szCs w:val="24"/>
+        </w:rPr>
+        <w:t>Platform</w:t>
+      </w:r>
+      <w:proofErr w:type="spellEnd"/>
+      <w:r>
+        <w:rPr>
+          <w:rFonts w:ascii="Times New Roman" w:hAnsi="Times New Roman" w:cs="Times New Roman"/>
+          <w:sz w:val="24"/>
+          <w:szCs w:val="24"/>
+        </w:rPr>
+        <w:t xml:space="preserve"> </w:t>
+      </w:r>
+      <w:proofErr w:type="spellStart"/>
+      <w:r>
+        <w:rPr>
+          <w:rFonts w:ascii="Times New Roman" w:hAnsi="Times New Roman" w:cs="Times New Roman"/>
+          <w:sz w:val="24"/>
+          <w:szCs w:val="24"/>
+        </w:rPr>
+        <w:t>was</w:t>
+      </w:r>
+      <w:proofErr w:type="spellEnd"/>
+      <w:r>
+        <w:rPr>
+          <w:rFonts w:ascii="Times New Roman" w:hAnsi="Times New Roman" w:cs="Times New Roman"/>
+          <w:sz w:val="24"/>
+          <w:szCs w:val="24"/>
+        </w:rPr>
+        <w:t xml:space="preserve"> </w:t>
+      </w:r>
+      <w:proofErr w:type="spellStart"/>
+      <w:r>
+        <w:rPr>
+          <w:rFonts w:ascii="Times New Roman" w:hAnsi="Times New Roman" w:cs="Times New Roman"/>
+          <w:sz w:val="24"/>
+          <w:szCs w:val="24"/>
+        </w:rPr>
+        <w:t>selected</w:t>
+      </w:r>
+      <w:proofErr w:type="spellEnd"/>
     </w:p>
     <w:p>
       <w:pPr>
@@ -5132,14 +6969,70 @@
           <w:szCs w:val="24"/>
         </w:rPr>
       </w:pPr>
-      <w:r>
-        <w:rPr>
-          <w:rFonts w:ascii="Times New Roman" w:hAnsi="Times New Roman" w:cs="Times New Roman"/>
-          <w:sz w:val="24"/>
-          <w:szCs w:val="24"/>
-        </w:rPr>
-        <w:t>Optimization algorithm</w:t>
-      </w:r>
+      <w:proofErr w:type="spellStart"/>
+      <w:r>
+        <w:rPr>
+          <w:rFonts w:ascii="Times New Roman" w:hAnsi="Times New Roman" w:cs="Times New Roman"/>
+          <w:sz w:val="24"/>
+          <w:szCs w:val="24"/>
+        </w:rPr>
+        <w:t>How</w:t>
+      </w:r>
+      <w:proofErr w:type="spellEnd"/>
+      <w:r>
+        <w:rPr>
+          <w:rFonts w:ascii="Times New Roman" w:hAnsi="Times New Roman" w:cs="Times New Roman"/>
+          <w:sz w:val="24"/>
+          <w:szCs w:val="24"/>
+        </w:rPr>
+        <w:t xml:space="preserve"> </w:t>
+      </w:r>
+      <w:proofErr w:type="spellStart"/>
+      <w:r>
+        <w:rPr>
+          <w:rFonts w:ascii="Times New Roman" w:hAnsi="Times New Roman" w:cs="Times New Roman"/>
+          <w:sz w:val="24"/>
+          <w:szCs w:val="24"/>
+        </w:rPr>
+        <w:t>training</w:t>
+      </w:r>
+      <w:proofErr w:type="spellEnd"/>
+      <w:r>
+        <w:rPr>
+          <w:rFonts w:ascii="Times New Roman" w:hAnsi="Times New Roman" w:cs="Times New Roman"/>
+          <w:sz w:val="24"/>
+          <w:szCs w:val="24"/>
+        </w:rPr>
+        <w:t xml:space="preserve"> </w:t>
+      </w:r>
+      <w:proofErr w:type="spellStart"/>
+      <w:r>
+        <w:rPr>
+          <w:rFonts w:ascii="Times New Roman" w:hAnsi="Times New Roman" w:cs="Times New Roman"/>
+          <w:sz w:val="24"/>
+          <w:szCs w:val="24"/>
+        </w:rPr>
+        <w:t>was</w:t>
+      </w:r>
+      <w:proofErr w:type="spellEnd"/>
+      <w:r>
+        <w:rPr>
+          <w:rFonts w:ascii="Times New Roman" w:hAnsi="Times New Roman" w:cs="Times New Roman"/>
+          <w:sz w:val="24"/>
+          <w:szCs w:val="24"/>
+        </w:rPr>
+        <w:t xml:space="preserve"> done on GCP</w:t>
+      </w:r>
+    </w:p>
+    <w:p>
+      <w:pPr>
+        <w:pStyle w:val="Nadpis3"/>
+      </w:pPr>
+      <w:bookmarkStart w:id="46" w:name="_Toc160311450"/>
+      <w:r>
+        <w:t>Optimization</w:t>
+      </w:r>
+      <w:bookmarkEnd w:id="46"/>
     </w:p>
     <w:p>
       <w:pPr>
@@ -5155,14 +7048,34 @@
           <w:szCs w:val="24"/>
         </w:rPr>
       </w:pPr>
-      <w:r>
-        <w:rPr>
-          <w:rFonts w:ascii="Times New Roman" w:hAnsi="Times New Roman" w:cs="Times New Roman"/>
-          <w:sz w:val="24"/>
-          <w:szCs w:val="24"/>
-        </w:rPr>
-        <w:t>How dataset was used for training, testing and evalution</w:t>
-      </w:r>
+      <w:proofErr w:type="spellStart"/>
+      <w:r>
+        <w:rPr>
+          <w:rFonts w:ascii="Times New Roman" w:hAnsi="Times New Roman" w:cs="Times New Roman"/>
+          <w:sz w:val="24"/>
+          <w:szCs w:val="24"/>
+        </w:rPr>
+        <w:t>Optimization</w:t>
+      </w:r>
+      <w:proofErr w:type="spellEnd"/>
+      <w:r>
+        <w:rPr>
+          <w:rFonts w:ascii="Times New Roman" w:hAnsi="Times New Roman" w:cs="Times New Roman"/>
+          <w:sz w:val="24"/>
+          <w:szCs w:val="24"/>
+        </w:rPr>
+        <w:t xml:space="preserve"> </w:t>
+      </w:r>
+      <w:proofErr w:type="spellStart"/>
+      <w:r>
+        <w:rPr>
+          <w:rFonts w:ascii="Times New Roman" w:hAnsi="Times New Roman" w:cs="Times New Roman"/>
+          <w:sz w:val="24"/>
+          <w:szCs w:val="24"/>
+        </w:rPr>
+        <w:t>algorithm</w:t>
+      </w:r>
+      <w:proofErr w:type="spellEnd"/>
     </w:p>
     <w:p>
       <w:pPr>
@@ -5174,11 +7087,146 @@
         <w:spacing w:line="360" w:lineRule="auto"/>
         <w:rPr>
           <w:rFonts w:ascii="Times New Roman" w:hAnsi="Times New Roman" w:cs="Times New Roman"/>
+          <w:sz w:val="24"/>
+          <w:szCs w:val="24"/>
+        </w:rPr>
+      </w:pPr>
+      <w:proofErr w:type="spellStart"/>
+      <w:r>
+        <w:rPr>
+          <w:rFonts w:ascii="Times New Roman" w:hAnsi="Times New Roman" w:cs="Times New Roman"/>
+          <w:sz w:val="24"/>
+          <w:szCs w:val="24"/>
+        </w:rPr>
+        <w:lastRenderedPageBreak/>
+        <w:t>How</w:t>
+      </w:r>
+      <w:proofErr w:type="spellEnd"/>
+      <w:r>
+        <w:rPr>
+          <w:rFonts w:ascii="Times New Roman" w:hAnsi="Times New Roman" w:cs="Times New Roman"/>
+          <w:sz w:val="24"/>
+          <w:szCs w:val="24"/>
+        </w:rPr>
+        <w:t xml:space="preserve"> </w:t>
+      </w:r>
+      <w:proofErr w:type="spellStart"/>
+      <w:r>
+        <w:rPr>
+          <w:rFonts w:ascii="Times New Roman" w:hAnsi="Times New Roman" w:cs="Times New Roman"/>
+          <w:sz w:val="24"/>
+          <w:szCs w:val="24"/>
+        </w:rPr>
+        <w:t>dataset</w:t>
+      </w:r>
+      <w:proofErr w:type="spellEnd"/>
+      <w:r>
+        <w:rPr>
+          <w:rFonts w:ascii="Times New Roman" w:hAnsi="Times New Roman" w:cs="Times New Roman"/>
+          <w:sz w:val="24"/>
+          <w:szCs w:val="24"/>
+        </w:rPr>
+        <w:t xml:space="preserve"> </w:t>
+      </w:r>
+      <w:proofErr w:type="spellStart"/>
+      <w:r>
+        <w:rPr>
+          <w:rFonts w:ascii="Times New Roman" w:hAnsi="Times New Roman" w:cs="Times New Roman"/>
+          <w:sz w:val="24"/>
+          <w:szCs w:val="24"/>
+        </w:rPr>
+        <w:t>was</w:t>
+      </w:r>
+      <w:proofErr w:type="spellEnd"/>
+      <w:r>
+        <w:rPr>
+          <w:rFonts w:ascii="Times New Roman" w:hAnsi="Times New Roman" w:cs="Times New Roman"/>
+          <w:sz w:val="24"/>
+          <w:szCs w:val="24"/>
+        </w:rPr>
+        <w:t xml:space="preserve"> </w:t>
+      </w:r>
+      <w:proofErr w:type="spellStart"/>
+      <w:r>
+        <w:rPr>
+          <w:rFonts w:ascii="Times New Roman" w:hAnsi="Times New Roman" w:cs="Times New Roman"/>
+          <w:sz w:val="24"/>
+          <w:szCs w:val="24"/>
+        </w:rPr>
+        <w:t>used</w:t>
+      </w:r>
+      <w:proofErr w:type="spellEnd"/>
+      <w:r>
+        <w:rPr>
+          <w:rFonts w:ascii="Times New Roman" w:hAnsi="Times New Roman" w:cs="Times New Roman"/>
+          <w:sz w:val="24"/>
+          <w:szCs w:val="24"/>
+        </w:rPr>
+        <w:t xml:space="preserve"> </w:t>
+      </w:r>
+      <w:proofErr w:type="spellStart"/>
+      <w:r>
+        <w:rPr>
+          <w:rFonts w:ascii="Times New Roman" w:hAnsi="Times New Roman" w:cs="Times New Roman"/>
+          <w:sz w:val="24"/>
+          <w:szCs w:val="24"/>
+        </w:rPr>
+        <w:t>for</w:t>
+      </w:r>
+      <w:proofErr w:type="spellEnd"/>
+      <w:r>
+        <w:rPr>
+          <w:rFonts w:ascii="Times New Roman" w:hAnsi="Times New Roman" w:cs="Times New Roman"/>
+          <w:sz w:val="24"/>
+          <w:szCs w:val="24"/>
+        </w:rPr>
+        <w:t xml:space="preserve"> </w:t>
+      </w:r>
+      <w:proofErr w:type="spellStart"/>
+      <w:r>
+        <w:rPr>
+          <w:rFonts w:ascii="Times New Roman" w:hAnsi="Times New Roman" w:cs="Times New Roman"/>
+          <w:sz w:val="24"/>
+          <w:szCs w:val="24"/>
+        </w:rPr>
+        <w:t>training</w:t>
+      </w:r>
+      <w:proofErr w:type="spellEnd"/>
+      <w:r>
+        <w:rPr>
+          <w:rFonts w:ascii="Times New Roman" w:hAnsi="Times New Roman" w:cs="Times New Roman"/>
+          <w:sz w:val="24"/>
+          <w:szCs w:val="24"/>
+        </w:rPr>
+        <w:t xml:space="preserve">, testing and </w:t>
+      </w:r>
+      <w:proofErr w:type="spellStart"/>
+      <w:r>
+        <w:rPr>
+          <w:rFonts w:ascii="Times New Roman" w:hAnsi="Times New Roman" w:cs="Times New Roman"/>
+          <w:sz w:val="24"/>
+          <w:szCs w:val="24"/>
+        </w:rPr>
+        <w:t>evalution</w:t>
+      </w:r>
+      <w:proofErr w:type="spellEnd"/>
+    </w:p>
+    <w:p>
+      <w:pPr>
+        <w:pStyle w:val="Odstavecseseznamem"/>
+        <w:numPr>
+          <w:ilvl w:val="0"/>
+          <w:numId w:val="37"/>
+        </w:numPr>
+        <w:spacing w:line="360" w:lineRule="auto"/>
+        <w:rPr>
+          <w:rFonts w:ascii="Times New Roman" w:hAnsi="Times New Roman" w:cs="Times New Roman"/>
           <w:color w:val="FF0000"/>
           <w:sz w:val="24"/>
           <w:szCs w:val="24"/>
         </w:rPr>
       </w:pPr>
+      <w:proofErr w:type="spellStart"/>
       <w:r>
         <w:rPr>
           <w:rFonts w:ascii="Times New Roman" w:hAnsi="Times New Roman" w:cs="Times New Roman"/>
@@ -5186,9 +7234,9 @@
           <w:sz w:val="24"/>
           <w:szCs w:val="24"/>
         </w:rPr>
-        <w:lastRenderedPageBreak/>
-        <w:t>Be c</w:t>
-      </w:r>
+        <w:t>Be</w:t>
+      </w:r>
+      <w:proofErr w:type="spellEnd"/>
       <w:r>
         <w:rPr>
           <w:rFonts w:ascii="Times New Roman" w:hAnsi="Times New Roman" w:cs="Times New Roman"/>
@@ -5196,8 +7244,188 @@
           <w:sz w:val="24"/>
           <w:szCs w:val="24"/>
         </w:rPr>
-        <w:t>areful to avoid methodological errors of using the same datapoints</w:t>
-      </w:r>
+        <w:t xml:space="preserve"> </w:t>
+      </w:r>
+      <w:proofErr w:type="spellStart"/>
+      <w:r>
+        <w:rPr>
+          <w:rFonts w:ascii="Times New Roman" w:hAnsi="Times New Roman" w:cs="Times New Roman"/>
+          <w:color w:val="FF0000"/>
+          <w:sz w:val="24"/>
+          <w:szCs w:val="24"/>
+        </w:rPr>
+        <w:t>c</w:t>
+      </w:r>
+      <w:r>
+        <w:rPr>
+          <w:rFonts w:ascii="Times New Roman" w:hAnsi="Times New Roman" w:cs="Times New Roman"/>
+          <w:color w:val="FF0000"/>
+          <w:sz w:val="24"/>
+          <w:szCs w:val="24"/>
+        </w:rPr>
+        <w:t>areful</w:t>
+      </w:r>
+      <w:proofErr w:type="spellEnd"/>
+      <w:r>
+        <w:rPr>
+          <w:rFonts w:ascii="Times New Roman" w:hAnsi="Times New Roman" w:cs="Times New Roman"/>
+          <w:color w:val="FF0000"/>
+          <w:sz w:val="24"/>
+          <w:szCs w:val="24"/>
+        </w:rPr>
+        <w:t xml:space="preserve"> to </w:t>
+      </w:r>
+      <w:proofErr w:type="spellStart"/>
+      <w:r>
+        <w:rPr>
+          <w:rFonts w:ascii="Times New Roman" w:hAnsi="Times New Roman" w:cs="Times New Roman"/>
+          <w:color w:val="FF0000"/>
+          <w:sz w:val="24"/>
+          <w:szCs w:val="24"/>
+        </w:rPr>
+        <w:t>avoid</w:t>
+      </w:r>
+      <w:proofErr w:type="spellEnd"/>
+      <w:r>
+        <w:rPr>
+          <w:rFonts w:ascii="Times New Roman" w:hAnsi="Times New Roman" w:cs="Times New Roman"/>
+          <w:color w:val="FF0000"/>
+          <w:sz w:val="24"/>
+          <w:szCs w:val="24"/>
+        </w:rPr>
+        <w:t xml:space="preserve"> </w:t>
+      </w:r>
+      <w:proofErr w:type="spellStart"/>
+      <w:r>
+        <w:rPr>
+          <w:rFonts w:ascii="Times New Roman" w:hAnsi="Times New Roman" w:cs="Times New Roman"/>
+          <w:color w:val="FF0000"/>
+          <w:sz w:val="24"/>
+          <w:szCs w:val="24"/>
+        </w:rPr>
+        <w:t>methodological</w:t>
+      </w:r>
+      <w:proofErr w:type="spellEnd"/>
+      <w:r>
+        <w:rPr>
+          <w:rFonts w:ascii="Times New Roman" w:hAnsi="Times New Roman" w:cs="Times New Roman"/>
+          <w:color w:val="FF0000"/>
+          <w:sz w:val="24"/>
+          <w:szCs w:val="24"/>
+        </w:rPr>
+        <w:t xml:space="preserve"> </w:t>
+      </w:r>
+      <w:proofErr w:type="spellStart"/>
+      <w:r>
+        <w:rPr>
+          <w:rFonts w:ascii="Times New Roman" w:hAnsi="Times New Roman" w:cs="Times New Roman"/>
+          <w:color w:val="FF0000"/>
+          <w:sz w:val="24"/>
+          <w:szCs w:val="24"/>
+        </w:rPr>
+        <w:t>errors</w:t>
+      </w:r>
+      <w:proofErr w:type="spellEnd"/>
+      <w:r>
+        <w:rPr>
+          <w:rFonts w:ascii="Times New Roman" w:hAnsi="Times New Roman" w:cs="Times New Roman"/>
+          <w:color w:val="FF0000"/>
+          <w:sz w:val="24"/>
+          <w:szCs w:val="24"/>
+        </w:rPr>
+        <w:t xml:space="preserve"> </w:t>
+      </w:r>
+      <w:proofErr w:type="spellStart"/>
+      <w:r>
+        <w:rPr>
+          <w:rFonts w:ascii="Times New Roman" w:hAnsi="Times New Roman" w:cs="Times New Roman"/>
+          <w:color w:val="FF0000"/>
+          <w:sz w:val="24"/>
+          <w:szCs w:val="24"/>
+        </w:rPr>
+        <w:t>of</w:t>
+      </w:r>
+      <w:proofErr w:type="spellEnd"/>
+      <w:r>
+        <w:rPr>
+          <w:rFonts w:ascii="Times New Roman" w:hAnsi="Times New Roman" w:cs="Times New Roman"/>
+          <w:color w:val="FF0000"/>
+          <w:sz w:val="24"/>
+          <w:szCs w:val="24"/>
+        </w:rPr>
+        <w:t xml:space="preserve"> </w:t>
+      </w:r>
+      <w:proofErr w:type="spellStart"/>
+      <w:r>
+        <w:rPr>
+          <w:rFonts w:ascii="Times New Roman" w:hAnsi="Times New Roman" w:cs="Times New Roman"/>
+          <w:color w:val="FF0000"/>
+          <w:sz w:val="24"/>
+          <w:szCs w:val="24"/>
+        </w:rPr>
+        <w:t>using</w:t>
+      </w:r>
+      <w:proofErr w:type="spellEnd"/>
+      <w:r>
+        <w:rPr>
+          <w:rFonts w:ascii="Times New Roman" w:hAnsi="Times New Roman" w:cs="Times New Roman"/>
+          <w:color w:val="FF0000"/>
+          <w:sz w:val="24"/>
+          <w:szCs w:val="24"/>
+        </w:rPr>
+        <w:t xml:space="preserve"> </w:t>
+      </w:r>
+      <w:proofErr w:type="spellStart"/>
+      <w:r>
+        <w:rPr>
+          <w:rFonts w:ascii="Times New Roman" w:hAnsi="Times New Roman" w:cs="Times New Roman"/>
+          <w:color w:val="FF0000"/>
+          <w:sz w:val="24"/>
+          <w:szCs w:val="24"/>
+        </w:rPr>
+        <w:t>the</w:t>
+      </w:r>
+      <w:proofErr w:type="spellEnd"/>
+      <w:r>
+        <w:rPr>
+          <w:rFonts w:ascii="Times New Roman" w:hAnsi="Times New Roman" w:cs="Times New Roman"/>
+          <w:color w:val="FF0000"/>
+          <w:sz w:val="24"/>
+          <w:szCs w:val="24"/>
+        </w:rPr>
+        <w:t xml:space="preserve"> </w:t>
+      </w:r>
+      <w:proofErr w:type="spellStart"/>
+      <w:r>
+        <w:rPr>
+          <w:rFonts w:ascii="Times New Roman" w:hAnsi="Times New Roman" w:cs="Times New Roman"/>
+          <w:color w:val="FF0000"/>
+          <w:sz w:val="24"/>
+          <w:szCs w:val="24"/>
+        </w:rPr>
+        <w:t>same</w:t>
+      </w:r>
+      <w:proofErr w:type="spellEnd"/>
+      <w:r>
+        <w:rPr>
+          <w:rFonts w:ascii="Times New Roman" w:hAnsi="Times New Roman" w:cs="Times New Roman"/>
+          <w:color w:val="FF0000"/>
+          <w:sz w:val="24"/>
+          <w:szCs w:val="24"/>
+        </w:rPr>
+        <w:t xml:space="preserve"> </w:t>
+      </w:r>
+      <w:proofErr w:type="spellStart"/>
+      <w:r>
+        <w:rPr>
+          <w:rFonts w:ascii="Times New Roman" w:hAnsi="Times New Roman" w:cs="Times New Roman"/>
+          <w:color w:val="FF0000"/>
+          <w:sz w:val="24"/>
+          <w:szCs w:val="24"/>
+        </w:rPr>
+        <w:t>datapoints</w:t>
+      </w:r>
+      <w:proofErr w:type="spellEnd"/>
     </w:p>
     <w:p>
       <w:pPr>
@@ -10554,6 +12782,18 @@
       <w:lang w:val="cs-CZ"/>
     </w:rPr>
   </w:style>
+  <w:style w:type="character" w:styleId="Nevyeenzmnka">
+    <w:name w:val="Unresolved Mention"/>
+    <w:basedOn w:val="Standardnpsmoodstavce"/>
+    <w:uiPriority w:val="99"/>
+    <w:semiHidden/>
+    <w:unhideWhenUsed/>
+    <w:rsid w:val="003659DF"/>
+    <w:rPr>
+      <w:color w:val="605E5C"/>
+      <w:shd w:val="clear" w:color="auto" w:fill="E1DFDD"/>
+    </w:rPr>
+  </w:style>
 </w:styles>
 </file>
 

</xml_diff>

<commit_message>
status update 19-03-2024, 20-03-2024
</commit_message>
<xml_diff>
--- a/master_thesis.docx
+++ b/master_thesis.docx
@@ -662,27 +662,7 @@
           <w:szCs w:val="24"/>
           <w:lang w:val="en-GB"/>
         </w:rPr>
-        <w:t xml:space="preserve">I understand that my Diploma Thesis will be stored electronically in the university information system and be made available for on-site inspection, and that a copy of the Diploma/Thesis will be stored in the Reference Library of the Faculty of Applied Informatics, Tomas Bata University in </w:t>
-      </w:r>
-      <w:proofErr w:type="spellStart"/>
-      <w:r>
-        <w:rPr>
-          <w:rFonts w:ascii="Times New Roman" w:hAnsi="Times New Roman" w:cs="Times New Roman"/>
-          <w:sz w:val="24"/>
-          <w:szCs w:val="24"/>
-          <w:lang w:val="en-GB"/>
-        </w:rPr>
-        <w:t>Zlin</w:t>
-      </w:r>
-      <w:proofErr w:type="spellEnd"/>
-      <w:r>
-        <w:rPr>
-          <w:rFonts w:ascii="Times New Roman" w:hAnsi="Times New Roman" w:cs="Times New Roman"/>
-          <w:sz w:val="24"/>
-          <w:szCs w:val="24"/>
-          <w:lang w:val="en-GB"/>
-        </w:rPr>
-        <w:t>, and that a copy shall be deposited with my Supervisor.</w:t>
+        <w:t>I understand that my Diploma Thesis will be stored electronically in the university information system and be made available for on-site inspection, and that a copy of the Diploma/Thesis will be stored in the Reference Library of the Faculty of Applied Informatics, Tomas Bata University in Zlin, and that a copy shall be deposited with my Supervisor.</w:t>
       </w:r>
     </w:p>
     <w:p>
@@ -734,27 +714,7 @@
           <w:szCs w:val="24"/>
           <w:lang w:val="en-GB"/>
         </w:rPr>
-        <w:t xml:space="preserve">I understand that, according to §60, Para. 1 of the Copyright Act, TBU in </w:t>
-      </w:r>
-      <w:proofErr w:type="spellStart"/>
-      <w:r>
-        <w:rPr>
-          <w:rFonts w:ascii="Times New Roman" w:hAnsi="Times New Roman" w:cs="Times New Roman"/>
-          <w:sz w:val="24"/>
-          <w:szCs w:val="24"/>
-          <w:lang w:val="en-GB"/>
-        </w:rPr>
-        <w:t>Zlin</w:t>
-      </w:r>
-      <w:proofErr w:type="spellEnd"/>
-      <w:r>
-        <w:rPr>
-          <w:rFonts w:ascii="Times New Roman" w:hAnsi="Times New Roman" w:cs="Times New Roman"/>
-          <w:sz w:val="24"/>
-          <w:szCs w:val="24"/>
-          <w:lang w:val="en-GB"/>
-        </w:rPr>
-        <w:t xml:space="preserve"> has the right to conclude licensing agreements relating to the use of scholastic work within the full extent of §12, Para. 4, of the Copyright Act.</w:t>
+        <w:t>I understand that, according to §60, Para. 1 of the Copyright Act, TBU in Zlin has the right to conclude licensing agreements relating to the use of scholastic work within the full extent of §12, Para. 4, of the Copyright Act.</w:t>
       </w:r>
     </w:p>
     <w:p>
@@ -780,27 +740,7 @@
           <w:szCs w:val="24"/>
           <w:lang w:val="en-GB"/>
         </w:rPr>
-        <w:t xml:space="preserve">I understand that, according to §60, Para. 2, and Para. 3, of the Copyright Act, I may use my work - Diploma Thesis, or grant a license for its use, only if permitted by the licensing agreement concluded between myself and Tomas Bata University in </w:t>
-      </w:r>
-      <w:proofErr w:type="spellStart"/>
-      <w:r>
-        <w:rPr>
-          <w:rFonts w:ascii="Times New Roman" w:hAnsi="Times New Roman" w:cs="Times New Roman"/>
-          <w:sz w:val="24"/>
-          <w:szCs w:val="24"/>
-          <w:lang w:val="en-GB"/>
-        </w:rPr>
-        <w:t>Zlin</w:t>
-      </w:r>
-      <w:proofErr w:type="spellEnd"/>
-      <w:r>
-        <w:rPr>
-          <w:rFonts w:ascii="Times New Roman" w:hAnsi="Times New Roman" w:cs="Times New Roman"/>
-          <w:sz w:val="24"/>
-          <w:szCs w:val="24"/>
-          <w:lang w:val="en-GB"/>
-        </w:rPr>
-        <w:t xml:space="preserve"> with a view to the fact that Tomas Bata University in Zlín must be compensated for any reasonable contribution to covering such expenses/costs as invested by them in the creation of the thesis (up until the full actual amount) shall also be a subject of this licensing agreement.</w:t>
+        <w:t>I understand that, according to §60, Para. 2, and Para. 3, of the Copyright Act, I may use my work - Diploma Thesis, or grant a license for its use, only if permitted by the licensing agreement concluded between myself and Tomas Bata University in Zlin with a view to the fact that Tomas Bata University in Zlín must be compensated for any reasonable contribution to covering such expenses/costs as invested by them in the creation of the thesis (up until the full actual amount) shall also be a subject of this licensing agreement.</w:t>
       </w:r>
     </w:p>
     <w:p>
@@ -826,27 +766,7 @@
           <w:szCs w:val="24"/>
           <w:lang w:val="en-GB"/>
         </w:rPr>
-        <w:t xml:space="preserve">I understand that, should the elaboration of the Diploma Thesis include the use of software provided by Tomas Bata University in </w:t>
-      </w:r>
-      <w:proofErr w:type="spellStart"/>
-      <w:r>
-        <w:rPr>
-          <w:rFonts w:ascii="Times New Roman" w:hAnsi="Times New Roman" w:cs="Times New Roman"/>
-          <w:sz w:val="24"/>
-          <w:szCs w:val="24"/>
-          <w:lang w:val="en-GB"/>
-        </w:rPr>
-        <w:t>Zlin</w:t>
-      </w:r>
-      <w:proofErr w:type="spellEnd"/>
-      <w:r>
-        <w:rPr>
-          <w:rFonts w:ascii="Times New Roman" w:hAnsi="Times New Roman" w:cs="Times New Roman"/>
-          <w:sz w:val="24"/>
-          <w:szCs w:val="24"/>
-          <w:lang w:val="en-GB"/>
-        </w:rPr>
-        <w:t xml:space="preserve"> or other such entities strictly for study and research purposes (i.e. only for non-commercial use), the results of my Diploma Thesis cannot be used for commercial purposes.</w:t>
+        <w:t>I understand that, should the elaboration of the Diploma Thesis include the use of software provided by Tomas Bata University in Zlin or other such entities strictly for study and research purposes (i.e. only for non-commercial use), the results of my Diploma Thesis cannot be used for commercial purposes.</w:t>
       </w:r>
     </w:p>
     <w:p>
@@ -966,21 +886,7 @@
         <w:rPr>
           <w:lang w:val="en-GB"/>
         </w:rPr>
-        <w:t xml:space="preserve">In </w:t>
-      </w:r>
-      <w:proofErr w:type="spellStart"/>
-      <w:r>
-        <w:rPr>
-          <w:lang w:val="en-GB"/>
-        </w:rPr>
-        <w:t>Zlin</w:t>
-      </w:r>
-      <w:proofErr w:type="spellEnd"/>
-      <w:r>
-        <w:rPr>
-          <w:lang w:val="en-GB"/>
-        </w:rPr>
-        <w:t xml:space="preserve">; dated: </w:t>
+        <w:t xml:space="preserve">In Zlin; dated: </w:t>
       </w:r>
       <w:r>
         <w:rPr>
@@ -1021,42 +927,34 @@
           <w:lang w:val="cs-CZ"/>
         </w:rPr>
       </w:pPr>
-      <w:proofErr w:type="spellStart"/>
       <w:r>
         <w:rPr>
           <w:lang w:val="cs-CZ"/>
         </w:rPr>
-        <w:t>DeepFake</w:t>
-      </w:r>
-      <w:proofErr w:type="spellEnd"/>
+        <w:t xml:space="preserve">DeepFake tvoří značnou hrozbu pro dnešní společnost. Informace v kyberprostoru mohou mít dosah milionů lidí v řádech hodin. První slovo vždy platí a </w:t>
+      </w:r>
       <w:r>
         <w:rPr>
           <w:lang w:val="cs-CZ"/>
         </w:rPr>
-        <w:t xml:space="preserve"> tvoří značnou hrozbu pro dnešní společnost. Informace v kyberprostoru mohou mít dosah milionů lidí v řádech hodin. První slovo vždy platí a </w:t>
+        <w:t>náprava napáchaných</w:t>
       </w:r>
       <w:r>
         <w:rPr>
           <w:lang w:val="cs-CZ"/>
         </w:rPr>
-        <w:t>náprava napáchaných</w:t>
+        <w:t xml:space="preserve"> škod je složitá, nákladná a nikdy plně účinná. Proto se tato práce zaměřuje na detekci synteticky </w:t>
       </w:r>
       <w:r>
         <w:rPr>
           <w:lang w:val="cs-CZ"/>
         </w:rPr>
-        <w:t xml:space="preserve"> škod je složitá, nákladná a nikdy plně účinná. Proto se tato práce zaměřuje na detekci synteticky </w:t>
+        <w:t xml:space="preserve">upravených nebo </w:t>
       </w:r>
       <w:r>
         <w:rPr>
           <w:lang w:val="cs-CZ"/>
         </w:rPr>
-        <w:t xml:space="preserve">upravených nebo </w:t>
-      </w:r>
-      <w:r>
-        <w:rPr>
-          <w:lang w:val="cs-CZ"/>
-        </w:rPr>
         <w:t>generovaných videí.</w:t>
       </w:r>
     </w:p>
@@ -1067,29 +965,11 @@
           <w:rStyle w:val="Temporarynotes"/>
         </w:rPr>
       </w:pPr>
-      <w:proofErr w:type="spellStart"/>
-      <w:r>
-        <w:t>Klíčová</w:t>
-      </w:r>
-      <w:proofErr w:type="spellEnd"/>
-      <w:r>
-        <w:t xml:space="preserve"> </w:t>
-      </w:r>
-      <w:proofErr w:type="spellStart"/>
-      <w:r>
-        <w:t>slova</w:t>
-      </w:r>
-      <w:proofErr w:type="spellEnd"/>
-      <w:r>
-        <w:t xml:space="preserve">: </w:t>
-      </w:r>
-      <w:proofErr w:type="spellStart"/>
-      <w:r>
-        <w:t>DeepFake</w:t>
-      </w:r>
-      <w:proofErr w:type="spellEnd"/>
-      <w:r>
-        <w:t xml:space="preserve">, AI, </w:t>
+      <w:r>
+        <w:t xml:space="preserve">Klíčová slova: </w:t>
+      </w:r>
+      <w:r>
+        <w:t xml:space="preserve">DeepFake, AI, </w:t>
       </w:r>
     </w:p>
     <w:p/>
@@ -1105,13 +985,8 @@
       </w:r>
     </w:p>
     <w:p>
-      <w:proofErr w:type="spellStart"/>
-      <w:r>
-        <w:t>DeepFakes</w:t>
-      </w:r>
-      <w:proofErr w:type="spellEnd"/>
-      <w:r>
-        <w:t xml:space="preserve"> pose a significant threat to current society. At present, information can reach millions in order of hours. The first information is always taken as truth and damage</w:t>
+      <w:r>
+        <w:t>DeepFakes pose a significant threat to current society. At present, information can reach millions in order of hours. The first information is always taken as truth and damage</w:t>
       </w:r>
       <w:r>
         <w:t xml:space="preserve"> repair is difficult, costly and never fully effective. That is why this work focuses on detection of synthetically edited or generated videos.</w:t>
@@ -1123,15 +998,7 @@
         <w:t>Keywords:</w:t>
       </w:r>
       <w:r>
-        <w:t xml:space="preserve"> </w:t>
-      </w:r>
-      <w:proofErr w:type="spellStart"/>
-      <w:r>
-        <w:t>DeepFake</w:t>
-      </w:r>
-      <w:proofErr w:type="spellEnd"/>
-      <w:r>
-        <w:t xml:space="preserve">, AI, </w:t>
+        <w:t xml:space="preserve"> DeepFake, AI, </w:t>
       </w:r>
     </w:p>
     <w:p>
@@ -1153,15 +1020,7 @@
     </w:p>
     <w:p>
       <w:r>
-        <w:t xml:space="preserve">Acknowledgements, motto and a declaration of </w:t>
-      </w:r>
-      <w:proofErr w:type="spellStart"/>
-      <w:r>
-        <w:t>honour</w:t>
-      </w:r>
-      <w:proofErr w:type="spellEnd"/>
-      <w:r>
-        <w:t xml:space="preserve"> saying that the print version of the Bachelor's/Master's thesis and the electronic version of the thesis deposited in the IS/STAG system are identical, worded as follows:</w:t>
+        <w:t>Acknowledgements, motto and a declaration of honour saying that the print version of the Bachelor's/Master's thesis and the electronic version of the thesis deposited in the IS/STAG system are identical, worded as follows:</w:t>
       </w:r>
     </w:p>
     <w:p>
@@ -4086,39 +3945,7 @@
         </w:numPr>
       </w:pPr>
       <w:r>
-        <w:t xml:space="preserve">Premise - </w:t>
-      </w:r>
-      <w:proofErr w:type="spellStart"/>
-      <w:r>
-        <w:t>loads</w:t>
-      </w:r>
-      <w:proofErr w:type="spellEnd"/>
-      <w:r>
-        <w:t xml:space="preserve"> </w:t>
-      </w:r>
-      <w:proofErr w:type="spellStart"/>
-      <w:r>
-        <w:t>of</w:t>
-      </w:r>
-      <w:proofErr w:type="spellEnd"/>
-      <w:r>
-        <w:t xml:space="preserve"> „public“ </w:t>
-      </w:r>
-      <w:proofErr w:type="spellStart"/>
-      <w:r>
-        <w:t>images</w:t>
-      </w:r>
-      <w:proofErr w:type="spellEnd"/>
-      <w:r>
-        <w:t xml:space="preserve"> and </w:t>
-      </w:r>
-      <w:proofErr w:type="spellStart"/>
-      <w:r>
-        <w:t>videos</w:t>
-      </w:r>
-      <w:proofErr w:type="spellEnd"/>
-      <w:r>
-        <w:t xml:space="preserve"> online</w:t>
+        <w:t>Premise - loads of „public“ images and videos online</w:t>
       </w:r>
     </w:p>
     <w:p>
@@ -4129,69 +3956,8 @@
           <w:numId w:val="36"/>
         </w:numPr>
       </w:pPr>
-      <w:proofErr w:type="spellStart"/>
-      <w:r>
-        <w:t>Dangers</w:t>
-      </w:r>
-      <w:proofErr w:type="spellEnd"/>
-      <w:r>
-        <w:t xml:space="preserve"> </w:t>
-      </w:r>
-      <w:proofErr w:type="spellStart"/>
-      <w:r>
-        <w:t>of</w:t>
-      </w:r>
-      <w:proofErr w:type="spellEnd"/>
-      <w:r>
-        <w:t xml:space="preserve"> </w:t>
-      </w:r>
-      <w:proofErr w:type="spellStart"/>
-      <w:r>
-        <w:t>social</w:t>
-      </w:r>
-      <w:proofErr w:type="spellEnd"/>
-      <w:r>
-        <w:t xml:space="preserve"> media &amp; </w:t>
-      </w:r>
-      <w:proofErr w:type="spellStart"/>
-      <w:r>
-        <w:t>general</w:t>
-      </w:r>
-      <w:proofErr w:type="spellEnd"/>
-      <w:r>
-        <w:t xml:space="preserve"> </w:t>
-      </w:r>
-      <w:proofErr w:type="spellStart"/>
-      <w:r>
-        <w:t>habits</w:t>
-      </w:r>
-      <w:proofErr w:type="spellEnd"/>
-      <w:r>
-        <w:t xml:space="preserve"> </w:t>
-      </w:r>
-      <w:proofErr w:type="spellStart"/>
-      <w:r>
-        <w:t>of</w:t>
-      </w:r>
-      <w:proofErr w:type="spellEnd"/>
-      <w:r>
-        <w:t xml:space="preserve"> </w:t>
-      </w:r>
-      <w:proofErr w:type="spellStart"/>
-      <w:r>
-        <w:t>sharing</w:t>
-      </w:r>
-      <w:proofErr w:type="spellEnd"/>
-      <w:r>
-        <w:t xml:space="preserve"> </w:t>
-      </w:r>
-      <w:proofErr w:type="spellStart"/>
-      <w:r>
-        <w:t>everything</w:t>
-      </w:r>
-      <w:proofErr w:type="spellEnd"/>
-      <w:r>
-        <w:t xml:space="preserve"> online</w:t>
+      <w:r>
+        <w:t>Dangers of social media &amp; general habits of sharing everything online</w:t>
       </w:r>
     </w:p>
     <w:p>
@@ -4202,27 +3968,9 @@
           <w:numId w:val="36"/>
         </w:numPr>
       </w:pPr>
-      <w:proofErr w:type="spellStart"/>
-      <w:r>
-        <w:t>Deep</w:t>
-      </w:r>
-      <w:proofErr w:type="spellEnd"/>
-      <w:r>
-        <w:t xml:space="preserve"> </w:t>
-      </w:r>
-      <w:proofErr w:type="spellStart"/>
-      <w:r>
-        <w:t>Fake</w:t>
-      </w:r>
-      <w:proofErr w:type="spellEnd"/>
-      <w:r>
-        <w:t xml:space="preserve"> </w:t>
-      </w:r>
-      <w:proofErr w:type="spellStart"/>
-      <w:r>
-        <w:t>dangers</w:t>
-      </w:r>
-      <w:proofErr w:type="spellEnd"/>
+      <w:r>
+        <w:t>Deep Fake dangers</w:t>
+      </w:r>
     </w:p>
     <w:p>
       <w:pPr>
@@ -4232,11 +3980,9 @@
           <w:numId w:val="36"/>
         </w:numPr>
       </w:pPr>
-      <w:proofErr w:type="spellStart"/>
       <w:r>
         <w:t>Disinformation</w:t>
       </w:r>
-      <w:proofErr w:type="spellEnd"/>
     </w:p>
     <w:p>
       <w:pPr>
@@ -4246,11 +3992,9 @@
           <w:numId w:val="36"/>
         </w:numPr>
       </w:pPr>
-      <w:proofErr w:type="spellStart"/>
       <w:r>
         <w:t>Political</w:t>
       </w:r>
-      <w:proofErr w:type="spellEnd"/>
     </w:p>
     <w:p>
       <w:pPr>
@@ -4272,13 +4016,8 @@
           <w:numId w:val="36"/>
         </w:numPr>
       </w:pPr>
-      <w:proofErr w:type="spellStart"/>
-      <w:r>
-        <w:t>Military</w:t>
-      </w:r>
-      <w:proofErr w:type="spellEnd"/>
-      <w:r>
-        <w:t xml:space="preserve"> </w:t>
+      <w:r>
+        <w:t xml:space="preserve">Military </w:t>
       </w:r>
     </w:p>
     <w:p>
@@ -4301,35 +4040,9 @@
           <w:numId w:val="36"/>
         </w:numPr>
       </w:pPr>
-      <w:proofErr w:type="spellStart"/>
-      <w:r>
-        <w:t>Cybercriminality</w:t>
-      </w:r>
-      <w:proofErr w:type="spellEnd"/>
-      <w:r>
-        <w:t xml:space="preserve"> – </w:t>
-      </w:r>
-      <w:proofErr w:type="spellStart"/>
-      <w:r>
-        <w:t>extortion</w:t>
-      </w:r>
-      <w:proofErr w:type="spellEnd"/>
-      <w:r>
-        <w:t xml:space="preserve">, </w:t>
-      </w:r>
-      <w:proofErr w:type="spellStart"/>
-      <w:r>
-        <w:t>scareware</w:t>
-      </w:r>
-      <w:proofErr w:type="spellEnd"/>
-      <w:r>
-        <w:t xml:space="preserve">, </w:t>
-      </w:r>
-      <w:proofErr w:type="spellStart"/>
-      <w:r>
-        <w:t>phishing</w:t>
-      </w:r>
-      <w:proofErr w:type="spellEnd"/>
+      <w:r>
+        <w:t>Cybercriminality – extortion, scareware, phishing</w:t>
+      </w:r>
     </w:p>
     <w:p>
       <w:pPr>
@@ -4339,37 +4052,8 @@
           <w:numId w:val="36"/>
         </w:numPr>
       </w:pPr>
-      <w:proofErr w:type="spellStart"/>
-      <w:r>
-        <w:t>Examples</w:t>
-      </w:r>
-      <w:proofErr w:type="spellEnd"/>
-      <w:r>
-        <w:t xml:space="preserve"> – </w:t>
-      </w:r>
-      <w:proofErr w:type="spellStart"/>
-      <w:r>
-        <w:t>phishing</w:t>
-      </w:r>
-      <w:proofErr w:type="spellEnd"/>
-      <w:r>
-        <w:t xml:space="preserve"> </w:t>
-      </w:r>
-      <w:proofErr w:type="spellStart"/>
-      <w:r>
-        <w:t>commercials</w:t>
-      </w:r>
-      <w:proofErr w:type="spellEnd"/>
-      <w:r>
-        <w:t xml:space="preserve"> </w:t>
-      </w:r>
-      <w:proofErr w:type="spellStart"/>
-      <w:r>
-        <w:t>with</w:t>
-      </w:r>
-      <w:proofErr w:type="spellEnd"/>
-      <w:r>
-        <w:t xml:space="preserve"> Petr Pavel</w:t>
+      <w:r>
+        <w:t>Examples – phishing commercials with Petr Pavel</w:t>
       </w:r>
     </w:p>
     <w:p>
@@ -4393,19 +4077,9 @@
           <w:numId w:val="36"/>
         </w:numPr>
       </w:pPr>
-      <w:proofErr w:type="spellStart"/>
-      <w:r>
-        <w:t>Revenge</w:t>
-      </w:r>
-      <w:proofErr w:type="spellEnd"/>
-      <w:r>
-        <w:t xml:space="preserve"> </w:t>
-      </w:r>
-      <w:proofErr w:type="spellStart"/>
-      <w:r>
-        <w:t>porn</w:t>
-      </w:r>
-      <w:proofErr w:type="spellEnd"/>
+      <w:r>
+        <w:t>Revenge porn</w:t>
+      </w:r>
     </w:p>
     <w:p>
       <w:pPr>
@@ -4415,29 +4089,8 @@
           <w:numId w:val="36"/>
         </w:numPr>
       </w:pPr>
-      <w:proofErr w:type="spellStart"/>
-      <w:r>
-        <w:t>Examples</w:t>
-      </w:r>
-      <w:proofErr w:type="spellEnd"/>
-      <w:r>
-        <w:t xml:space="preserve"> – </w:t>
-      </w:r>
-      <w:proofErr w:type="spellStart"/>
-      <w:r>
-        <w:t>celebrities</w:t>
-      </w:r>
-      <w:proofErr w:type="spellEnd"/>
-      <w:r>
-        <w:t xml:space="preserve"> (not </w:t>
-      </w:r>
-      <w:proofErr w:type="spellStart"/>
-      <w:r>
-        <w:t>images</w:t>
-      </w:r>
-      <w:proofErr w:type="spellEnd"/>
-      <w:r>
-        <w:t>)</w:t>
+      <w:r>
+        <w:t>Examples – celebrities (not images)</w:t>
       </w:r>
     </w:p>
     <w:p>
@@ -4448,11 +4101,9 @@
           <w:numId w:val="36"/>
         </w:numPr>
       </w:pPr>
-      <w:proofErr w:type="spellStart"/>
       <w:r>
         <w:t>Hoaxes</w:t>
       </w:r>
-      <w:proofErr w:type="spellEnd"/>
     </w:p>
     <w:p>
       <w:pPr>
@@ -4462,21 +4113,8 @@
           <w:numId w:val="36"/>
         </w:numPr>
       </w:pPr>
-      <w:proofErr w:type="spellStart"/>
-      <w:r>
-        <w:t>Example</w:t>
-      </w:r>
-      <w:proofErr w:type="spellEnd"/>
-      <w:r>
-        <w:t xml:space="preserve"> - Trump </w:t>
-      </w:r>
-      <w:proofErr w:type="spellStart"/>
-      <w:r>
-        <w:t>arrested</w:t>
-      </w:r>
-      <w:proofErr w:type="spellEnd"/>
-      <w:r>
-        <w:t xml:space="preserve"> </w:t>
+      <w:r>
+        <w:t xml:space="preserve">Example - Trump arrested </w:t>
       </w:r>
     </w:p>
     <w:p>
@@ -4487,19 +4125,9 @@
           <w:numId w:val="36"/>
         </w:numPr>
       </w:pPr>
-      <w:proofErr w:type="spellStart"/>
-      <w:r>
-        <w:t>Easy</w:t>
-      </w:r>
-      <w:proofErr w:type="spellEnd"/>
-      <w:r>
-        <w:t xml:space="preserve"> to use </w:t>
-      </w:r>
-      <w:proofErr w:type="spellStart"/>
-      <w:r>
-        <w:t>apps</w:t>
-      </w:r>
-      <w:proofErr w:type="spellEnd"/>
+      <w:r>
+        <w:t>Easy to use apps</w:t>
+      </w:r>
     </w:p>
     <w:p>
       <w:pPr>
@@ -4509,27 +4137,9 @@
           <w:numId w:val="36"/>
         </w:numPr>
       </w:pPr>
-      <w:proofErr w:type="spellStart"/>
-      <w:r>
-        <w:t>Possible</w:t>
-      </w:r>
-      <w:proofErr w:type="spellEnd"/>
-      <w:r>
-        <w:t xml:space="preserve"> futures - SORA and </w:t>
-      </w:r>
-      <w:proofErr w:type="spellStart"/>
-      <w:r>
-        <w:t>similar</w:t>
-      </w:r>
-      <w:proofErr w:type="spellEnd"/>
-      <w:r>
-        <w:t xml:space="preserve"> </w:t>
-      </w:r>
-      <w:proofErr w:type="spellStart"/>
-      <w:r>
-        <w:t>services</w:t>
-      </w:r>
-      <w:proofErr w:type="spellEnd"/>
+      <w:r>
+        <w:t>Possible futures - SORA and similar services</w:t>
+      </w:r>
     </w:p>
     <w:p>
       <w:pPr>
@@ -4539,43 +4149,9 @@
           <w:numId w:val="36"/>
         </w:numPr>
       </w:pPr>
-      <w:proofErr w:type="spellStart"/>
-      <w:r>
-        <w:t>Approaches</w:t>
-      </w:r>
-      <w:proofErr w:type="spellEnd"/>
-      <w:r>
-        <w:t xml:space="preserve"> to </w:t>
-      </w:r>
-      <w:proofErr w:type="spellStart"/>
-      <w:r>
-        <w:t>the</w:t>
-      </w:r>
-      <w:proofErr w:type="spellEnd"/>
-      <w:r>
-        <w:t xml:space="preserve"> </w:t>
-      </w:r>
-      <w:proofErr w:type="spellStart"/>
-      <w:r>
-        <w:t>fight</w:t>
-      </w:r>
-      <w:proofErr w:type="spellEnd"/>
-      <w:r>
-        <w:t xml:space="preserve"> </w:t>
-      </w:r>
-      <w:proofErr w:type="spellStart"/>
-      <w:r>
-        <w:t>against</w:t>
-      </w:r>
-      <w:proofErr w:type="spellEnd"/>
-      <w:r>
-        <w:t xml:space="preserve"> </w:t>
-      </w:r>
-      <w:proofErr w:type="spellStart"/>
-      <w:r>
-        <w:t>DeepFakes</w:t>
-      </w:r>
-      <w:proofErr w:type="spellEnd"/>
+      <w:r>
+        <w:t>Approaches to the fight against DeepFakes</w:t>
+      </w:r>
     </w:p>
     <w:p>
       <w:pPr>
@@ -4585,19 +4161,9 @@
           <w:numId w:val="36"/>
         </w:numPr>
       </w:pPr>
-      <w:proofErr w:type="spellStart"/>
-      <w:r>
-        <w:t>Verified</w:t>
-      </w:r>
-      <w:proofErr w:type="spellEnd"/>
-      <w:r>
-        <w:t xml:space="preserve"> </w:t>
-      </w:r>
-      <w:proofErr w:type="spellStart"/>
-      <w:r>
-        <w:t>sources</w:t>
-      </w:r>
-      <w:proofErr w:type="spellEnd"/>
+      <w:r>
+        <w:t>Verified sources</w:t>
+      </w:r>
     </w:p>
     <w:p>
       <w:pPr>
@@ -4608,257 +4174,7 @@
         </w:numPr>
       </w:pPr>
       <w:r>
-        <w:t xml:space="preserve">Snaha o boj proti </w:t>
-      </w:r>
-      <w:proofErr w:type="spellStart"/>
-      <w:r>
-        <w:t>deepfakes</w:t>
-      </w:r>
-      <w:proofErr w:type="spellEnd"/>
-      <w:r>
-        <w:t xml:space="preserve">: Existuji </w:t>
-      </w:r>
-      <w:proofErr w:type="spellStart"/>
-      <w:r>
-        <w:t>standardizacni</w:t>
-      </w:r>
-      <w:proofErr w:type="spellEnd"/>
-      <w:r>
-        <w:t xml:space="preserve"> projekty </w:t>
-      </w:r>
-      <w:proofErr w:type="spellStart"/>
-      <w:r>
-        <w:t>ktere</w:t>
-      </w:r>
-      <w:proofErr w:type="spellEnd"/>
-      <w:r>
-        <w:t xml:space="preserve"> si kladou za cil </w:t>
-      </w:r>
-      <w:proofErr w:type="spellStart"/>
-      <w:r>
-        <w:t>vyresit</w:t>
-      </w:r>
-      <w:proofErr w:type="spellEnd"/>
-      <w:r>
-        <w:t xml:space="preserve"> </w:t>
-      </w:r>
-      <w:proofErr w:type="spellStart"/>
-      <w:r>
-        <w:t>problem</w:t>
-      </w:r>
-      <w:proofErr w:type="spellEnd"/>
-      <w:r>
-        <w:t xml:space="preserve"> s autenticitou medii (fotky, videa). Project </w:t>
-      </w:r>
-      <w:proofErr w:type="spellStart"/>
-      <w:r>
-        <w:t>Origin</w:t>
-      </w:r>
-      <w:proofErr w:type="spellEnd"/>
-      <w:r>
-        <w:t xml:space="preserve"> a CAI (</w:t>
-      </w:r>
-      <w:proofErr w:type="spellStart"/>
-      <w:r>
-        <w:t>Content</w:t>
-      </w:r>
-      <w:proofErr w:type="spellEnd"/>
-      <w:r>
-        <w:t xml:space="preserve"> </w:t>
-      </w:r>
-      <w:proofErr w:type="spellStart"/>
-      <w:r>
-        <w:t>Authenticity</w:t>
-      </w:r>
-      <w:proofErr w:type="spellEnd"/>
-      <w:r>
-        <w:t xml:space="preserve"> </w:t>
-      </w:r>
-      <w:proofErr w:type="spellStart"/>
-      <w:r>
-        <w:t>Initiative</w:t>
-      </w:r>
-      <w:proofErr w:type="spellEnd"/>
-      <w:r>
-        <w:t xml:space="preserve">), </w:t>
-      </w:r>
-      <w:proofErr w:type="spellStart"/>
-      <w:r>
-        <w:t>ktere</w:t>
-      </w:r>
-      <w:proofErr w:type="spellEnd"/>
-      <w:r>
-        <w:t xml:space="preserve"> se </w:t>
-      </w:r>
-      <w:proofErr w:type="spellStart"/>
-      <w:r>
-        <w:t>zabyvaji</w:t>
-      </w:r>
-      <w:proofErr w:type="spellEnd"/>
-      <w:r>
-        <w:t xml:space="preserve"> </w:t>
-      </w:r>
-      <w:proofErr w:type="spellStart"/>
-      <w:r>
-        <w:t>technickym</w:t>
-      </w:r>
-      <w:proofErr w:type="spellEnd"/>
-      <w:r>
-        <w:t xml:space="preserve"> </w:t>
-      </w:r>
-      <w:proofErr w:type="spellStart"/>
-      <w:r>
-        <w:t>resenim</w:t>
-      </w:r>
-      <w:proofErr w:type="spellEnd"/>
-      <w:r>
-        <w:t xml:space="preserve"> a C2PA (</w:t>
-      </w:r>
-      <w:proofErr w:type="spellStart"/>
-      <w:r>
-        <w:t>The</w:t>
-      </w:r>
-      <w:proofErr w:type="spellEnd"/>
-      <w:r>
-        <w:t xml:space="preserve"> </w:t>
-      </w:r>
-      <w:proofErr w:type="spellStart"/>
-      <w:r>
-        <w:t>Coalition</w:t>
-      </w:r>
-      <w:proofErr w:type="spellEnd"/>
-      <w:r>
-        <w:t xml:space="preserve"> </w:t>
-      </w:r>
-      <w:proofErr w:type="spellStart"/>
-      <w:r>
-        <w:t>for</w:t>
-      </w:r>
-      <w:proofErr w:type="spellEnd"/>
-      <w:r>
-        <w:t xml:space="preserve"> </w:t>
-      </w:r>
-      <w:proofErr w:type="spellStart"/>
-      <w:r>
-        <w:t>Content</w:t>
-      </w:r>
-      <w:proofErr w:type="spellEnd"/>
-      <w:r>
-        <w:t xml:space="preserve"> </w:t>
-      </w:r>
-      <w:proofErr w:type="spellStart"/>
-      <w:r>
-        <w:t>Provenance</w:t>
-      </w:r>
-      <w:proofErr w:type="spellEnd"/>
-      <w:r>
-        <w:t xml:space="preserve"> and </w:t>
-      </w:r>
-      <w:proofErr w:type="spellStart"/>
-      <w:r>
-        <w:t>Authenticity</w:t>
-      </w:r>
-      <w:proofErr w:type="spellEnd"/>
-      <w:r>
-        <w:t xml:space="preserve">) </w:t>
-      </w:r>
-      <w:proofErr w:type="spellStart"/>
-      <w:r>
-        <w:t>jehoz</w:t>
-      </w:r>
-      <w:proofErr w:type="spellEnd"/>
-      <w:r>
-        <w:t xml:space="preserve"> </w:t>
-      </w:r>
-      <w:proofErr w:type="spellStart"/>
-      <w:r>
-        <w:t>cilem</w:t>
-      </w:r>
-      <w:proofErr w:type="spellEnd"/>
-      <w:r>
-        <w:t xml:space="preserve"> je </w:t>
-      </w:r>
-      <w:proofErr w:type="spellStart"/>
-      <w:proofErr w:type="gramStart"/>
-      <w:r>
-        <w:t>vytvorit</w:t>
-      </w:r>
-      <w:proofErr w:type="spellEnd"/>
-      <w:r>
-        <w:t xml:space="preserve">  </w:t>
-      </w:r>
-      <w:proofErr w:type="spellStart"/>
-      <w:r>
-        <w:t>otevreny</w:t>
-      </w:r>
-      <w:proofErr w:type="spellEnd"/>
-      <w:proofErr w:type="gramEnd"/>
-      <w:r>
-        <w:t xml:space="preserve"> standard, </w:t>
-      </w:r>
-      <w:proofErr w:type="spellStart"/>
-      <w:r>
-        <w:t>ktery</w:t>
-      </w:r>
-      <w:proofErr w:type="spellEnd"/>
-      <w:r>
-        <w:t xml:space="preserve"> zajisti </w:t>
-      </w:r>
-      <w:proofErr w:type="spellStart"/>
-      <w:r>
-        <w:t>fungovani</w:t>
-      </w:r>
-      <w:proofErr w:type="spellEnd"/>
-      <w:r>
-        <w:t xml:space="preserve"> </w:t>
-      </w:r>
-      <w:proofErr w:type="spellStart"/>
-      <w:r>
-        <w:t>celeho</w:t>
-      </w:r>
-      <w:proofErr w:type="spellEnd"/>
-      <w:r>
-        <w:t xml:space="preserve"> </w:t>
-      </w:r>
-      <w:proofErr w:type="spellStart"/>
-      <w:r>
-        <w:t>retezce</w:t>
-      </w:r>
-      <w:proofErr w:type="spellEnd"/>
-      <w:r>
-        <w:t xml:space="preserve"> (</w:t>
-      </w:r>
-      <w:proofErr w:type="spellStart"/>
-      <w:r>
-        <w:t>tvurci</w:t>
-      </w:r>
-      <w:proofErr w:type="spellEnd"/>
-      <w:r>
-        <w:t xml:space="preserve">, vydavatele, konzumenti) s </w:t>
-      </w:r>
-      <w:proofErr w:type="spellStart"/>
-      <w:r>
-        <w:t>resenim</w:t>
-      </w:r>
-      <w:proofErr w:type="spellEnd"/>
-      <w:r>
-        <w:t xml:space="preserve"> pro </w:t>
-      </w:r>
-      <w:proofErr w:type="spellStart"/>
-      <w:r>
-        <w:t>content</w:t>
-      </w:r>
-      <w:proofErr w:type="spellEnd"/>
-      <w:r>
-        <w:t xml:space="preserve"> </w:t>
-      </w:r>
-      <w:proofErr w:type="spellStart"/>
-      <w:r>
-        <w:t>authenticity</w:t>
-      </w:r>
-      <w:proofErr w:type="spellEnd"/>
-      <w:r>
-        <w:t>.</w:t>
+        <w:t>Snaha o boj proti deepfakes: Existuji standardizacni projekty ktere si kladou za cil vyresit problem s autenticitou medii (fotky, videa). Project Origin a CAI (Content Authenticity Initiative), ktere se zabyvaji technickym resenim a C2PA (The Coalition for Content Provenance and Authenticity) jehoz cilem je vytvorit  otevreny standard, ktery zajisti fungovani celeho retezce (tvurci, vydavatele, konzumenti) s resenim pro content authenticity.</w:t>
       </w:r>
     </w:p>
     <w:p>
@@ -4870,295 +4186,7 @@
         </w:numPr>
       </w:pPr>
       <w:r>
-        <w:t xml:space="preserve">V </w:t>
-      </w:r>
-      <w:proofErr w:type="spellStart"/>
-      <w:r>
-        <w:t>podstate</w:t>
-      </w:r>
-      <w:proofErr w:type="spellEnd"/>
-      <w:r>
-        <w:t xml:space="preserve"> jde o to, ze </w:t>
-      </w:r>
-      <w:proofErr w:type="spellStart"/>
-      <w:r>
-        <w:t>samotne</w:t>
-      </w:r>
-      <w:proofErr w:type="spellEnd"/>
-      <w:r>
-        <w:t xml:space="preserve"> </w:t>
-      </w:r>
-      <w:proofErr w:type="spellStart"/>
-      <w:r>
-        <w:t>zarizeni</w:t>
-      </w:r>
-      <w:proofErr w:type="spellEnd"/>
-      <w:r>
-        <w:t xml:space="preserve"> (kamera, </w:t>
-      </w:r>
-      <w:proofErr w:type="spellStart"/>
-      <w:r>
-        <w:t>fotak</w:t>
-      </w:r>
-      <w:proofErr w:type="spellEnd"/>
-      <w:r>
-        <w:t xml:space="preserve">) budou k </w:t>
-      </w:r>
-      <w:proofErr w:type="spellStart"/>
-      <w:r>
-        <w:t>vyvtorenemu</w:t>
-      </w:r>
-      <w:proofErr w:type="spellEnd"/>
-      <w:r>
-        <w:t xml:space="preserve"> kontentu </w:t>
-      </w:r>
-      <w:proofErr w:type="spellStart"/>
-      <w:r>
-        <w:t>pridavat</w:t>
-      </w:r>
-      <w:proofErr w:type="spellEnd"/>
-      <w:r>
-        <w:t xml:space="preserve"> data jako datum a </w:t>
-      </w:r>
-      <w:proofErr w:type="spellStart"/>
-      <w:r>
-        <w:t>cas</w:t>
-      </w:r>
-      <w:proofErr w:type="spellEnd"/>
-      <w:r>
-        <w:t xml:space="preserve">, pozice, typ </w:t>
-      </w:r>
-      <w:proofErr w:type="spellStart"/>
-      <w:r>
-        <w:t>fotaku</w:t>
-      </w:r>
-      <w:proofErr w:type="spellEnd"/>
-      <w:r>
-        <w:t xml:space="preserve">, autor - proste </w:t>
-      </w:r>
-      <w:proofErr w:type="spellStart"/>
-      <w:r>
-        <w:t>vsechno</w:t>
-      </w:r>
-      <w:proofErr w:type="spellEnd"/>
-      <w:r>
-        <w:t xml:space="preserve"> co </w:t>
-      </w:r>
-      <w:proofErr w:type="spellStart"/>
-      <w:r>
-        <w:t>uz</w:t>
-      </w:r>
-      <w:proofErr w:type="spellEnd"/>
-      <w:r>
-        <w:t xml:space="preserve"> </w:t>
-      </w:r>
-      <w:proofErr w:type="spellStart"/>
-      <w:r>
-        <w:t>stejne</w:t>
-      </w:r>
-      <w:proofErr w:type="spellEnd"/>
-      <w:r>
-        <w:t xml:space="preserve"> </w:t>
-      </w:r>
-      <w:proofErr w:type="spellStart"/>
-      <w:r>
-        <w:t>normalne</w:t>
-      </w:r>
-      <w:proofErr w:type="spellEnd"/>
-      <w:r>
-        <w:t xml:space="preserve"> </w:t>
-      </w:r>
-      <w:proofErr w:type="spellStart"/>
-      <w:r>
-        <w:t>delaji</w:t>
-      </w:r>
-      <w:proofErr w:type="spellEnd"/>
-      <w:r>
-        <w:t xml:space="preserve"> - a </w:t>
-      </w:r>
-      <w:proofErr w:type="spellStart"/>
-      <w:r>
-        <w:t>vsechno</w:t>
-      </w:r>
-      <w:proofErr w:type="spellEnd"/>
-      <w:r>
-        <w:t xml:space="preserve"> se to pak </w:t>
-      </w:r>
-      <w:proofErr w:type="spellStart"/>
-      <w:r>
-        <w:t>vcetne</w:t>
-      </w:r>
-      <w:proofErr w:type="spellEnd"/>
-      <w:r>
-        <w:t xml:space="preserve"> </w:t>
-      </w:r>
-      <w:proofErr w:type="spellStart"/>
-      <w:r>
-        <w:t>contentu</w:t>
-      </w:r>
-      <w:proofErr w:type="spellEnd"/>
-      <w:r>
-        <w:t xml:space="preserve"> </w:t>
-      </w:r>
-      <w:proofErr w:type="spellStart"/>
-      <w:r>
-        <w:t>samotneho</w:t>
-      </w:r>
-      <w:proofErr w:type="spellEnd"/>
-      <w:r>
-        <w:t xml:space="preserve"> </w:t>
-      </w:r>
-      <w:proofErr w:type="spellStart"/>
-      <w:r>
-        <w:t>podepise</w:t>
-      </w:r>
-      <w:proofErr w:type="spellEnd"/>
-      <w:r>
-        <w:t xml:space="preserve"> </w:t>
-      </w:r>
-      <w:proofErr w:type="spellStart"/>
-      <w:r>
-        <w:t>soukromym</w:t>
-      </w:r>
-      <w:proofErr w:type="spellEnd"/>
-      <w:r>
-        <w:t xml:space="preserve"> </w:t>
-      </w:r>
-      <w:proofErr w:type="spellStart"/>
-      <w:r>
-        <w:t>klicem</w:t>
-      </w:r>
-      <w:proofErr w:type="spellEnd"/>
-      <w:r>
-        <w:t xml:space="preserve"> </w:t>
-      </w:r>
-      <w:proofErr w:type="spellStart"/>
-      <w:r>
-        <w:t>vydanym</w:t>
-      </w:r>
-      <w:proofErr w:type="spellEnd"/>
-      <w:r>
-        <w:t xml:space="preserve"> </w:t>
-      </w:r>
-      <w:proofErr w:type="spellStart"/>
-      <w:r>
-        <w:t>vyrobcem</w:t>
-      </w:r>
-      <w:proofErr w:type="spellEnd"/>
-      <w:r>
-        <w:t xml:space="preserve">. </w:t>
-      </w:r>
-      <w:proofErr w:type="spellStart"/>
-      <w:r>
-        <w:t>Dale</w:t>
-      </w:r>
-      <w:proofErr w:type="spellEnd"/>
-      <w:r>
-        <w:t xml:space="preserve"> bude </w:t>
-      </w:r>
-      <w:proofErr w:type="spellStart"/>
-      <w:r>
-        <w:t>mozne</w:t>
-      </w:r>
-      <w:proofErr w:type="spellEnd"/>
-      <w:r>
-        <w:t xml:space="preserve"> v </w:t>
-      </w:r>
-      <w:proofErr w:type="spellStart"/>
-      <w:r>
-        <w:t>celem</w:t>
-      </w:r>
-      <w:proofErr w:type="spellEnd"/>
-      <w:r>
-        <w:t xml:space="preserve"> </w:t>
-      </w:r>
-      <w:proofErr w:type="spellStart"/>
-      <w:r>
-        <w:t>retezci</w:t>
-      </w:r>
-      <w:proofErr w:type="spellEnd"/>
-      <w:r>
-        <w:t xml:space="preserve"> </w:t>
-      </w:r>
-      <w:proofErr w:type="spellStart"/>
-      <w:r>
-        <w:t>pridavat</w:t>
-      </w:r>
-      <w:proofErr w:type="spellEnd"/>
-      <w:r>
-        <w:t xml:space="preserve"> </w:t>
-      </w:r>
-      <w:proofErr w:type="spellStart"/>
-      <w:r>
-        <w:t>dalsi</w:t>
-      </w:r>
-      <w:proofErr w:type="spellEnd"/>
-      <w:r>
-        <w:t xml:space="preserve"> data </w:t>
-      </w:r>
-      <w:proofErr w:type="spellStart"/>
-      <w:r>
-        <w:t>provadet</w:t>
-      </w:r>
-      <w:proofErr w:type="spellEnd"/>
-      <w:r>
-        <w:t xml:space="preserve"> </w:t>
-      </w:r>
-      <w:proofErr w:type="spellStart"/>
-      <w:r>
-        <w:t>zmeny</w:t>
-      </w:r>
-      <w:proofErr w:type="spellEnd"/>
-      <w:r>
-        <w:t xml:space="preserve"> a </w:t>
-      </w:r>
-      <w:proofErr w:type="spellStart"/>
-      <w:r>
-        <w:t>dale</w:t>
-      </w:r>
-      <w:proofErr w:type="spellEnd"/>
-      <w:r>
-        <w:t xml:space="preserve"> je podepisovat, mela by se tam </w:t>
-      </w:r>
-      <w:proofErr w:type="spellStart"/>
-      <w:r>
-        <w:t>vytvorit</w:t>
-      </w:r>
-      <w:proofErr w:type="spellEnd"/>
-      <w:r>
-        <w:t xml:space="preserve"> </w:t>
-      </w:r>
-      <w:proofErr w:type="spellStart"/>
-      <w:r>
-        <w:t>overitelna</w:t>
-      </w:r>
-      <w:proofErr w:type="spellEnd"/>
-      <w:r>
-        <w:t xml:space="preserve"> historie </w:t>
-      </w:r>
-      <w:proofErr w:type="gramStart"/>
-      <w:r>
-        <w:t>toho</w:t>
-      </w:r>
-      <w:proofErr w:type="gramEnd"/>
-      <w:r>
-        <w:t xml:space="preserve"> co se s </w:t>
-      </w:r>
-      <w:proofErr w:type="spellStart"/>
-      <w:r>
-        <w:t>danym</w:t>
-      </w:r>
-      <w:proofErr w:type="spellEnd"/>
-      <w:r>
-        <w:t xml:space="preserve"> videem, nebo fotkou </w:t>
-      </w:r>
-      <w:proofErr w:type="spellStart"/>
-      <w:r>
-        <w:t>delo</w:t>
-      </w:r>
-      <w:proofErr w:type="spellEnd"/>
-      <w:r>
-        <w:t xml:space="preserve"> a jak.</w:t>
+        <w:t>V podstate jde o to, ze samotne zarizeni (kamera, fotak) budou k vyvtorenemu kontentu pridavat data jako datum a cas, pozice, typ fotaku, autor - proste vsechno co uz stejne normalne delaji - a vsechno se to pak vcetne contentu samotneho podepise soukromym klicem vydanym vyrobcem. Dale bude mozne v celem retezci pridavat dalsi data provadet zmeny a dale je podepisovat, mela by se tam vytvorit overitelna historie toho co se s danym videem, nebo fotkou delo a jak.</w:t>
       </w:r>
     </w:p>
     <w:p>
@@ -5170,130 +4198,8 @@
         </w:numPr>
       </w:pPr>
       <w:r>
-        <w:t xml:space="preserve">Existuji </w:t>
-      </w:r>
-      <w:proofErr w:type="spellStart"/>
-      <w:r>
-        <w:t>prvni</w:t>
-      </w:r>
-      <w:proofErr w:type="spellEnd"/>
-      <w:r>
-        <w:t xml:space="preserve"> produkty jako </w:t>
-      </w:r>
-      <w:proofErr w:type="spellStart"/>
-      <w:r>
-        <w:t>napriklad</w:t>
-      </w:r>
-      <w:proofErr w:type="spellEnd"/>
-      <w:r>
-        <w:t xml:space="preserve"> </w:t>
-      </w:r>
-      <w:proofErr w:type="spellStart"/>
-      <w:r>
-        <w:t>Leica</w:t>
-      </w:r>
-      <w:proofErr w:type="spellEnd"/>
-      <w:r>
-        <w:t xml:space="preserve"> M11P </w:t>
-      </w:r>
-      <w:proofErr w:type="spellStart"/>
-      <w:r>
-        <w:t>ktera</w:t>
-      </w:r>
-      <w:proofErr w:type="spellEnd"/>
-      <w:r>
-        <w:t xml:space="preserve"> </w:t>
-      </w:r>
-      <w:proofErr w:type="spellStart"/>
-      <w:r>
-        <w:t>uz</w:t>
-      </w:r>
-      <w:proofErr w:type="spellEnd"/>
-      <w:r>
-        <w:t xml:space="preserve"> tohle </w:t>
-      </w:r>
-      <w:proofErr w:type="spellStart"/>
-      <w:r>
-        <w:t>umi</w:t>
-      </w:r>
-      <w:proofErr w:type="spellEnd"/>
-      <w:r>
-        <w:t xml:space="preserve"> a budou </w:t>
-      </w:r>
-      <w:proofErr w:type="spellStart"/>
-      <w:r>
-        <w:t>nasledovat</w:t>
-      </w:r>
-      <w:proofErr w:type="spellEnd"/>
-      <w:r>
-        <w:t xml:space="preserve"> </w:t>
-      </w:r>
-      <w:proofErr w:type="spellStart"/>
-      <w:r>
-        <w:t>dalsi</w:t>
-      </w:r>
-      <w:proofErr w:type="spellEnd"/>
-      <w:r>
-        <w:t xml:space="preserve">. Ve </w:t>
-      </w:r>
-      <w:proofErr w:type="spellStart"/>
-      <w:r>
-        <w:t>vyvoji</w:t>
-      </w:r>
-      <w:proofErr w:type="spellEnd"/>
-      <w:r>
-        <w:t xml:space="preserve"> je i cip, </w:t>
-      </w:r>
-      <w:proofErr w:type="spellStart"/>
-      <w:r>
-        <w:t>ktery</w:t>
-      </w:r>
-      <w:proofErr w:type="spellEnd"/>
-      <w:r>
-        <w:t xml:space="preserve"> </w:t>
-      </w:r>
-      <w:proofErr w:type="spellStart"/>
-      <w:r>
-        <w:t>muze</w:t>
-      </w:r>
-      <w:proofErr w:type="spellEnd"/>
-      <w:r>
-        <w:t xml:space="preserve"> byt </w:t>
-      </w:r>
-      <w:proofErr w:type="spellStart"/>
-      <w:r>
-        <w:t>vyuzity</w:t>
-      </w:r>
-      <w:proofErr w:type="spellEnd"/>
-      <w:r>
-        <w:t xml:space="preserve"> v android </w:t>
-      </w:r>
-      <w:proofErr w:type="spellStart"/>
-      <w:proofErr w:type="gramStart"/>
-      <w:r>
-        <w:t>telefonech.https</w:t>
-      </w:r>
-      <w:proofErr w:type="spellEnd"/>
-      <w:r>
-        <w:t>://c2pa.org/</w:t>
-      </w:r>
-      <w:proofErr w:type="spellStart"/>
-      <w:r>
-        <w:t>about</w:t>
-      </w:r>
-      <w:proofErr w:type="spellEnd"/>
-      <w:r>
-        <w:t>/</w:t>
-      </w:r>
-      <w:proofErr w:type="spellStart"/>
-      <w:r>
-        <w:t>about</w:t>
-      </w:r>
-      <w:proofErr w:type="spellEnd"/>
-      <w:r>
-        <w:t>/</w:t>
-      </w:r>
-      <w:proofErr w:type="gramEnd"/>
+        <w:t>Existuji prvni produkty jako napriklad Leica M11P ktera uz tohle umi a budou nasledovat dalsi. Ve vyvoji je i cip, ktery muze byt vyuzity v android telefonech.https://c2pa.org/about/about/</w:t>
+      </w:r>
     </w:p>
     <w:p>
       <w:pPr>
@@ -5327,11 +4233,9 @@
           <w:numId w:val="36"/>
         </w:numPr>
       </w:pPr>
-      <w:proofErr w:type="spellStart"/>
       <w:r>
         <w:t>Detection</w:t>
       </w:r>
-      <w:proofErr w:type="spellEnd"/>
     </w:p>
     <w:p>
       <w:pPr>
@@ -5341,35 +4245,9 @@
           <w:numId w:val="36"/>
         </w:numPr>
       </w:pPr>
-      <w:proofErr w:type="spellStart"/>
-      <w:r>
-        <w:t>Why</w:t>
-      </w:r>
-      <w:proofErr w:type="spellEnd"/>
-      <w:r>
-        <w:t xml:space="preserve"> </w:t>
-      </w:r>
-      <w:proofErr w:type="spellStart"/>
-      <w:r>
-        <w:t>is</w:t>
-      </w:r>
-      <w:proofErr w:type="spellEnd"/>
-      <w:r>
-        <w:t xml:space="preserve"> </w:t>
-      </w:r>
-      <w:proofErr w:type="spellStart"/>
-      <w:r>
-        <w:t>detection</w:t>
-      </w:r>
-      <w:proofErr w:type="spellEnd"/>
-      <w:r>
-        <w:t xml:space="preserve"> </w:t>
-      </w:r>
-      <w:proofErr w:type="spellStart"/>
-      <w:r>
-        <w:t>important</w:t>
-      </w:r>
-      <w:proofErr w:type="spellEnd"/>
+      <w:r>
+        <w:t>Why is detection important</w:t>
+      </w:r>
     </w:p>
     <w:p>
       <w:pPr>
@@ -5379,13 +4257,8 @@
           <w:numId w:val="36"/>
         </w:numPr>
       </w:pPr>
-      <w:proofErr w:type="spellStart"/>
-      <w:r>
-        <w:t>News</w:t>
-      </w:r>
-      <w:proofErr w:type="spellEnd"/>
-      <w:r>
-        <w:t xml:space="preserve"> media</w:t>
+      <w:r>
+        <w:t>News media</w:t>
       </w:r>
     </w:p>
     <w:p>
@@ -5414,13 +4287,8 @@
           </w14:textOutline>
         </w:rPr>
       </w:pPr>
-      <w:proofErr w:type="spellStart"/>
-      <w:r>
-        <w:t>Social</w:t>
-      </w:r>
-      <w:proofErr w:type="spellEnd"/>
-      <w:r>
-        <w:t xml:space="preserve"> media</w:t>
+      <w:r>
+        <w:t>Social media</w:t>
       </w:r>
     </w:p>
     <w:p>
@@ -5435,54 +4303,12 @@
           <w:color w:val="auto"/>
         </w:rPr>
       </w:pPr>
-      <w:proofErr w:type="spellStart"/>
-      <w:r>
-        <w:t>Stating</w:t>
-      </w:r>
-      <w:proofErr w:type="spellEnd"/>
-      <w:r>
-        <w:t xml:space="preserve"> </w:t>
-      </w:r>
-      <w:proofErr w:type="spellStart"/>
-      <w:r>
-        <w:t>what</w:t>
-      </w:r>
-      <w:proofErr w:type="spellEnd"/>
-      <w:r>
-        <w:t xml:space="preserve"> </w:t>
-      </w:r>
-      <w:proofErr w:type="spellStart"/>
-      <w:r>
-        <w:t>is</w:t>
-      </w:r>
-      <w:proofErr w:type="spellEnd"/>
-      <w:r>
-        <w:t xml:space="preserve"> </w:t>
-      </w:r>
-      <w:proofErr w:type="spellStart"/>
-      <w:r>
-        <w:t>this</w:t>
-      </w:r>
-      <w:proofErr w:type="spellEnd"/>
-      <w:r>
-        <w:t xml:space="preserve"> thesis </w:t>
-      </w:r>
-      <w:proofErr w:type="spellStart"/>
-      <w:r>
-        <w:t>trying</w:t>
-      </w:r>
-      <w:proofErr w:type="spellEnd"/>
-      <w:r>
-        <w:t xml:space="preserve"> to </w:t>
-      </w:r>
-      <w:proofErr w:type="spellStart"/>
-      <w:r>
-        <w:t>accomplish</w:t>
+      <w:r>
+        <w:t>Stating what is this thesis trying to accomplish</w:t>
       </w:r>
       <w:r>
         <w:t>ext</w:t>
       </w:r>
-      <w:proofErr w:type="spellEnd"/>
     </w:p>
     <w:tbl>
       <w:tblPr>
@@ -5550,53 +4376,149 @@
           <w:numId w:val="38"/>
         </w:numPr>
       </w:pPr>
-      <w:proofErr w:type="spellStart"/>
-      <w:r>
-        <w:t>Include</w:t>
-      </w:r>
-      <w:proofErr w:type="spellEnd"/>
+      <w:r>
+        <w:t>Include teoretical background into AI models as well</w:t>
+      </w:r>
+    </w:p>
+    <w:p>
+      <w:pPr>
+        <w:pStyle w:val="Nadpis2"/>
+      </w:pPr>
+      <w:bookmarkStart w:id="12" w:name="_Toc160311427"/>
+      <w:r>
+        <w:t>History</w:t>
+      </w:r>
+      <w:bookmarkEnd w:id="12"/>
+    </w:p>
+    <w:p>
+      <w:pPr>
+        <w:pStyle w:val="Odstavecseseznamem"/>
+        <w:numPr>
+          <w:ilvl w:val="0"/>
+          <w:numId w:val="38"/>
+        </w:numPr>
+      </w:pPr>
+      <w:r>
+        <w:t>Alexnet, ImageChallenge CNN/DNN classifiers</w:t>
+      </w:r>
+    </w:p>
+    <w:p>
+      <w:pPr>
+        <w:pStyle w:val="Odstavecseseznamem"/>
+        <w:numPr>
+          <w:ilvl w:val="0"/>
+          <w:numId w:val="38"/>
+        </w:numPr>
+      </w:pPr>
+      <w:r>
+        <w:t>Fully Convolutional Networks</w:t>
+      </w:r>
+      <w:r>
+        <w:t xml:space="preserve"> - </w:t>
+      </w:r>
+      <w:r>
+        <w:t>https://arxiv.org/abs/1411.4038</w:t>
+      </w:r>
+    </w:p>
+    <w:p>
+      <w:pPr>
+        <w:pStyle w:val="Odstavecseseznamem"/>
+        <w:numPr>
+          <w:ilvl w:val="0"/>
+          <w:numId w:val="38"/>
+        </w:numPr>
+      </w:pPr>
+      <w:r>
+        <w:t>U-NET</w:t>
+      </w:r>
+      <w:r>
+        <w:t xml:space="preserve"> - </w:t>
+      </w:r>
+      <w:hyperlink r:id="rId11" w:history="1">
+        <w:r>
+          <w:rPr>
+            <w:rStyle w:val="Hypertextovodkaz"/>
+          </w:rPr>
+          <w:t>https://arxiv.org/abs/1505.04597</w:t>
+        </w:r>
+      </w:hyperlink>
+      <w:r>
+        <w:t xml:space="preserve">, </w:t>
+      </w:r>
+      <w:r>
+        <w:t>https://pyimagesearch.com/2022/02/21/u-net-image-segmentation-in-keras/</w:t>
+      </w:r>
+    </w:p>
+    <w:p>
+      <w:pPr>
+        <w:pStyle w:val="Odstavecseseznamem"/>
+        <w:numPr>
+          <w:ilvl w:val="0"/>
+          <w:numId w:val="38"/>
+        </w:numPr>
+      </w:pPr>
+      <w:r>
+        <w:t>Pix2Pix – conditional GAN</w:t>
+      </w:r>
+      <w:r>
+        <w:t xml:space="preserve"> - </w:t>
+      </w:r>
+      <w:hyperlink r:id="rId12" w:history="1">
+        <w:r>
+          <w:rPr>
+            <w:rStyle w:val="Hypertextovodkaz"/>
+          </w:rPr>
+          <w:t>https://arxiv.org/abs/1611.07004</w:t>
+        </w:r>
+      </w:hyperlink>
+      <w:r>
+        <w:t xml:space="preserve">, </w:t>
+      </w:r>
+      <w:hyperlink r:id="rId13" w:history="1">
+        <w:r>
+          <w:rPr>
+            <w:rStyle w:val="Hypertextovodkaz"/>
+          </w:rPr>
+          <w:t>https://www.tensorflow.org/tutorials/generative/pix2pix</w:t>
+        </w:r>
+      </w:hyperlink>
       <w:r>
         <w:t xml:space="preserve"> </w:t>
       </w:r>
-      <w:proofErr w:type="spellStart"/>
-      <w:r>
-        <w:t>teoretical</w:t>
-      </w:r>
-      <w:proofErr w:type="spellEnd"/>
-      <w:r>
-        <w:t xml:space="preserve"> background </w:t>
-      </w:r>
-      <w:proofErr w:type="spellStart"/>
-      <w:r>
-        <w:t>into</w:t>
-      </w:r>
-      <w:proofErr w:type="spellEnd"/>
-      <w:r>
-        <w:t xml:space="preserve"> AI </w:t>
-      </w:r>
-      <w:proofErr w:type="spellStart"/>
-      <w:r>
-        <w:t>models</w:t>
-      </w:r>
-      <w:proofErr w:type="spellEnd"/>
-      <w:r>
-        <w:t xml:space="preserve"> as </w:t>
-      </w:r>
-      <w:proofErr w:type="spellStart"/>
-      <w:r>
-        <w:t>well</w:t>
-      </w:r>
-      <w:proofErr w:type="spellEnd"/>
+    </w:p>
+    <w:p>
+      <w:pPr>
+        <w:pStyle w:val="Odstavecseseznamem"/>
+        <w:numPr>
+          <w:ilvl w:val="0"/>
+          <w:numId w:val="38"/>
+        </w:numPr>
+      </w:pPr>
+      <w:r>
+        <w:t>Cycle GAN</w:t>
+      </w:r>
+      <w:r>
+        <w:t xml:space="preserve"> - </w:t>
+      </w:r>
+      <w:r>
+        <w:t>https://arxiv.org/abs/1703.10593</w:t>
+      </w:r>
+      <w:r>
+        <w:t>,</w:t>
+      </w:r>
+      <w:r>
+        <w:t>https://colab.research.google.com/github/tensorflow/docs/blob/master/site/en/tutorials/generative/cyclegan.ipynb</w:t>
+      </w:r>
     </w:p>
     <w:p>
       <w:pPr>
         <w:pStyle w:val="Nadpis2"/>
       </w:pPr>
-      <w:bookmarkStart w:id="12" w:name="_Toc160311427"/>
-      <w:r>
-        <w:t>History</w:t>
-      </w:r>
-      <w:bookmarkEnd w:id="12"/>
+      <w:bookmarkStart w:id="13" w:name="_Toc160311428"/>
+      <w:r>
+        <w:t>Categories</w:t>
+      </w:r>
+      <w:bookmarkEnd w:id="13"/>
     </w:p>
     <w:p>
       <w:r>
@@ -5608,118 +4530,101 @@
     </w:p>
     <w:p>
       <w:pPr>
+        <w:pStyle w:val="Nadpis3"/>
+      </w:pPr>
+      <w:bookmarkStart w:id="14" w:name="_Toc160311429"/>
+      <w:r>
+        <w:t>Face-swap</w:t>
+      </w:r>
+      <w:bookmarkEnd w:id="14"/>
+    </w:p>
+    <w:p>
+      <w:r>
+        <w:t>Face-swap deepfakes is the most prevalent method due to its relative simplicity and usefulness. In this category, generative adversarial networks are used t</w:t>
+      </w:r>
+    </w:p>
+    <w:p>
+      <w:pPr>
+        <w:pStyle w:val="Nadpis3"/>
+      </w:pPr>
+      <w:bookmarkStart w:id="15" w:name="_Toc160311430"/>
+      <w:r>
+        <w:t>Lip-sync</w:t>
+      </w:r>
+      <w:bookmarkEnd w:id="15"/>
+    </w:p>
+    <w:p>
+      <w:r>
+        <w:t>Text</w:t>
+      </w:r>
+    </w:p>
+    <w:p>
+      <w:pPr>
+        <w:pStyle w:val="Nadpis3"/>
+      </w:pPr>
+      <w:bookmarkStart w:id="16" w:name="_Toc160311431"/>
+      <w:r>
+        <w:t>Facial Reenactment</w:t>
+      </w:r>
+      <w:bookmarkEnd w:id="16"/>
+    </w:p>
+    <w:p>
+      <w:r>
+        <w:t>Text</w:t>
+      </w:r>
+    </w:p>
+    <w:p>
+      <w:pPr>
+        <w:pStyle w:val="Nadpis3"/>
+      </w:pPr>
+      <w:bookmarkStart w:id="17" w:name="_Toc160311432"/>
+      <w:r>
+        <w:t>Face-synthesis</w:t>
+      </w:r>
+      <w:bookmarkEnd w:id="17"/>
+    </w:p>
+    <w:p>
+      <w:r>
+        <w:t>Text</w:t>
+      </w:r>
+    </w:p>
+    <w:p>
+      <w:pPr>
+        <w:pStyle w:val="Nadpis3"/>
+      </w:pPr>
+      <w:bookmarkStart w:id="18" w:name="_Toc160311433"/>
+      <w:r>
+        <w:t>Attribute-manipulation</w:t>
+      </w:r>
+      <w:bookmarkEnd w:id="18"/>
+    </w:p>
+    <w:p>
+      <w:r>
+        <w:t>Text</w:t>
+      </w:r>
+    </w:p>
+    <w:p>
+      <w:pPr>
+        <w:pStyle w:val="Nadpis3"/>
+      </w:pPr>
+      <w:bookmarkStart w:id="19" w:name="_Toc160311434"/>
+      <w:r>
+        <w:t>Video generation</w:t>
+      </w:r>
+      <w:bookmarkEnd w:id="19"/>
+    </w:p>
+    <w:p>
+      <w:r>
+        <w:t>Text</w:t>
+      </w:r>
+    </w:p>
+    <w:p>
+      <w:pPr>
         <w:pStyle w:val="Nadpis2"/>
       </w:pPr>
-      <w:bookmarkStart w:id="13" w:name="_Toc160311428"/>
-      <w:r>
-        <w:t>Categories</w:t>
-      </w:r>
-      <w:bookmarkEnd w:id="13"/>
-    </w:p>
-    <w:p>
-      <w:r>
-        <w:t>T</w:t>
-      </w:r>
-      <w:r>
-        <w:t>ext</w:t>
-      </w:r>
-    </w:p>
-    <w:p>
-      <w:pPr>
-        <w:pStyle w:val="Nadpis3"/>
-      </w:pPr>
-      <w:bookmarkStart w:id="14" w:name="_Toc160311429"/>
-      <w:r>
-        <w:t>Face-swap</w:t>
-      </w:r>
-      <w:bookmarkEnd w:id="14"/>
-    </w:p>
-    <w:p>
-      <w:r>
-        <w:t>Face-swap deepfakes is the most prevalent method due to its relative simplicity and usefulness. In this category, generative adversarial networks are used t</w:t>
-      </w:r>
-    </w:p>
-    <w:p>
-      <w:pPr>
-        <w:pStyle w:val="Nadpis3"/>
-      </w:pPr>
-      <w:bookmarkStart w:id="15" w:name="_Toc160311430"/>
-      <w:r>
-        <w:t>Lip-sync</w:t>
-      </w:r>
-      <w:bookmarkEnd w:id="15"/>
-    </w:p>
-    <w:p>
-      <w:r>
-        <w:t>Text</w:t>
-      </w:r>
-    </w:p>
-    <w:p>
-      <w:pPr>
-        <w:pStyle w:val="Nadpis3"/>
-      </w:pPr>
-      <w:bookmarkStart w:id="16" w:name="_Toc160311431"/>
-      <w:r>
-        <w:t>Facial Reenactment</w:t>
-      </w:r>
-      <w:bookmarkEnd w:id="16"/>
-    </w:p>
-    <w:p>
-      <w:r>
-        <w:t>Text</w:t>
-      </w:r>
-    </w:p>
-    <w:p>
-      <w:pPr>
-        <w:pStyle w:val="Nadpis3"/>
-      </w:pPr>
-      <w:bookmarkStart w:id="17" w:name="_Toc160311432"/>
-      <w:r>
-        <w:t>Face-synthesis</w:t>
-      </w:r>
-      <w:bookmarkEnd w:id="17"/>
-    </w:p>
-    <w:p>
-      <w:r>
-        <w:t>Text</w:t>
-      </w:r>
-    </w:p>
-    <w:p>
-      <w:pPr>
-        <w:pStyle w:val="Nadpis3"/>
-      </w:pPr>
-      <w:bookmarkStart w:id="18" w:name="_Toc160311433"/>
-      <w:r>
-        <w:t>Attribute-manipulation</w:t>
-      </w:r>
-      <w:bookmarkEnd w:id="18"/>
-    </w:p>
-    <w:p>
-      <w:r>
-        <w:t>Text</w:t>
-      </w:r>
-    </w:p>
-    <w:p>
-      <w:pPr>
-        <w:pStyle w:val="Nadpis3"/>
-      </w:pPr>
-      <w:bookmarkStart w:id="19" w:name="_Toc160311434"/>
-      <w:r>
-        <w:t>Video generation</w:t>
-      </w:r>
-      <w:bookmarkEnd w:id="19"/>
-    </w:p>
-    <w:p>
-      <w:r>
-        <w:t>Text</w:t>
-      </w:r>
-    </w:p>
-    <w:p>
-      <w:pPr>
-        <w:pStyle w:val="Nadpis2"/>
-      </w:pPr>
       <w:bookmarkStart w:id="20" w:name="_Toc160311435"/>
       <w:r>
+        <w:lastRenderedPageBreak/>
         <w:t>State of the Art</w:t>
       </w:r>
       <w:bookmarkEnd w:id="20"/>
@@ -5964,35 +4869,15 @@
           <w:szCs w:val="24"/>
         </w:rPr>
       </w:pPr>
-      <w:hyperlink r:id="rId11" w:history="1">
-        <w:proofErr w:type="spellStart"/>
+      <w:hyperlink r:id="rId14" w:history="1">
         <w:r>
           <w:rPr>
             <w:rFonts w:ascii="Times New Roman" w:hAnsi="Times New Roman" w:cs="Times New Roman"/>
             <w:sz w:val="24"/>
             <w:szCs w:val="24"/>
           </w:rPr>
-          <w:t>ForgeryNet</w:t>
-        </w:r>
-        <w:proofErr w:type="spellEnd"/>
-        <w:r>
-          <w:rPr>
-            <w:rFonts w:ascii="Times New Roman" w:hAnsi="Times New Roman" w:cs="Times New Roman"/>
-            <w:sz w:val="24"/>
-            <w:szCs w:val="24"/>
-          </w:rPr>
-          <w:t xml:space="preserve"> </w:t>
-        </w:r>
-        <w:proofErr w:type="spellStart"/>
-        <w:r>
-          <w:rPr>
-            <w:rFonts w:ascii="Times New Roman" w:hAnsi="Times New Roman" w:cs="Times New Roman"/>
-            <w:sz w:val="24"/>
-            <w:szCs w:val="24"/>
-          </w:rPr>
-          <w:t>Github</w:t>
-        </w:r>
-        <w:proofErr w:type="spellEnd"/>
+          <w:t>ForgeryNet Github</w:t>
+        </w:r>
       </w:hyperlink>
     </w:p>
     <w:p>
@@ -6009,35 +4894,15 @@
           <w:szCs w:val="24"/>
         </w:rPr>
       </w:pPr>
-      <w:hyperlink r:id="rId12" w:history="1">
-        <w:proofErr w:type="spellStart"/>
+      <w:hyperlink r:id="rId15" w:history="1">
         <w:r>
           <w:rPr>
             <w:rFonts w:ascii="Times New Roman" w:hAnsi="Times New Roman" w:cs="Times New Roman"/>
             <w:sz w:val="24"/>
             <w:szCs w:val="24"/>
           </w:rPr>
-          <w:t>Celeb</w:t>
-        </w:r>
-        <w:proofErr w:type="spellEnd"/>
-        <w:r>
-          <w:rPr>
-            <w:rFonts w:ascii="Times New Roman" w:hAnsi="Times New Roman" w:cs="Times New Roman"/>
-            <w:sz w:val="24"/>
-            <w:szCs w:val="24"/>
-          </w:rPr>
-          <w:t xml:space="preserve">-DF </w:t>
-        </w:r>
-        <w:proofErr w:type="spellStart"/>
-        <w:r>
-          <w:rPr>
-            <w:rFonts w:ascii="Times New Roman" w:hAnsi="Times New Roman" w:cs="Times New Roman"/>
-            <w:sz w:val="24"/>
-            <w:szCs w:val="24"/>
-          </w:rPr>
-          <w:t>Github</w:t>
-        </w:r>
-        <w:proofErr w:type="spellEnd"/>
+          <w:t>Celeb-DF Github</w:t>
+        </w:r>
       </w:hyperlink>
     </w:p>
     <w:p>
@@ -6054,25 +4919,15 @@
           <w:szCs w:val="24"/>
         </w:rPr>
       </w:pPr>
-      <w:hyperlink r:id="rId13" w:history="1">
+      <w:hyperlink r:id="rId16" w:history="1">
         <w:r>
           <w:rPr>
             <w:rFonts w:ascii="Times New Roman" w:hAnsi="Times New Roman" w:cs="Times New Roman"/>
             <w:sz w:val="24"/>
             <w:szCs w:val="24"/>
           </w:rPr>
-          <w:t xml:space="preserve">DF-W </w:t>
-        </w:r>
-        <w:proofErr w:type="spellStart"/>
-        <w:r>
-          <w:rPr>
-            <w:rFonts w:ascii="Times New Roman" w:hAnsi="Times New Roman" w:cs="Times New Roman"/>
-            <w:sz w:val="24"/>
-            <w:szCs w:val="24"/>
-          </w:rPr>
-          <w:t>Github</w:t>
-        </w:r>
-        <w:proofErr w:type="spellEnd"/>
+          <w:t>DF-W Github</w:t>
+        </w:r>
       </w:hyperlink>
       <w:r>
         <w:rPr>
@@ -6080,97 +4935,7 @@
           <w:sz w:val="24"/>
           <w:szCs w:val="24"/>
         </w:rPr>
-        <w:t xml:space="preserve"> – </w:t>
-      </w:r>
-      <w:proofErr w:type="spellStart"/>
-      <w:r>
-        <w:rPr>
-          <w:rFonts w:ascii="Times New Roman" w:hAnsi="Times New Roman" w:cs="Times New Roman"/>
-          <w:sz w:val="24"/>
-          <w:szCs w:val="24"/>
-        </w:rPr>
-        <w:t>send</w:t>
-      </w:r>
-      <w:proofErr w:type="spellEnd"/>
-      <w:r>
-        <w:rPr>
-          <w:rFonts w:ascii="Times New Roman" w:hAnsi="Times New Roman" w:cs="Times New Roman"/>
-          <w:sz w:val="24"/>
-          <w:szCs w:val="24"/>
-        </w:rPr>
-        <w:t xml:space="preserve"> </w:t>
-      </w:r>
-      <w:proofErr w:type="spellStart"/>
-      <w:r>
-        <w:rPr>
-          <w:rFonts w:ascii="Times New Roman" w:hAnsi="Times New Roman" w:cs="Times New Roman"/>
-          <w:sz w:val="24"/>
-          <w:szCs w:val="24"/>
-        </w:rPr>
-        <w:t>request</w:t>
-      </w:r>
-      <w:proofErr w:type="spellEnd"/>
-      <w:r>
-        <w:rPr>
-          <w:rFonts w:ascii="Times New Roman" w:hAnsi="Times New Roman" w:cs="Times New Roman"/>
-          <w:sz w:val="24"/>
-          <w:szCs w:val="24"/>
-        </w:rPr>
-        <w:t xml:space="preserve"> via email (Google </w:t>
-      </w:r>
-      <w:proofErr w:type="spellStart"/>
-      <w:r>
-        <w:rPr>
-          <w:rFonts w:ascii="Times New Roman" w:hAnsi="Times New Roman" w:cs="Times New Roman"/>
-          <w:sz w:val="24"/>
-          <w:szCs w:val="24"/>
-        </w:rPr>
-        <w:t>Form</w:t>
-      </w:r>
-      <w:proofErr w:type="spellEnd"/>
-      <w:r>
-        <w:rPr>
-          <w:rFonts w:ascii="Times New Roman" w:hAnsi="Times New Roman" w:cs="Times New Roman"/>
-          <w:sz w:val="24"/>
-          <w:szCs w:val="24"/>
-        </w:rPr>
-        <w:t xml:space="preserve"> </w:t>
-      </w:r>
-      <w:proofErr w:type="spellStart"/>
-      <w:r>
-        <w:rPr>
-          <w:rFonts w:ascii="Times New Roman" w:hAnsi="Times New Roman" w:cs="Times New Roman"/>
-          <w:sz w:val="24"/>
-          <w:szCs w:val="24"/>
-        </w:rPr>
-        <w:t>does</w:t>
-      </w:r>
-      <w:proofErr w:type="spellEnd"/>
-      <w:r>
-        <w:rPr>
-          <w:rFonts w:ascii="Times New Roman" w:hAnsi="Times New Roman" w:cs="Times New Roman"/>
-          <w:sz w:val="24"/>
-          <w:szCs w:val="24"/>
-        </w:rPr>
-        <w:t xml:space="preserve"> not </w:t>
-      </w:r>
-      <w:proofErr w:type="spellStart"/>
-      <w:r>
-        <w:rPr>
-          <w:rFonts w:ascii="Times New Roman" w:hAnsi="Times New Roman" w:cs="Times New Roman"/>
-          <w:sz w:val="24"/>
-          <w:szCs w:val="24"/>
-        </w:rPr>
-        <w:t>work</w:t>
-      </w:r>
-      <w:proofErr w:type="spellEnd"/>
-      <w:r>
-        <w:rPr>
-          <w:rFonts w:ascii="Times New Roman" w:hAnsi="Times New Roman" w:cs="Times New Roman"/>
-          <w:sz w:val="24"/>
-          <w:szCs w:val="24"/>
-        </w:rPr>
-        <w:t>)</w:t>
+        <w:t xml:space="preserve"> – send request via email (Google Form does not work)</w:t>
       </w:r>
     </w:p>
     <w:p>
@@ -6187,41 +4952,15 @@
           <w:szCs w:val="24"/>
         </w:rPr>
       </w:pPr>
-      <w:hyperlink r:id="rId14" w:history="1">
+      <w:hyperlink r:id="rId17" w:history="1">
         <w:r>
           <w:rPr>
             <w:rFonts w:ascii="Times New Roman" w:hAnsi="Times New Roman" w:cs="Times New Roman"/>
             <w:sz w:val="24"/>
             <w:szCs w:val="24"/>
           </w:rPr>
-          <w:t xml:space="preserve">CDDB </w:t>
-        </w:r>
-        <w:proofErr w:type="spellStart"/>
-        <w:r>
-          <w:rPr>
-            <w:rFonts w:ascii="Times New Roman" w:hAnsi="Times New Roman" w:cs="Times New Roman"/>
-            <w:sz w:val="24"/>
-            <w:szCs w:val="24"/>
-          </w:rPr>
-          <w:t>Gi</w:t>
-        </w:r>
-        <w:r>
-          <w:rPr>
-            <w:rFonts w:ascii="Times New Roman" w:hAnsi="Times New Roman" w:cs="Times New Roman"/>
-            <w:sz w:val="24"/>
-            <w:szCs w:val="24"/>
-          </w:rPr>
-          <w:t>t</w:t>
-        </w:r>
-        <w:r>
-          <w:rPr>
-            <w:rFonts w:ascii="Times New Roman" w:hAnsi="Times New Roman" w:cs="Times New Roman"/>
-            <w:sz w:val="24"/>
-            <w:szCs w:val="24"/>
-          </w:rPr>
-          <w:t>hub</w:t>
-        </w:r>
-        <w:proofErr w:type="spellEnd"/>
+          <w:t>CDDB Github</w:t>
+        </w:r>
       </w:hyperlink>
     </w:p>
     <w:p>
@@ -6238,25 +4977,15 @@
           <w:szCs w:val="24"/>
         </w:rPr>
       </w:pPr>
-      <w:hyperlink r:id="rId15" w:history="1">
+      <w:hyperlink r:id="rId18" w:history="1">
         <w:r>
           <w:rPr>
             <w:rFonts w:ascii="Times New Roman" w:hAnsi="Times New Roman" w:cs="Times New Roman"/>
             <w:sz w:val="24"/>
             <w:szCs w:val="24"/>
           </w:rPr>
-          <w:t xml:space="preserve">FF++ </w:t>
-        </w:r>
-        <w:proofErr w:type="spellStart"/>
-        <w:r>
-          <w:rPr>
-            <w:rFonts w:ascii="Times New Roman" w:hAnsi="Times New Roman" w:cs="Times New Roman"/>
-            <w:sz w:val="24"/>
-            <w:szCs w:val="24"/>
-          </w:rPr>
-          <w:t>Github</w:t>
-        </w:r>
-        <w:proofErr w:type="spellEnd"/>
+          <w:t>FF++ Github</w:t>
+        </w:r>
       </w:hyperlink>
       <w:r>
         <w:rPr>
@@ -6264,108 +4993,8 @@
           <w:sz w:val="24"/>
           <w:szCs w:val="24"/>
         </w:rPr>
-        <w:t xml:space="preserve"> – </w:t>
-      </w:r>
-      <w:proofErr w:type="spellStart"/>
-      <w:r>
-        <w:rPr>
-          <w:rFonts w:ascii="Times New Roman" w:hAnsi="Times New Roman" w:cs="Times New Roman"/>
-          <w:sz w:val="24"/>
-          <w:szCs w:val="24"/>
-        </w:rPr>
-        <w:t>aquired</w:t>
-      </w:r>
-      <w:proofErr w:type="spellEnd"/>
-      <w:r>
-        <w:rPr>
-          <w:rFonts w:ascii="Times New Roman" w:hAnsi="Times New Roman" w:cs="Times New Roman"/>
-          <w:sz w:val="24"/>
-          <w:szCs w:val="24"/>
-        </w:rPr>
-        <w:t xml:space="preserve"> </w:t>
-      </w:r>
-      <w:proofErr w:type="spellStart"/>
-      <w:r>
-        <w:rPr>
-          <w:rFonts w:ascii="Times New Roman" w:hAnsi="Times New Roman" w:cs="Times New Roman"/>
-          <w:sz w:val="24"/>
-          <w:szCs w:val="24"/>
-        </w:rPr>
-        <w:t>compresion</w:t>
-      </w:r>
-      <w:proofErr w:type="spellEnd"/>
-      <w:r>
-        <w:rPr>
-          <w:rFonts w:ascii="Times New Roman" w:hAnsi="Times New Roman" w:cs="Times New Roman"/>
-          <w:sz w:val="24"/>
-          <w:szCs w:val="24"/>
-        </w:rPr>
-        <w:t xml:space="preserve"> 23/40, not </w:t>
-      </w:r>
-      <w:proofErr w:type="spellStart"/>
-      <w:r>
-        <w:rPr>
-          <w:rFonts w:ascii="Times New Roman" w:hAnsi="Times New Roman" w:cs="Times New Roman"/>
-          <w:sz w:val="24"/>
-          <w:szCs w:val="24"/>
-        </w:rPr>
-        <w:t>enough</w:t>
-      </w:r>
-      <w:proofErr w:type="spellEnd"/>
-      <w:r>
-        <w:rPr>
-          <w:rFonts w:ascii="Times New Roman" w:hAnsi="Times New Roman" w:cs="Times New Roman"/>
-          <w:sz w:val="24"/>
-          <w:szCs w:val="24"/>
-        </w:rPr>
-        <w:t xml:space="preserve"> </w:t>
-      </w:r>
-      <w:proofErr w:type="spellStart"/>
-      <w:r>
-        <w:rPr>
-          <w:rFonts w:ascii="Times New Roman" w:hAnsi="Times New Roman" w:cs="Times New Roman"/>
-          <w:sz w:val="24"/>
-          <w:szCs w:val="24"/>
-        </w:rPr>
-        <w:t>storage</w:t>
-      </w:r>
-      <w:proofErr w:type="spellEnd"/>
-      <w:r>
-        <w:rPr>
-          <w:rFonts w:ascii="Times New Roman" w:hAnsi="Times New Roman" w:cs="Times New Roman"/>
-          <w:sz w:val="24"/>
-          <w:szCs w:val="24"/>
-        </w:rPr>
-        <w:t xml:space="preserve"> </w:t>
-      </w:r>
-      <w:proofErr w:type="spellStart"/>
-      <w:r>
-        <w:rPr>
-          <w:rFonts w:ascii="Times New Roman" w:hAnsi="Times New Roman" w:cs="Times New Roman"/>
-          <w:sz w:val="24"/>
-          <w:szCs w:val="24"/>
-        </w:rPr>
-        <w:t>for</w:t>
-      </w:r>
-      <w:proofErr w:type="spellEnd"/>
-      <w:r>
-        <w:rPr>
-          <w:rFonts w:ascii="Times New Roman" w:hAnsi="Times New Roman" w:cs="Times New Roman"/>
-          <w:sz w:val="24"/>
-          <w:szCs w:val="24"/>
-        </w:rPr>
-        <w:t xml:space="preserve"> </w:t>
-      </w:r>
-      <w:proofErr w:type="spellStart"/>
-      <w:r>
-        <w:rPr>
-          <w:rFonts w:ascii="Times New Roman" w:hAnsi="Times New Roman" w:cs="Times New Roman"/>
-          <w:sz w:val="24"/>
-          <w:szCs w:val="24"/>
-        </w:rPr>
-        <w:t>raw</w:t>
-      </w:r>
-      <w:proofErr w:type="spellEnd"/>
+        <w:t xml:space="preserve"> – aquired compresion 23/40, not enough storage for raw</w:t>
+      </w:r>
     </w:p>
     <w:p>
       <w:pPr>
@@ -6381,7 +5010,7 @@
           <w:szCs w:val="24"/>
         </w:rPr>
       </w:pPr>
-      <w:hyperlink r:id="rId16" w:history="1">
+      <w:hyperlink r:id="rId19" w:history="1">
         <w:r>
           <w:rPr>
             <w:rFonts w:ascii="Times New Roman" w:hAnsi="Times New Roman" w:cs="Times New Roman"/>
@@ -6397,89 +5026,18 @@
           <w:sz w:val="24"/>
           <w:szCs w:val="24"/>
         </w:rPr>
-        <w:t xml:space="preserve"> – </w:t>
-      </w:r>
-      <w:proofErr w:type="spellStart"/>
-      <w:r>
-        <w:rPr>
-          <w:rFonts w:ascii="Times New Roman" w:hAnsi="Times New Roman" w:cs="Times New Roman"/>
-          <w:sz w:val="24"/>
-          <w:szCs w:val="24"/>
-        </w:rPr>
-        <w:t>requires</w:t>
-      </w:r>
-      <w:proofErr w:type="spellEnd"/>
-      <w:r>
-        <w:rPr>
-          <w:rFonts w:ascii="Times New Roman" w:hAnsi="Times New Roman" w:cs="Times New Roman"/>
-          <w:sz w:val="24"/>
-          <w:szCs w:val="24"/>
-        </w:rPr>
-        <w:t xml:space="preserve"> AWS (</w:t>
-      </w:r>
-      <w:proofErr w:type="spellStart"/>
-      <w:r>
-        <w:fldChar w:fldCharType="begin"/>
-      </w:r>
-      <w:r>
-        <w:instrText>HYPERLINK "https://cloud.google.com/architecture/transferring-data-from-amazon-s3-to-cloud-storage-using-vpc-service-controls-and-storage-transfer-service"</w:instrText>
-      </w:r>
-      <w:r>
-        <w:fldChar w:fldCharType="separate"/>
-      </w:r>
-      <w:r>
-        <w:rPr>
-          <w:rFonts w:ascii="Times New Roman" w:hAnsi="Times New Roman" w:cs="Times New Roman"/>
-          <w:sz w:val="24"/>
-          <w:szCs w:val="24"/>
-        </w:rPr>
-        <w:t>Transferring</w:t>
-      </w:r>
-      <w:proofErr w:type="spellEnd"/>
-      <w:r>
-        <w:rPr>
-          <w:rFonts w:ascii="Times New Roman" w:hAnsi="Times New Roman" w:cs="Times New Roman"/>
-          <w:sz w:val="24"/>
-          <w:szCs w:val="24"/>
-        </w:rPr>
-        <w:t xml:space="preserve"> data </w:t>
-      </w:r>
-      <w:proofErr w:type="spellStart"/>
-      <w:r>
-        <w:rPr>
-          <w:rFonts w:ascii="Times New Roman" w:hAnsi="Times New Roman" w:cs="Times New Roman"/>
-          <w:sz w:val="24"/>
-          <w:szCs w:val="24"/>
-        </w:rPr>
-        <w:t>from</w:t>
-      </w:r>
-      <w:proofErr w:type="spellEnd"/>
-      <w:r>
-        <w:rPr>
-          <w:rFonts w:ascii="Times New Roman" w:hAnsi="Times New Roman" w:cs="Times New Roman"/>
-          <w:sz w:val="24"/>
-          <w:szCs w:val="24"/>
-        </w:rPr>
-        <w:t xml:space="preserve"> Amazon S3 to Cloud </w:t>
-      </w:r>
-      <w:proofErr w:type="spellStart"/>
-      <w:r>
-        <w:rPr>
-          <w:rFonts w:ascii="Times New Roman" w:hAnsi="Times New Roman" w:cs="Times New Roman"/>
-          <w:sz w:val="24"/>
-          <w:szCs w:val="24"/>
-        </w:rPr>
-        <w:t>Storage</w:t>
-      </w:r>
-      <w:proofErr w:type="spellEnd"/>
-      <w:r>
-        <w:rPr>
-          <w:rFonts w:ascii="Times New Roman" w:hAnsi="Times New Roman" w:cs="Times New Roman"/>
-          <w:sz w:val="24"/>
-          <w:szCs w:val="24"/>
-        </w:rPr>
-        <w:fldChar w:fldCharType="end"/>
-      </w:r>
+        <w:t xml:space="preserve"> – requires AWS (</w:t>
+      </w:r>
+      <w:hyperlink r:id="rId20" w:history="1">
+        <w:r>
+          <w:rPr>
+            <w:rFonts w:ascii="Times New Roman" w:hAnsi="Times New Roman" w:cs="Times New Roman"/>
+            <w:sz w:val="24"/>
+            <w:szCs w:val="24"/>
+          </w:rPr>
+          <w:t>Transferring data from Amazon S3 to Cloud Storage</w:t>
+        </w:r>
+      </w:hyperlink>
       <w:r>
         <w:rPr>
           <w:rFonts w:ascii="Times New Roman" w:hAnsi="Times New Roman" w:cs="Times New Roman"/>
@@ -6503,8 +5061,7 @@
           <w:szCs w:val="24"/>
         </w:rPr>
       </w:pPr>
-      <w:hyperlink r:id="rId17" w:history="1">
-        <w:proofErr w:type="spellStart"/>
+      <w:hyperlink r:id="rId21" w:history="1">
         <w:r>
           <w:rPr>
             <w:rStyle w:val="Hypertextovodkaz"/>
@@ -6514,7 +5071,6 @@
           </w:rPr>
           <w:t>DeepFakeTimid</w:t>
         </w:r>
-        <w:proofErr w:type="spellEnd"/>
       </w:hyperlink>
       <w:r>
         <w:rPr>
@@ -6522,18 +5078,8 @@
           <w:sz w:val="24"/>
           <w:szCs w:val="24"/>
         </w:rPr>
-        <w:t xml:space="preserve"> - </w:t>
-      </w:r>
-      <w:proofErr w:type="spellStart"/>
-      <w:r>
-        <w:rPr>
-          <w:rFonts w:ascii="Times New Roman" w:hAnsi="Times New Roman" w:cs="Times New Roman"/>
-          <w:sz w:val="24"/>
-          <w:szCs w:val="24"/>
-        </w:rPr>
-        <w:t>aquired</w:t>
-      </w:r>
-      <w:proofErr w:type="spellEnd"/>
+        <w:t xml:space="preserve"> - aquired</w:t>
+      </w:r>
     </w:p>
     <w:p>
       <w:pPr>
@@ -6570,7 +5116,6 @@
           <w:szCs w:val="24"/>
         </w:rPr>
       </w:pPr>
-      <w:proofErr w:type="spellStart"/>
       <w:r>
         <w:rPr>
           <w:rFonts w:ascii="Times New Roman" w:hAnsi="Times New Roman" w:cs="Times New Roman"/>
@@ -6579,7 +5124,6 @@
         </w:rPr>
         <w:t>Reasons</w:t>
       </w:r>
-      <w:proofErr w:type="spellEnd"/>
     </w:p>
     <w:p>
       <w:pPr>
@@ -6590,86 +5134,30 @@
         </w:numPr>
         <w:spacing w:line="360" w:lineRule="auto"/>
       </w:pPr>
-      <w:proofErr w:type="spellStart"/>
       <w:r>
         <w:rPr>
           <w:rFonts w:ascii="Times New Roman" w:hAnsi="Times New Roman" w:cs="Times New Roman"/>
           <w:sz w:val="24"/>
           <w:szCs w:val="24"/>
         </w:rPr>
-        <w:t>What</w:t>
-      </w:r>
-      <w:proofErr w:type="spellEnd"/>
+        <w:t>What De</w:t>
+      </w:r>
       <w:r>
         <w:rPr>
           <w:rFonts w:ascii="Times New Roman" w:hAnsi="Times New Roman" w:cs="Times New Roman"/>
           <w:sz w:val="24"/>
           <w:szCs w:val="24"/>
         </w:rPr>
-        <w:t xml:space="preserve"> </w:t>
-      </w:r>
-      <w:proofErr w:type="spellStart"/>
+        <w:t>e</w:t>
+      </w:r>
       <w:r>
         <w:rPr>
           <w:rFonts w:ascii="Times New Roman" w:hAnsi="Times New Roman" w:cs="Times New Roman"/>
           <w:sz w:val="24"/>
           <w:szCs w:val="24"/>
         </w:rPr>
-        <w:t>De</w:t>
-      </w:r>
-      <w:r>
-        <w:rPr>
-          <w:rFonts w:ascii="Times New Roman" w:hAnsi="Times New Roman" w:cs="Times New Roman"/>
-          <w:sz w:val="24"/>
-          <w:szCs w:val="24"/>
-        </w:rPr>
-        <w:t>e</w:t>
-      </w:r>
-      <w:r>
-        <w:rPr>
-          <w:rFonts w:ascii="Times New Roman" w:hAnsi="Times New Roman" w:cs="Times New Roman"/>
-          <w:sz w:val="24"/>
-          <w:szCs w:val="24"/>
-        </w:rPr>
-        <w:t>pFake</w:t>
-      </w:r>
-      <w:proofErr w:type="spellEnd"/>
-      <w:r>
-        <w:rPr>
-          <w:rFonts w:ascii="Times New Roman" w:hAnsi="Times New Roman" w:cs="Times New Roman"/>
-          <w:sz w:val="24"/>
-          <w:szCs w:val="24"/>
-        </w:rPr>
-        <w:t xml:space="preserve"> </w:t>
-      </w:r>
-      <w:proofErr w:type="spellStart"/>
-      <w:r>
-        <w:rPr>
-          <w:rFonts w:ascii="Times New Roman" w:hAnsi="Times New Roman" w:cs="Times New Roman"/>
-          <w:sz w:val="24"/>
-          <w:szCs w:val="24"/>
-        </w:rPr>
-        <w:t>categories</w:t>
-      </w:r>
-      <w:proofErr w:type="spellEnd"/>
-      <w:r>
-        <w:rPr>
-          <w:rFonts w:ascii="Times New Roman" w:hAnsi="Times New Roman" w:cs="Times New Roman"/>
-          <w:sz w:val="24"/>
-          <w:szCs w:val="24"/>
-        </w:rPr>
-        <w:t xml:space="preserve"> are </w:t>
-      </w:r>
-      <w:proofErr w:type="spellStart"/>
-      <w:r>
-        <w:rPr>
-          <w:rFonts w:ascii="Times New Roman" w:hAnsi="Times New Roman" w:cs="Times New Roman"/>
-          <w:sz w:val="24"/>
-          <w:szCs w:val="24"/>
-        </w:rPr>
-        <w:t>included</w:t>
-      </w:r>
-      <w:proofErr w:type="spellEnd"/>
+        <w:t>pFake categories are included</w:t>
+      </w:r>
     </w:p>
     <w:p>
       <w:pPr>
@@ -6729,150 +5217,14 @@
           <w:szCs w:val="24"/>
         </w:rPr>
       </w:pPr>
-      <w:hyperlink r:id="rId18" w:history="1">
-        <w:proofErr w:type="spellStart"/>
+      <w:hyperlink r:id="rId22" w:history="1">
         <w:r>
           <w:rPr>
             <w:rFonts w:ascii="Times New Roman" w:hAnsi="Times New Roman" w:cs="Times New Roman"/>
             <w:sz w:val="24"/>
             <w:szCs w:val="24"/>
           </w:rPr>
-          <w:t>Artificial</w:t>
-        </w:r>
-        <w:proofErr w:type="spellEnd"/>
-        <w:r>
-          <w:rPr>
-            <w:rFonts w:ascii="Times New Roman" w:hAnsi="Times New Roman" w:cs="Times New Roman"/>
-            <w:sz w:val="24"/>
-            <w:szCs w:val="24"/>
-          </w:rPr>
-          <w:t xml:space="preserve"> </w:t>
-        </w:r>
-        <w:proofErr w:type="spellStart"/>
-        <w:r>
-          <w:rPr>
-            <w:rFonts w:ascii="Times New Roman" w:hAnsi="Times New Roman" w:cs="Times New Roman"/>
-            <w:sz w:val="24"/>
-            <w:szCs w:val="24"/>
-          </w:rPr>
-          <w:t>Intelligence</w:t>
-        </w:r>
-        <w:proofErr w:type="spellEnd"/>
-        <w:r>
-          <w:rPr>
-            <w:rFonts w:ascii="Times New Roman" w:hAnsi="Times New Roman" w:cs="Times New Roman"/>
-            <w:sz w:val="24"/>
-            <w:szCs w:val="24"/>
-          </w:rPr>
-          <w:t xml:space="preserve"> and </w:t>
-        </w:r>
-        <w:proofErr w:type="spellStart"/>
-        <w:r>
-          <w:rPr>
-            <w:rFonts w:ascii="Times New Roman" w:hAnsi="Times New Roman" w:cs="Times New Roman"/>
-            <w:sz w:val="24"/>
-            <w:szCs w:val="24"/>
-          </w:rPr>
-          <w:t>Machine</w:t>
-        </w:r>
-        <w:proofErr w:type="spellEnd"/>
-        <w:r>
-          <w:rPr>
-            <w:rFonts w:ascii="Times New Roman" w:hAnsi="Times New Roman" w:cs="Times New Roman"/>
-            <w:sz w:val="24"/>
-            <w:szCs w:val="24"/>
-          </w:rPr>
-          <w:t xml:space="preserve"> Learning </w:t>
-        </w:r>
-        <w:proofErr w:type="spellStart"/>
-        <w:r>
-          <w:rPr>
-            <w:rFonts w:ascii="Times New Roman" w:hAnsi="Times New Roman" w:cs="Times New Roman"/>
-            <w:sz w:val="24"/>
-            <w:szCs w:val="24"/>
-          </w:rPr>
-          <w:t>Capabilities</w:t>
-        </w:r>
-        <w:proofErr w:type="spellEnd"/>
-        <w:r>
-          <w:rPr>
-            <w:rFonts w:ascii="Times New Roman" w:hAnsi="Times New Roman" w:cs="Times New Roman"/>
-            <w:sz w:val="24"/>
-            <w:szCs w:val="24"/>
-          </w:rPr>
-          <w:t xml:space="preserve"> and </w:t>
-        </w:r>
-        <w:proofErr w:type="spellStart"/>
-        <w:r>
-          <w:rPr>
-            <w:rFonts w:ascii="Times New Roman" w:hAnsi="Times New Roman" w:cs="Times New Roman"/>
-            <w:sz w:val="24"/>
-            <w:szCs w:val="24"/>
-          </w:rPr>
-          <w:t>Application</w:t>
-        </w:r>
-        <w:proofErr w:type="spellEnd"/>
-        <w:r>
-          <w:rPr>
-            <w:rFonts w:ascii="Times New Roman" w:hAnsi="Times New Roman" w:cs="Times New Roman"/>
-            <w:sz w:val="24"/>
-            <w:szCs w:val="24"/>
-          </w:rPr>
-          <w:t xml:space="preserve"> </w:t>
-        </w:r>
-        <w:proofErr w:type="spellStart"/>
-        <w:r>
-          <w:rPr>
-            <w:rFonts w:ascii="Times New Roman" w:hAnsi="Times New Roman" w:cs="Times New Roman"/>
-            <w:sz w:val="24"/>
-            <w:szCs w:val="24"/>
-          </w:rPr>
-          <w:t>Programming</w:t>
-        </w:r>
-        <w:proofErr w:type="spellEnd"/>
-        <w:r>
-          <w:rPr>
-            <w:rFonts w:ascii="Times New Roman" w:hAnsi="Times New Roman" w:cs="Times New Roman"/>
-            <w:sz w:val="24"/>
-            <w:szCs w:val="24"/>
-          </w:rPr>
-          <w:t xml:space="preserve"> </w:t>
-        </w:r>
-        <w:proofErr w:type="spellStart"/>
-        <w:r>
-          <w:rPr>
-            <w:rFonts w:ascii="Times New Roman" w:hAnsi="Times New Roman" w:cs="Times New Roman"/>
-            <w:sz w:val="24"/>
-            <w:szCs w:val="24"/>
-          </w:rPr>
-          <w:t>Interfaces</w:t>
-        </w:r>
-        <w:proofErr w:type="spellEnd"/>
-        <w:r>
-          <w:rPr>
-            <w:rFonts w:ascii="Times New Roman" w:hAnsi="Times New Roman" w:cs="Times New Roman"/>
-            <w:sz w:val="24"/>
-            <w:szCs w:val="24"/>
-          </w:rPr>
-          <w:t xml:space="preserve"> </w:t>
-        </w:r>
-        <w:proofErr w:type="spellStart"/>
-        <w:r>
-          <w:rPr>
-            <w:rFonts w:ascii="Times New Roman" w:hAnsi="Times New Roman" w:cs="Times New Roman"/>
-            <w:sz w:val="24"/>
-            <w:szCs w:val="24"/>
-          </w:rPr>
-          <w:t>at</w:t>
-        </w:r>
-        <w:proofErr w:type="spellEnd"/>
-        <w:r>
-          <w:rPr>
-            <w:rFonts w:ascii="Times New Roman" w:hAnsi="Times New Roman" w:cs="Times New Roman"/>
-            <w:sz w:val="24"/>
-            <w:szCs w:val="24"/>
-          </w:rPr>
-          <w:t xml:space="preserve"> Amazon, Google, and Microsoft</w:t>
+          <w:t>Artificial Intelligence and Machine Learning Capabilities and Application Programming Interfaces at Amazon, Google, and Microsoft</w:t>
         </w:r>
       </w:hyperlink>
     </w:p>
@@ -6890,70 +5242,14 @@
           <w:szCs w:val="24"/>
         </w:rPr>
       </w:pPr>
-      <w:proofErr w:type="spellStart"/>
       <w:r>
         <w:rPr>
           <w:rFonts w:ascii="Times New Roman" w:hAnsi="Times New Roman" w:cs="Times New Roman"/>
           <w:sz w:val="24"/>
           <w:szCs w:val="24"/>
         </w:rPr>
-        <w:t>Why</w:t>
-      </w:r>
-      <w:proofErr w:type="spellEnd"/>
-      <w:r>
-        <w:rPr>
-          <w:rFonts w:ascii="Times New Roman" w:hAnsi="Times New Roman" w:cs="Times New Roman"/>
-          <w:sz w:val="24"/>
-          <w:szCs w:val="24"/>
-        </w:rPr>
-        <w:t xml:space="preserve"> Google Cloud </w:t>
-      </w:r>
-      <w:proofErr w:type="spellStart"/>
-      <w:r>
-        <w:rPr>
-          <w:rFonts w:ascii="Times New Roman" w:hAnsi="Times New Roman" w:cs="Times New Roman"/>
-          <w:sz w:val="24"/>
-          <w:szCs w:val="24"/>
-        </w:rPr>
-        <w:t>Platform</w:t>
-      </w:r>
-      <w:proofErr w:type="spellEnd"/>
-      <w:r>
-        <w:rPr>
-          <w:rFonts w:ascii="Times New Roman" w:hAnsi="Times New Roman" w:cs="Times New Roman"/>
-          <w:sz w:val="24"/>
-          <w:szCs w:val="24"/>
-        </w:rPr>
-        <w:t xml:space="preserve"> </w:t>
-      </w:r>
-      <w:proofErr w:type="spellStart"/>
-      <w:r>
-        <w:rPr>
-          <w:rFonts w:ascii="Times New Roman" w:hAnsi="Times New Roman" w:cs="Times New Roman"/>
-          <w:sz w:val="24"/>
-          <w:szCs w:val="24"/>
-        </w:rPr>
-        <w:t>was</w:t>
-      </w:r>
-      <w:proofErr w:type="spellEnd"/>
-      <w:r>
-        <w:rPr>
-          <w:rFonts w:ascii="Times New Roman" w:hAnsi="Times New Roman" w:cs="Times New Roman"/>
-          <w:sz w:val="24"/>
-          <w:szCs w:val="24"/>
-        </w:rPr>
-        <w:t xml:space="preserve"> </w:t>
-      </w:r>
-      <w:proofErr w:type="spellStart"/>
-      <w:r>
-        <w:rPr>
-          <w:rFonts w:ascii="Times New Roman" w:hAnsi="Times New Roman" w:cs="Times New Roman"/>
-          <w:sz w:val="24"/>
-          <w:szCs w:val="24"/>
-        </w:rPr>
-        <w:t>selected</w:t>
-      </w:r>
-      <w:proofErr w:type="spellEnd"/>
+        <w:t>Why Google Cloud Platform was selected</w:t>
+      </w:r>
     </w:p>
     <w:p>
       <w:pPr>
@@ -6969,59 +5265,13 @@
           <w:szCs w:val="24"/>
         </w:rPr>
       </w:pPr>
-      <w:proofErr w:type="spellStart"/>
       <w:r>
         <w:rPr>
           <w:rFonts w:ascii="Times New Roman" w:hAnsi="Times New Roman" w:cs="Times New Roman"/>
           <w:sz w:val="24"/>
           <w:szCs w:val="24"/>
         </w:rPr>
-        <w:t>How</w:t>
-      </w:r>
-      <w:proofErr w:type="spellEnd"/>
-      <w:r>
-        <w:rPr>
-          <w:rFonts w:ascii="Times New Roman" w:hAnsi="Times New Roman" w:cs="Times New Roman"/>
-          <w:sz w:val="24"/>
-          <w:szCs w:val="24"/>
-        </w:rPr>
-        <w:t xml:space="preserve"> </w:t>
-      </w:r>
-      <w:proofErr w:type="spellStart"/>
-      <w:r>
-        <w:rPr>
-          <w:rFonts w:ascii="Times New Roman" w:hAnsi="Times New Roman" w:cs="Times New Roman"/>
-          <w:sz w:val="24"/>
-          <w:szCs w:val="24"/>
-        </w:rPr>
-        <w:t>training</w:t>
-      </w:r>
-      <w:proofErr w:type="spellEnd"/>
-      <w:r>
-        <w:rPr>
-          <w:rFonts w:ascii="Times New Roman" w:hAnsi="Times New Roman" w:cs="Times New Roman"/>
-          <w:sz w:val="24"/>
-          <w:szCs w:val="24"/>
-        </w:rPr>
-        <w:t xml:space="preserve"> </w:t>
-      </w:r>
-      <w:proofErr w:type="spellStart"/>
-      <w:r>
-        <w:rPr>
-          <w:rFonts w:ascii="Times New Roman" w:hAnsi="Times New Roman" w:cs="Times New Roman"/>
-          <w:sz w:val="24"/>
-          <w:szCs w:val="24"/>
-        </w:rPr>
-        <w:t>was</w:t>
-      </w:r>
-      <w:proofErr w:type="spellEnd"/>
-      <w:r>
-        <w:rPr>
-          <w:rFonts w:ascii="Times New Roman" w:hAnsi="Times New Roman" w:cs="Times New Roman"/>
-          <w:sz w:val="24"/>
-          <w:szCs w:val="24"/>
-        </w:rPr>
-        <w:t xml:space="preserve"> done on GCP</w:t>
+        <w:t>How training was done on GCP</w:t>
       </w:r>
     </w:p>
     <w:p>
@@ -7048,34 +5298,14 @@
           <w:szCs w:val="24"/>
         </w:rPr>
       </w:pPr>
-      <w:proofErr w:type="spellStart"/>
       <w:r>
         <w:rPr>
           <w:rFonts w:ascii="Times New Roman" w:hAnsi="Times New Roman" w:cs="Times New Roman"/>
           <w:sz w:val="24"/>
           <w:szCs w:val="24"/>
         </w:rPr>
-        <w:t>Optimization</w:t>
-      </w:r>
-      <w:proofErr w:type="spellEnd"/>
-      <w:r>
-        <w:rPr>
-          <w:rFonts w:ascii="Times New Roman" w:hAnsi="Times New Roman" w:cs="Times New Roman"/>
-          <w:sz w:val="24"/>
-          <w:szCs w:val="24"/>
-        </w:rPr>
-        <w:t xml:space="preserve"> </w:t>
-      </w:r>
-      <w:proofErr w:type="spellStart"/>
-      <w:r>
-        <w:rPr>
-          <w:rFonts w:ascii="Times New Roman" w:hAnsi="Times New Roman" w:cs="Times New Roman"/>
-          <w:sz w:val="24"/>
-          <w:szCs w:val="24"/>
-        </w:rPr>
-        <w:t>algorithm</w:t>
-      </w:r>
-      <w:proofErr w:type="spellEnd"/>
+        <w:t>Optimization algorithm</w:t>
+      </w:r>
     </w:p>
     <w:p>
       <w:pPr>
@@ -7091,7 +5321,6 @@
           <w:szCs w:val="24"/>
         </w:rPr>
       </w:pPr>
-      <w:proofErr w:type="spellStart"/>
       <w:r>
         <w:rPr>
           <w:rFonts w:ascii="Times New Roman" w:hAnsi="Times New Roman" w:cs="Times New Roman"/>
@@ -7099,117 +5328,8 @@
           <w:szCs w:val="24"/>
         </w:rPr>
         <w:lastRenderedPageBreak/>
-        <w:t>How</w:t>
-      </w:r>
-      <w:proofErr w:type="spellEnd"/>
-      <w:r>
-        <w:rPr>
-          <w:rFonts w:ascii="Times New Roman" w:hAnsi="Times New Roman" w:cs="Times New Roman"/>
-          <w:sz w:val="24"/>
-          <w:szCs w:val="24"/>
-        </w:rPr>
-        <w:t xml:space="preserve"> </w:t>
-      </w:r>
-      <w:proofErr w:type="spellStart"/>
-      <w:r>
-        <w:rPr>
-          <w:rFonts w:ascii="Times New Roman" w:hAnsi="Times New Roman" w:cs="Times New Roman"/>
-          <w:sz w:val="24"/>
-          <w:szCs w:val="24"/>
-        </w:rPr>
-        <w:t>dataset</w:t>
-      </w:r>
-      <w:proofErr w:type="spellEnd"/>
-      <w:r>
-        <w:rPr>
-          <w:rFonts w:ascii="Times New Roman" w:hAnsi="Times New Roman" w:cs="Times New Roman"/>
-          <w:sz w:val="24"/>
-          <w:szCs w:val="24"/>
-        </w:rPr>
-        <w:t xml:space="preserve"> </w:t>
-      </w:r>
-      <w:proofErr w:type="spellStart"/>
-      <w:r>
-        <w:rPr>
-          <w:rFonts w:ascii="Times New Roman" w:hAnsi="Times New Roman" w:cs="Times New Roman"/>
-          <w:sz w:val="24"/>
-          <w:szCs w:val="24"/>
-        </w:rPr>
-        <w:t>was</w:t>
-      </w:r>
-      <w:proofErr w:type="spellEnd"/>
-      <w:r>
-        <w:rPr>
-          <w:rFonts w:ascii="Times New Roman" w:hAnsi="Times New Roman" w:cs="Times New Roman"/>
-          <w:sz w:val="24"/>
-          <w:szCs w:val="24"/>
-        </w:rPr>
-        <w:t xml:space="preserve"> </w:t>
-      </w:r>
-      <w:proofErr w:type="spellStart"/>
-      <w:r>
-        <w:rPr>
-          <w:rFonts w:ascii="Times New Roman" w:hAnsi="Times New Roman" w:cs="Times New Roman"/>
-          <w:sz w:val="24"/>
-          <w:szCs w:val="24"/>
-        </w:rPr>
-        <w:t>used</w:t>
-      </w:r>
-      <w:proofErr w:type="spellEnd"/>
-      <w:r>
-        <w:rPr>
-          <w:rFonts w:ascii="Times New Roman" w:hAnsi="Times New Roman" w:cs="Times New Roman"/>
-          <w:sz w:val="24"/>
-          <w:szCs w:val="24"/>
-        </w:rPr>
-        <w:t xml:space="preserve"> </w:t>
-      </w:r>
-      <w:proofErr w:type="spellStart"/>
-      <w:r>
-        <w:rPr>
-          <w:rFonts w:ascii="Times New Roman" w:hAnsi="Times New Roman" w:cs="Times New Roman"/>
-          <w:sz w:val="24"/>
-          <w:szCs w:val="24"/>
-        </w:rPr>
-        <w:t>for</w:t>
-      </w:r>
-      <w:proofErr w:type="spellEnd"/>
-      <w:r>
-        <w:rPr>
-          <w:rFonts w:ascii="Times New Roman" w:hAnsi="Times New Roman" w:cs="Times New Roman"/>
-          <w:sz w:val="24"/>
-          <w:szCs w:val="24"/>
-        </w:rPr>
-        <w:t xml:space="preserve"> </w:t>
-      </w:r>
-      <w:proofErr w:type="spellStart"/>
-      <w:r>
-        <w:rPr>
-          <w:rFonts w:ascii="Times New Roman" w:hAnsi="Times New Roman" w:cs="Times New Roman"/>
-          <w:sz w:val="24"/>
-          <w:szCs w:val="24"/>
-        </w:rPr>
-        <w:t>training</w:t>
-      </w:r>
-      <w:proofErr w:type="spellEnd"/>
-      <w:r>
-        <w:rPr>
-          <w:rFonts w:ascii="Times New Roman" w:hAnsi="Times New Roman" w:cs="Times New Roman"/>
-          <w:sz w:val="24"/>
-          <w:szCs w:val="24"/>
-        </w:rPr>
-        <w:t xml:space="preserve">, testing and </w:t>
-      </w:r>
-      <w:proofErr w:type="spellStart"/>
-      <w:r>
-        <w:rPr>
-          <w:rFonts w:ascii="Times New Roman" w:hAnsi="Times New Roman" w:cs="Times New Roman"/>
-          <w:sz w:val="24"/>
-          <w:szCs w:val="24"/>
-        </w:rPr>
-        <w:t>evalution</w:t>
-      </w:r>
-      <w:proofErr w:type="spellEnd"/>
+        <w:t>How dataset was used for training, testing and evalution</w:t>
+      </w:r>
     </w:p>
     <w:p>
       <w:pPr>
@@ -7226,7 +5346,6 @@
           <w:szCs w:val="24"/>
         </w:rPr>
       </w:pPr>
-      <w:proofErr w:type="spellStart"/>
       <w:r>
         <w:rPr>
           <w:rFonts w:ascii="Times New Roman" w:hAnsi="Times New Roman" w:cs="Times New Roman"/>
@@ -7234,9 +5353,8 @@
           <w:sz w:val="24"/>
           <w:szCs w:val="24"/>
         </w:rPr>
-        <w:t>Be</w:t>
-      </w:r>
-      <w:proofErr w:type="spellEnd"/>
+        <w:t>Be c</w:t>
+      </w:r>
       <w:r>
         <w:rPr>
           <w:rFonts w:ascii="Times New Roman" w:hAnsi="Times New Roman" w:cs="Times New Roman"/>
@@ -7244,188 +5362,8 @@
           <w:sz w:val="24"/>
           <w:szCs w:val="24"/>
         </w:rPr>
-        <w:t xml:space="preserve"> </w:t>
-      </w:r>
-      <w:proofErr w:type="spellStart"/>
-      <w:r>
-        <w:rPr>
-          <w:rFonts w:ascii="Times New Roman" w:hAnsi="Times New Roman" w:cs="Times New Roman"/>
-          <w:color w:val="FF0000"/>
-          <w:sz w:val="24"/>
-          <w:szCs w:val="24"/>
-        </w:rPr>
-        <w:t>c</w:t>
-      </w:r>
-      <w:r>
-        <w:rPr>
-          <w:rFonts w:ascii="Times New Roman" w:hAnsi="Times New Roman" w:cs="Times New Roman"/>
-          <w:color w:val="FF0000"/>
-          <w:sz w:val="24"/>
-          <w:szCs w:val="24"/>
-        </w:rPr>
-        <w:t>areful</w:t>
-      </w:r>
-      <w:proofErr w:type="spellEnd"/>
-      <w:r>
-        <w:rPr>
-          <w:rFonts w:ascii="Times New Roman" w:hAnsi="Times New Roman" w:cs="Times New Roman"/>
-          <w:color w:val="FF0000"/>
-          <w:sz w:val="24"/>
-          <w:szCs w:val="24"/>
-        </w:rPr>
-        <w:t xml:space="preserve"> to </w:t>
-      </w:r>
-      <w:proofErr w:type="spellStart"/>
-      <w:r>
-        <w:rPr>
-          <w:rFonts w:ascii="Times New Roman" w:hAnsi="Times New Roman" w:cs="Times New Roman"/>
-          <w:color w:val="FF0000"/>
-          <w:sz w:val="24"/>
-          <w:szCs w:val="24"/>
-        </w:rPr>
-        <w:t>avoid</w:t>
-      </w:r>
-      <w:proofErr w:type="spellEnd"/>
-      <w:r>
-        <w:rPr>
-          <w:rFonts w:ascii="Times New Roman" w:hAnsi="Times New Roman" w:cs="Times New Roman"/>
-          <w:color w:val="FF0000"/>
-          <w:sz w:val="24"/>
-          <w:szCs w:val="24"/>
-        </w:rPr>
-        <w:t xml:space="preserve"> </w:t>
-      </w:r>
-      <w:proofErr w:type="spellStart"/>
-      <w:r>
-        <w:rPr>
-          <w:rFonts w:ascii="Times New Roman" w:hAnsi="Times New Roman" w:cs="Times New Roman"/>
-          <w:color w:val="FF0000"/>
-          <w:sz w:val="24"/>
-          <w:szCs w:val="24"/>
-        </w:rPr>
-        <w:t>methodological</w:t>
-      </w:r>
-      <w:proofErr w:type="spellEnd"/>
-      <w:r>
-        <w:rPr>
-          <w:rFonts w:ascii="Times New Roman" w:hAnsi="Times New Roman" w:cs="Times New Roman"/>
-          <w:color w:val="FF0000"/>
-          <w:sz w:val="24"/>
-          <w:szCs w:val="24"/>
-        </w:rPr>
-        <w:t xml:space="preserve"> </w:t>
-      </w:r>
-      <w:proofErr w:type="spellStart"/>
-      <w:r>
-        <w:rPr>
-          <w:rFonts w:ascii="Times New Roman" w:hAnsi="Times New Roman" w:cs="Times New Roman"/>
-          <w:color w:val="FF0000"/>
-          <w:sz w:val="24"/>
-          <w:szCs w:val="24"/>
-        </w:rPr>
-        <w:t>errors</w:t>
-      </w:r>
-      <w:proofErr w:type="spellEnd"/>
-      <w:r>
-        <w:rPr>
-          <w:rFonts w:ascii="Times New Roman" w:hAnsi="Times New Roman" w:cs="Times New Roman"/>
-          <w:color w:val="FF0000"/>
-          <w:sz w:val="24"/>
-          <w:szCs w:val="24"/>
-        </w:rPr>
-        <w:t xml:space="preserve"> </w:t>
-      </w:r>
-      <w:proofErr w:type="spellStart"/>
-      <w:r>
-        <w:rPr>
-          <w:rFonts w:ascii="Times New Roman" w:hAnsi="Times New Roman" w:cs="Times New Roman"/>
-          <w:color w:val="FF0000"/>
-          <w:sz w:val="24"/>
-          <w:szCs w:val="24"/>
-        </w:rPr>
-        <w:t>of</w:t>
-      </w:r>
-      <w:proofErr w:type="spellEnd"/>
-      <w:r>
-        <w:rPr>
-          <w:rFonts w:ascii="Times New Roman" w:hAnsi="Times New Roman" w:cs="Times New Roman"/>
-          <w:color w:val="FF0000"/>
-          <w:sz w:val="24"/>
-          <w:szCs w:val="24"/>
-        </w:rPr>
-        <w:t xml:space="preserve"> </w:t>
-      </w:r>
-      <w:proofErr w:type="spellStart"/>
-      <w:r>
-        <w:rPr>
-          <w:rFonts w:ascii="Times New Roman" w:hAnsi="Times New Roman" w:cs="Times New Roman"/>
-          <w:color w:val="FF0000"/>
-          <w:sz w:val="24"/>
-          <w:szCs w:val="24"/>
-        </w:rPr>
-        <w:t>using</w:t>
-      </w:r>
-      <w:proofErr w:type="spellEnd"/>
-      <w:r>
-        <w:rPr>
-          <w:rFonts w:ascii="Times New Roman" w:hAnsi="Times New Roman" w:cs="Times New Roman"/>
-          <w:color w:val="FF0000"/>
-          <w:sz w:val="24"/>
-          <w:szCs w:val="24"/>
-        </w:rPr>
-        <w:t xml:space="preserve"> </w:t>
-      </w:r>
-      <w:proofErr w:type="spellStart"/>
-      <w:r>
-        <w:rPr>
-          <w:rFonts w:ascii="Times New Roman" w:hAnsi="Times New Roman" w:cs="Times New Roman"/>
-          <w:color w:val="FF0000"/>
-          <w:sz w:val="24"/>
-          <w:szCs w:val="24"/>
-        </w:rPr>
-        <w:t>the</w:t>
-      </w:r>
-      <w:proofErr w:type="spellEnd"/>
-      <w:r>
-        <w:rPr>
-          <w:rFonts w:ascii="Times New Roman" w:hAnsi="Times New Roman" w:cs="Times New Roman"/>
-          <w:color w:val="FF0000"/>
-          <w:sz w:val="24"/>
-          <w:szCs w:val="24"/>
-        </w:rPr>
-        <w:t xml:space="preserve"> </w:t>
-      </w:r>
-      <w:proofErr w:type="spellStart"/>
-      <w:r>
-        <w:rPr>
-          <w:rFonts w:ascii="Times New Roman" w:hAnsi="Times New Roman" w:cs="Times New Roman"/>
-          <w:color w:val="FF0000"/>
-          <w:sz w:val="24"/>
-          <w:szCs w:val="24"/>
-        </w:rPr>
-        <w:t>same</w:t>
-      </w:r>
-      <w:proofErr w:type="spellEnd"/>
-      <w:r>
-        <w:rPr>
-          <w:rFonts w:ascii="Times New Roman" w:hAnsi="Times New Roman" w:cs="Times New Roman"/>
-          <w:color w:val="FF0000"/>
-          <w:sz w:val="24"/>
-          <w:szCs w:val="24"/>
-        </w:rPr>
-        <w:t xml:space="preserve"> </w:t>
-      </w:r>
-      <w:proofErr w:type="spellStart"/>
-      <w:r>
-        <w:rPr>
-          <w:rFonts w:ascii="Times New Roman" w:hAnsi="Times New Roman" w:cs="Times New Roman"/>
-          <w:color w:val="FF0000"/>
-          <w:sz w:val="24"/>
-          <w:szCs w:val="24"/>
-        </w:rPr>
-        <w:t>datapoints</w:t>
-      </w:r>
-      <w:proofErr w:type="spellEnd"/>
+        <w:t>areful to avoid methodological errors of using the same datapoints</w:t>
+      </w:r>
     </w:p>
     <w:p>
       <w:pPr>
@@ -7846,8 +5784,8 @@
     <w:p>
       <w:pPr>
         <w:sectPr>
-          <w:headerReference w:type="default" r:id="rId19"/>
-          <w:footerReference w:type="default" r:id="rId20"/>
+          <w:headerReference w:type="default" r:id="rId23"/>
+          <w:footerReference w:type="default" r:id="rId24"/>
           <w:type w:val="continuous"/>
           <w:pgSz w:w="11907" w:h="16840" w:code="9"/>
           <w:pgMar w:top="1701" w:right="1134" w:bottom="1134" w:left="1134" w:header="851" w:footer="709" w:gutter="851"/>
@@ -7869,8 +5807,8 @@
       </w:r>
     </w:p>
     <w:sectPr>
-      <w:headerReference w:type="even" r:id="rId21"/>
-      <w:headerReference w:type="default" r:id="rId22"/>
+      <w:headerReference w:type="even" r:id="rId25"/>
+      <w:headerReference w:type="default" r:id="rId26"/>
       <w:type w:val="continuous"/>
       <w:pgSz w:w="11907" w:h="16840" w:code="9"/>
       <w:pgMar w:top="1701" w:right="1134" w:bottom="1134" w:left="1134" w:header="851" w:footer="709" w:gutter="851"/>

</xml_diff>